<commit_message>
feat: cadd place holder
</commit_message>
<xml_diff>
--- a/app/src/main/res/raw/index_case_template.docx
+++ b/app/src/main/res/raw/index_case_template.docx
@@ -1204,10 +1204,10 @@
     <w:p>
       <w:pPr>
         <w:tabs>
+          <w:tab w:val="left" w:pos="3119"/>
           <w:tab w:val="left" w:pos="3402"/>
-          <w:tab w:val="left" w:pos="3686"/>
-          <w:tab w:val="left" w:pos="7655"/>
-          <w:tab w:val="left" w:pos="8222"/>
+          <w:tab w:val="left" w:pos="7371"/>
+          <w:tab w:val="left" w:pos="8080"/>
         </w:tabs>
         <w:jc w:val="thaiDistribute"/>
         <w:rPr>
@@ -1344,10 +1344,10 @@
     <w:p>
       <w:pPr>
         <w:tabs>
+          <w:tab w:val="left" w:pos="3119"/>
           <w:tab w:val="left" w:pos="3402"/>
-          <w:tab w:val="left" w:pos="3686"/>
-          <w:tab w:val="left" w:pos="7655"/>
-          <w:tab w:val="left" w:pos="8222"/>
+          <w:tab w:val="left" w:pos="7371"/>
+          <w:tab w:val="left" w:pos="8080"/>
         </w:tabs>
         <w:jc w:val="thaiDistribute"/>
         <w:rPr>
@@ -1452,10 +1452,10 @@
     <w:p>
       <w:pPr>
         <w:tabs>
+          <w:tab w:val="left" w:pos="3119"/>
           <w:tab w:val="left" w:pos="3402"/>
-          <w:tab w:val="left" w:pos="3686"/>
-          <w:tab w:val="left" w:pos="7655"/>
-          <w:tab w:val="left" w:pos="8222"/>
+          <w:tab w:val="left" w:pos="7371"/>
+          <w:tab w:val="left" w:pos="8080"/>
         </w:tabs>
         <w:jc w:val="thaiDistribute"/>
         <w:rPr>
@@ -1590,10 +1590,10 @@
     <w:p>
       <w:pPr>
         <w:tabs>
+          <w:tab w:val="left" w:pos="3119"/>
           <w:tab w:val="left" w:pos="3402"/>
-          <w:tab w:val="left" w:pos="3686"/>
-          <w:tab w:val="left" w:pos="7655"/>
-          <w:tab w:val="left" w:pos="8222"/>
+          <w:tab w:val="left" w:pos="7371"/>
+          <w:tab w:val="left" w:pos="8080"/>
         </w:tabs>
         <w:jc w:val="thaiDistribute"/>
         <w:rPr>

</xml_diff>

<commit_message>
fix: date picker but not working
</commit_message>
<xml_diff>
--- a/app/src/main/res/raw/index_case_template.docx
+++ b/app/src/main/res/raw/index_case_template.docx
@@ -465,7 +465,6 @@
         </w:rPr>
         <w:tab/>
       </w:r>
-      <w:proofErr w:type="spellStart"/>
       <w:r>
         <w:rPr>
           <w:rFonts w:ascii="TH Sarabun New" w:hAnsi="TH Sarabun New" w:cs="TH Sarabun New"/>
@@ -474,7 +473,6 @@
         </w:rPr>
         <w:t>date_long</w:t>
       </w:r>
-      <w:proofErr w:type="spellEnd"/>
     </w:p>
     <w:p>
       <w:pPr>
@@ -560,7 +558,6 @@
         </w:rPr>
         <w:tab/>
       </w:r>
-      <w:proofErr w:type="spellStart"/>
       <w:r>
         <w:rPr>
           <w:rFonts w:ascii="TH Sarabun New" w:hAnsi="TH Sarabun New" w:cs="TH Sarabun New"/>
@@ -570,7 +567,6 @@
         </w:rPr>
         <w:t>document_to</w:t>
       </w:r>
-      <w:proofErr w:type="spellEnd"/>
     </w:p>
     <w:p>
       <w:pPr>
@@ -614,7 +610,6 @@
         </w:rPr>
         <w:t xml:space="preserve"> </w:t>
       </w:r>
-      <w:proofErr w:type="spellStart"/>
       <w:r>
         <w:rPr>
           <w:rFonts w:ascii="TH Sarabun New" w:hAnsi="TH Sarabun New" w:cs="TH Sarabun New"/>
@@ -622,7 +617,7 @@
           <w:sz w:val="32"/>
           <w:szCs w:val="32"/>
         </w:rPr>
-        <w:t>original_fr</w:t>
+        <w:t>document_form</w:t>
       </w:r>
       <w:r>
         <w:rPr>
@@ -631,7 +626,7 @@
           <w:sz w:val="32"/>
           <w:szCs w:val="32"/>
         </w:rPr>
-        <w:t>o</w:t>
+        <w:t xml:space="preserve"> </w:t>
       </w:r>
       <w:r>
         <w:rPr>
@@ -639,16 +634,27 @@
           <w:spacing w:val="-10"/>
           <w:sz w:val="32"/>
           <w:szCs w:val="32"/>
-        </w:rPr>
-        <w:t>m</w:t>
-      </w:r>
-      <w:proofErr w:type="spellEnd"/>
+          <w:cs/>
+        </w:rPr>
+        <w:t>ที</w:t>
+      </w:r>
       <w:r>
         <w:rPr>
           <w:rFonts w:ascii="TH Sarabun New" w:hAnsi="TH Sarabun New" w:cs="TH Sarabun New"/>
           <w:spacing w:val="-10"/>
           <w:sz w:val="32"/>
           <w:szCs w:val="32"/>
+          <w:cs/>
+        </w:rPr>
+        <w:t>่</w:t>
+      </w:r>
+      <w:r>
+        <w:rPr>
+          <w:rFonts w:ascii="TH Sarabun New" w:hAnsi="TH Sarabun New" w:cs="TH Sarabun New"/>
+          <w:spacing w:val="-10"/>
+          <w:sz w:val="32"/>
+          <w:szCs w:val="32"/>
+          <w:cs/>
         </w:rPr>
         <w:t xml:space="preserve"> </w:t>
       </w:r>
@@ -658,9 +664,8 @@
           <w:spacing w:val="-10"/>
           <w:sz w:val="32"/>
           <w:szCs w:val="32"/>
-          <w:cs/>
-        </w:rPr>
-        <w:t>ที</w:t>
+        </w:rPr>
+        <w:t>document_number</w:t>
       </w:r>
       <w:r>
         <w:rPr>
@@ -668,9 +673,8 @@
           <w:spacing w:val="-10"/>
           <w:sz w:val="32"/>
           <w:szCs w:val="32"/>
-          <w:cs/>
-        </w:rPr>
-        <w:t>่</w:t>
+        </w:rPr>
+        <w:t xml:space="preserve"> </w:t>
       </w:r>
       <w:r>
         <w:rPr>
@@ -680,9 +684,8 @@
           <w:szCs w:val="32"/>
           <w:cs/>
         </w:rPr>
-        <w:t xml:space="preserve"> </w:t>
-      </w:r>
-      <w:proofErr w:type="spellStart"/>
+        <w:t xml:space="preserve">ลงวันที่ </w:t>
+      </w:r>
       <w:r>
         <w:rPr>
           <w:rFonts w:ascii="TH Sarabun New" w:hAnsi="TH Sarabun New" w:cs="TH Sarabun New"/>
@@ -690,17 +693,17 @@
           <w:sz w:val="32"/>
           <w:szCs w:val="32"/>
         </w:rPr>
-        <w:t>original_number</w:t>
-      </w:r>
-      <w:proofErr w:type="spellEnd"/>
+        <w:t xml:space="preserve">document_date </w:t>
+      </w:r>
       <w:r>
         <w:rPr>
           <w:rFonts w:ascii="TH Sarabun New" w:hAnsi="TH Sarabun New" w:cs="TH Sarabun New"/>
           <w:spacing w:val="-10"/>
           <w:sz w:val="32"/>
           <w:szCs w:val="32"/>
-        </w:rPr>
-        <w:t xml:space="preserve"> </w:t>
+          <w:cs/>
+        </w:rPr>
+        <w:t xml:space="preserve">เรื่อง </w:t>
       </w:r>
       <w:r>
         <w:rPr>
@@ -708,42 +711,9 @@
           <w:spacing w:val="-10"/>
           <w:sz w:val="32"/>
           <w:szCs w:val="32"/>
-          <w:cs/>
-        </w:rPr>
-        <w:t xml:space="preserve">ลงวันที่ </w:t>
-      </w:r>
-      <w:proofErr w:type="spellStart"/>
-      <w:r>
-        <w:rPr>
-          <w:rFonts w:ascii="TH Sarabun New" w:hAnsi="TH Sarabun New" w:cs="TH Sarabun New"/>
-          <w:spacing w:val="-10"/>
-          <w:sz w:val="32"/>
-          <w:szCs w:val="32"/>
-        </w:rPr>
-        <w:t>original_date</w:t>
-      </w:r>
-      <w:proofErr w:type="spellEnd"/>
-      <w:r>
-        <w:rPr>
-          <w:rFonts w:ascii="TH Sarabun New" w:hAnsi="TH Sarabun New" w:cs="TH Sarabun New"/>
-          <w:spacing w:val="-10"/>
-          <w:sz w:val="32"/>
-          <w:szCs w:val="32"/>
-          <w:cs/>
-        </w:rPr>
-        <w:t xml:space="preserve"> เรื่อง </w:t>
-      </w:r>
-      <w:proofErr w:type="spellStart"/>
-      <w:r>
-        <w:rPr>
-          <w:rFonts w:ascii="TH Sarabun New" w:hAnsi="TH Sarabun New" w:cs="TH Sarabun New"/>
-          <w:spacing w:val="-10"/>
-          <w:sz w:val="32"/>
-          <w:szCs w:val="32"/>
-        </w:rPr>
-        <w:t>original_name</w:t>
-      </w:r>
-      <w:proofErr w:type="spellEnd"/>
+        </w:rPr>
+        <w:t>document_name</w:t>
+      </w:r>
       <w:r>
         <w:rPr>
           <w:rFonts w:ascii="TH Sarabun New" w:hAnsi="TH Sarabun New" w:cs="TH Sarabun New"/>
@@ -860,7 +830,6 @@
         </w:rPr>
         <w:t xml:space="preserve">รายละเอียดปรากฏตามรายงานตรวจสอบและวิเคราะห์ กลุ่มงานตรวจพิสูจน์พยานหลักฐานดิจิทัล บก.ตอท. ที่แนบ จำนวน </w:t>
       </w:r>
-      <w:proofErr w:type="spellStart"/>
       <w:r>
         <w:rPr>
           <w:rFonts w:ascii="TH Sarabun New" w:hAnsi="TH Sarabun New" w:cs="TH Sarabun New"/>
@@ -870,7 +839,6 @@
         </w:rPr>
         <w:t>number_of_result</w:t>
       </w:r>
-      <w:proofErr w:type="spellEnd"/>
       <w:r>
         <w:rPr>
           <w:rFonts w:ascii="TH Sarabun New" w:hAnsi="TH Sarabun New" w:cs="TH Sarabun New"/>
@@ -1329,7 +1297,6 @@
         </w:rPr>
         <w:tab/>
       </w:r>
-      <w:proofErr w:type="spellStart"/>
       <w:r>
         <w:rPr>
           <w:rFonts w:ascii="TH Sarabun New" w:hAnsi="TH Sarabun New" w:cs="TH Sarabun New"/>
@@ -1339,7 +1306,6 @@
         </w:rPr>
         <w:t>date_short</w:t>
       </w:r>
-      <w:proofErr w:type="spellEnd"/>
     </w:p>
     <w:p>
       <w:pPr>
@@ -1436,18 +1402,8 @@
           <w:lang w:eastAsia="zh-CN"/>
         </w:rPr>
         <w:tab/>
-      </w:r>
-      <w:proofErr w:type="spellStart"/>
-      <w:r>
-        <w:rPr>
-          <w:rFonts w:ascii="TH Sarabun New" w:hAnsi="TH Sarabun New" w:cs="TH Sarabun New"/>
-          <w:sz w:val="24"/>
-          <w:szCs w:val="24"/>
-          <w:lang w:eastAsia="zh-CN"/>
-        </w:rPr>
         <w:t>date_short</w:t>
       </w:r>
-      <w:proofErr w:type="spellEnd"/>
     </w:p>
     <w:p>
       <w:pPr>
@@ -1574,18 +1530,8 @@
           <w:lang w:eastAsia="zh-CN"/>
         </w:rPr>
         <w:tab/>
-      </w:r>
-      <w:proofErr w:type="spellStart"/>
-      <w:r>
-        <w:rPr>
-          <w:rFonts w:ascii="TH Sarabun New" w:hAnsi="TH Sarabun New" w:cs="TH Sarabun New"/>
-          <w:sz w:val="24"/>
-          <w:szCs w:val="24"/>
-          <w:lang w:eastAsia="zh-CN"/>
-        </w:rPr>
         <w:t>date_short</w:t>
       </w:r>
-      <w:proofErr w:type="spellEnd"/>
     </w:p>
     <w:p>
       <w:pPr>
@@ -1663,18 +1609,8 @@
           <w:lang w:eastAsia="zh-CN"/>
         </w:rPr>
         <w:tab/>
-      </w:r>
-      <w:proofErr w:type="spellStart"/>
-      <w:r>
-        <w:rPr>
-          <w:rFonts w:ascii="TH Sarabun New" w:hAnsi="TH Sarabun New" w:cs="TH Sarabun New"/>
-          <w:sz w:val="24"/>
-          <w:szCs w:val="24"/>
-          <w:lang w:eastAsia="zh-CN"/>
-        </w:rPr>
         <w:t>date_short</w:t>
       </w:r>
-      <w:proofErr w:type="spellEnd"/>
     </w:p>
     <w:p>
       <w:pPr>
@@ -1946,7 +1882,6 @@
         </w:rPr>
         <w:tab/>
       </w:r>
-      <w:proofErr w:type="spellStart"/>
       <w:r>
         <w:rPr>
           <w:rFonts w:ascii="TH Sarabun New" w:hAnsi="TH Sarabun New" w:cs="TH Sarabun New"/>
@@ -1955,7 +1890,6 @@
         </w:rPr>
         <w:t>date_long</w:t>
       </w:r>
-      <w:proofErr w:type="spellEnd"/>
     </w:p>
     <w:p>
       <w:pPr>
@@ -2076,7 +2010,6 @@
         </w:rPr>
         <w:t xml:space="preserve">ตามหนังสือ </w:t>
       </w:r>
-      <w:proofErr w:type="spellStart"/>
       <w:r>
         <w:rPr>
           <w:rFonts w:ascii="TH Sarabun New" w:hAnsi="TH Sarabun New" w:cs="TH Sarabun New"/>
@@ -2102,15 +2035,52 @@
           <w:sz w:val="32"/>
           <w:szCs w:val="32"/>
         </w:rPr>
-        <w:t>m</w:t>
-      </w:r>
-      <w:proofErr w:type="spellEnd"/>
+        <w:t xml:space="preserve">m </w:t>
+      </w:r>
       <w:r>
         <w:rPr>
           <w:rFonts w:ascii="TH Sarabun New" w:hAnsi="TH Sarabun New" w:cs="TH Sarabun New"/>
           <w:spacing w:val="-10"/>
           <w:sz w:val="32"/>
           <w:szCs w:val="32"/>
+          <w:cs/>
+        </w:rPr>
+        <w:t xml:space="preserve">ที่ </w:t>
+      </w:r>
+      <w:r>
+        <w:rPr>
+          <w:rFonts w:ascii="TH Sarabun New" w:hAnsi="TH Sarabun New" w:cs="TH Sarabun New"/>
+          <w:spacing w:val="-10"/>
+          <w:sz w:val="32"/>
+          <w:szCs w:val="32"/>
+        </w:rPr>
+        <w:t xml:space="preserve">original_number </w:t>
+      </w:r>
+      <w:r>
+        <w:rPr>
+          <w:rFonts w:ascii="TH Sarabun New" w:hAnsi="TH Sarabun New" w:cs="TH Sarabun New"/>
+          <w:spacing w:val="-10"/>
+          <w:sz w:val="32"/>
+          <w:szCs w:val="32"/>
+          <w:cs/>
+        </w:rPr>
+        <w:t xml:space="preserve">ลงวันที่ </w:t>
+      </w:r>
+      <w:r>
+        <w:rPr>
+          <w:rFonts w:ascii="TH Sarabun New" w:hAnsi="TH Sarabun New" w:cs="TH Sarabun New"/>
+          <w:spacing w:val="-10"/>
+          <w:sz w:val="32"/>
+          <w:szCs w:val="32"/>
+        </w:rPr>
+        <w:t>original_date</w:t>
+      </w:r>
+      <w:r>
+        <w:rPr>
+          <w:rFonts w:ascii="TH Sarabun New" w:hAnsi="TH Sarabun New" w:cs="TH Sarabun New"/>
+          <w:spacing w:val="-10"/>
+          <w:sz w:val="32"/>
+          <w:szCs w:val="32"/>
         </w:rPr>
         <w:t xml:space="preserve"> </w:t>
       </w:r>
@@ -2122,9 +2092,8 @@
           <w:szCs w:val="32"/>
           <w:cs/>
         </w:rPr>
-        <w:t xml:space="preserve">ที่ </w:t>
-      </w:r>
-      <w:proofErr w:type="spellStart"/>
+        <w:t xml:space="preserve">เรื่อง </w:t>
+      </w:r>
       <w:r>
         <w:rPr>
           <w:rFonts w:ascii="TH Sarabun New" w:hAnsi="TH Sarabun New" w:cs="TH Sarabun New"/>
@@ -2132,77 +2101,7 @@
           <w:sz w:val="32"/>
           <w:szCs w:val="32"/>
         </w:rPr>
-        <w:t>original_number</w:t>
-      </w:r>
-      <w:proofErr w:type="spellEnd"/>
-      <w:r>
-        <w:rPr>
-          <w:rFonts w:ascii="TH Sarabun New" w:hAnsi="TH Sarabun New" w:cs="TH Sarabun New"/>
-          <w:spacing w:val="-10"/>
-          <w:sz w:val="32"/>
-          <w:szCs w:val="32"/>
-        </w:rPr>
-        <w:t xml:space="preserve"> </w:t>
-      </w:r>
-      <w:r>
-        <w:rPr>
-          <w:rFonts w:ascii="TH Sarabun New" w:hAnsi="TH Sarabun New" w:cs="TH Sarabun New"/>
-          <w:spacing w:val="-10"/>
-          <w:sz w:val="32"/>
-          <w:szCs w:val="32"/>
-          <w:cs/>
-        </w:rPr>
-        <w:t xml:space="preserve">ลงวันที่ </w:t>
-      </w:r>
-      <w:proofErr w:type="spellStart"/>
-      <w:r>
-        <w:rPr>
-          <w:rFonts w:ascii="TH Sarabun New" w:hAnsi="TH Sarabun New" w:cs="TH Sarabun New"/>
-          <w:spacing w:val="-10"/>
-          <w:sz w:val="32"/>
-          <w:szCs w:val="32"/>
-        </w:rPr>
-        <w:t>original_date</w:t>
-      </w:r>
-      <w:proofErr w:type="spellEnd"/>
-      <w:r>
-        <w:rPr>
-          <w:rFonts w:ascii="TH Sarabun New" w:hAnsi="TH Sarabun New" w:cs="TH Sarabun New"/>
-          <w:spacing w:val="-10"/>
-          <w:sz w:val="32"/>
-          <w:szCs w:val="32"/>
-        </w:rPr>
-        <w:t xml:space="preserve"> </w:t>
-      </w:r>
-      <w:r>
-        <w:rPr>
-          <w:rFonts w:ascii="TH Sarabun New" w:hAnsi="TH Sarabun New" w:cs="TH Sarabun New"/>
-          <w:spacing w:val="-10"/>
-          <w:sz w:val="32"/>
-          <w:szCs w:val="32"/>
-          <w:cs/>
-        </w:rPr>
-        <w:t xml:space="preserve">เรื่อง </w:t>
-      </w:r>
-      <w:proofErr w:type="spellStart"/>
-      <w:r>
-        <w:rPr>
-          <w:rFonts w:ascii="TH Sarabun New" w:hAnsi="TH Sarabun New" w:cs="TH Sarabun New"/>
-          <w:spacing w:val="-10"/>
-          <w:sz w:val="32"/>
-          <w:szCs w:val="32"/>
-        </w:rPr>
-        <w:t>original_name</w:t>
-      </w:r>
-      <w:proofErr w:type="spellEnd"/>
-      <w:r>
-        <w:rPr>
-          <w:rFonts w:ascii="TH Sarabun New" w:hAnsi="TH Sarabun New" w:cs="TH Sarabun New"/>
-          <w:spacing w:val="-10"/>
-          <w:sz w:val="32"/>
-          <w:szCs w:val="32"/>
-        </w:rPr>
-        <w:t xml:space="preserve"> </w:t>
+        <w:t xml:space="preserve">original_name </w:t>
       </w:r>
       <w:r>
         <w:rPr>
@@ -2702,8 +2601,8 @@
     <w:sectPr>
       <w:headerReference w:type="even" r:id="rId9"/>
       <w:footerReference w:type="first" r:id="rId10"/>
-      <w:pgSz w:w="11906" w:h="16838"/>
-      <w:pgMar w:top="1418" w:right="1134" w:bottom="284" w:left="1701" w:header="709" w:footer="709" w:gutter="0"/>
+      <w:pgSz w:w="11906" w:h="16838" w:code="9"/>
+      <w:pgMar w:top="1418" w:right="1134" w:bottom="1134" w:left="1701" w:header="709" w:footer="709" w:gutter="0"/>
       <w:cols w:space="708"/>
       <w:titlePg/>
       <w:docGrid w:linePitch="360"/>

</xml_diff>

<commit_message>
fininsh: problem with encoding
</commit_message>
<xml_diff>
--- a/app/src/main/res/raw/index_case_template.docx
+++ b/app/src/main/res/raw/index_case_template.docx
@@ -5,6 +5,7 @@
     <w:p>
       <w:pPr>
         <w:spacing w:line="240" w:lineRule="exact"/>
+        <w:ind w:right="-1"/>
         <w:rPr>
           <w:rFonts w:ascii="TH Sarabun New" w:hAnsi="TH Sarabun New" w:cs="TH Sarabun New"/>
           <w:b/>
@@ -62,6 +63,7 @@
         <w:tabs>
           <w:tab w:val="left" w:pos="3119"/>
         </w:tabs>
+        <w:ind w:right="-1"/>
         <w:jc w:val="center"/>
         <w:rPr>
           <w:rFonts w:ascii="TH Sarabun New" w:hAnsi="TH Sarabun New" w:cs="TH Sarabun New"/>
@@ -86,7 +88,7 @@
             <v:path gradientshapeok="t" o:connecttype="rect"/>
           </v:shapetype>
           <v:shape id="Text Box 2" o:spid="_x0000_s2056" type="#_x0000_t202" style="position:absolute;left:0;text-align:left;margin-left:355pt;margin-top:-48.9pt;width:113.9pt;height:45.55pt;z-index:1;visibility:visible;mso-width-relative:margin;mso-height-relative:margin" o:gfxdata="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">
-            <v:textbox>
+            <v:textbox style="mso-next-textbox:#Text Box 2">
               <w:txbxContent>
                 <w:p>
                   <w:pPr>
@@ -168,17 +170,23 @@
     </w:p>
     <w:p>
       <w:pPr>
+        <w:ind w:right="-1"/>
         <w:jc w:val="center"/>
         <w:rPr>
           <w:rFonts w:ascii="TH Sarabun New" w:hAnsi="TH Sarabun New" w:cs="TH Sarabun New"/>
           <w:sz w:val="36"/>
           <w:szCs w:val="36"/>
-          <w:cs/>
-        </w:rPr>
-      </w:pPr>
-    </w:p>
-    <w:p>
-      <w:pPr>
+        </w:rPr>
+      </w:pPr>
+    </w:p>
+    <w:p>
+      <w:pPr>
+        <w:tabs>
+          <w:tab w:val="left" w:pos="709"/>
+          <w:tab w:val="left" w:pos="5387"/>
+          <w:tab w:val="left" w:pos="6237"/>
+        </w:tabs>
+        <w:ind w:right="-1"/>
         <w:rPr>
           <w:rFonts w:ascii="TH Sarabun New" w:hAnsi="TH Sarabun New" w:cs="TH Sarabun New"/>
           <w:sz w:val="32"/>
@@ -214,23 +222,13 @@
           <w:szCs w:val="32"/>
           <w:cs/>
         </w:rPr>
-        <w:t>บก.</w:t>
-      </w:r>
-      <w:r>
-        <w:rPr>
-          <w:rFonts w:ascii="TH Sarabun New" w:hAnsi="TH Sarabun New" w:cs="TH Sarabun New"/>
-          <w:sz w:val="32"/>
-          <w:szCs w:val="32"/>
-          <w:cs/>
-        </w:rPr>
-        <w:t>ตอท.</w:t>
-      </w:r>
-      <w:r>
-        <w:rPr>
-          <w:rFonts w:ascii="TH Sarabun New" w:hAnsi="TH Sarabun New" w:cs="TH Sarabun New"/>
-          <w:sz w:val="32"/>
-          <w:szCs w:val="32"/>
-          <w:cs/>
+        <w:t>บก.ตอท.</w:t>
+      </w:r>
+      <w:r>
+        <w:rPr>
+          <w:rFonts w:ascii="TH Sarabun New" w:hAnsi="TH Sarabun New" w:cs="TH Sarabun New"/>
+          <w:sz w:val="32"/>
+          <w:szCs w:val="32"/>
         </w:rPr>
         <w:tab/>
       </w:r>
@@ -241,6 +239,14 @@
           <w:szCs w:val="32"/>
           <w:cs/>
         </w:rPr>
+        <w:t>โทร.</w:t>
+      </w:r>
+      <w:r>
+        <w:rPr>
+          <w:rFonts w:ascii="TH Sarabun New" w:hAnsi="TH Sarabun New" w:cs="TH Sarabun New"/>
+          <w:sz w:val="32"/>
+          <w:szCs w:val="32"/>
+        </w:rPr>
         <w:tab/>
       </w:r>
       <w:r>
@@ -250,88 +256,21 @@
           <w:szCs w:val="32"/>
           <w:cs/>
         </w:rPr>
-        <w:tab/>
-      </w:r>
-      <w:r>
-        <w:rPr>
-          <w:rFonts w:ascii="TH Sarabun New" w:hAnsi="TH Sarabun New" w:cs="TH Sarabun New"/>
-          <w:sz w:val="32"/>
-          <w:szCs w:val="32"/>
-          <w:cs/>
-        </w:rPr>
-        <w:tab/>
-      </w:r>
-      <w:r>
-        <w:rPr>
-          <w:rFonts w:ascii="TH Sarabun New" w:hAnsi="TH Sarabun New" w:cs="TH Sarabun New"/>
-          <w:sz w:val="32"/>
-          <w:szCs w:val="32"/>
-          <w:cs/>
-        </w:rPr>
-        <w:t>โทร.</w:t>
-      </w:r>
-      <w:r>
-        <w:rPr>
-          <w:rFonts w:ascii="TH Sarabun New" w:hAnsi="TH Sarabun New" w:cs="TH Sarabun New" w:hint="cs"/>
-          <w:sz w:val="32"/>
-          <w:szCs w:val="32"/>
-          <w:cs/>
-        </w:rPr>
-        <w:t xml:space="preserve">  </w:t>
-      </w:r>
-      <w:r>
-        <w:rPr>
-          <w:rFonts w:ascii="TH Sarabun New" w:hAnsi="TH Sarabun New" w:cs="TH Sarabun New"/>
-          <w:sz w:val="32"/>
-          <w:szCs w:val="32"/>
-          <w:cs/>
-        </w:rPr>
-        <w:t>02</w:t>
-      </w:r>
-      <w:r>
-        <w:rPr>
-          <w:rFonts w:ascii="TH Sarabun New" w:hAnsi="TH Sarabun New" w:cs="TH Sarabun New"/>
-          <w:sz w:val="32"/>
-          <w:szCs w:val="32"/>
-          <w:cs/>
-        </w:rPr>
-        <w:t xml:space="preserve"> </w:t>
-      </w:r>
-      <w:r>
-        <w:rPr>
-          <w:rFonts w:ascii="TH Sarabun New" w:hAnsi="TH Sarabun New" w:cs="TH Sarabun New"/>
-          <w:sz w:val="32"/>
-          <w:szCs w:val="32"/>
-          <w:cs/>
-        </w:rPr>
-        <w:t>504</w:t>
-      </w:r>
-      <w:r>
-        <w:rPr>
-          <w:rFonts w:ascii="TH Sarabun New" w:hAnsi="TH Sarabun New" w:cs="TH Sarabun New"/>
-          <w:sz w:val="32"/>
-          <w:szCs w:val="32"/>
-          <w:cs/>
-        </w:rPr>
-        <w:t xml:space="preserve"> </w:t>
-      </w:r>
-      <w:r>
-        <w:rPr>
-          <w:rFonts w:ascii="TH Sarabun New" w:hAnsi="TH Sarabun New" w:cs="TH Sarabun New"/>
-          <w:sz w:val="32"/>
-          <w:szCs w:val="32"/>
-          <w:cs/>
-        </w:rPr>
-        <w:t>4852</w:t>
-      </w:r>
-    </w:p>
-    <w:p>
-      <w:pPr>
-        <w:rPr>
-          <w:rFonts w:ascii="TH Sarabun New" w:hAnsi="TH Sarabun New" w:cs="TH Sarabun New"/>
-          <w:sz w:val="32"/>
-          <w:szCs w:val="32"/>
-          <w:cs/>
+        <w:t>02 504 4852</w:t>
+      </w:r>
+    </w:p>
+    <w:p>
+      <w:pPr>
+        <w:tabs>
+          <w:tab w:val="left" w:pos="709"/>
+          <w:tab w:val="left" w:pos="5387"/>
+          <w:tab w:val="left" w:pos="6237"/>
+        </w:tabs>
+        <w:ind w:right="-1"/>
+        <w:rPr>
+          <w:rFonts w:ascii="TH Sarabun New" w:hAnsi="TH Sarabun New" w:cs="TH Sarabun New"/>
+          <w:sz w:val="36"/>
+          <w:szCs w:val="36"/>
         </w:rPr>
       </w:pPr>
       <w:r>
@@ -361,34 +300,7 @@
           <w:szCs w:val="32"/>
           <w:cs/>
         </w:rPr>
-        <w:t>39</w:t>
-      </w:r>
-      <w:r>
-        <w:rPr>
-          <w:rFonts w:ascii="TH Sarabun New" w:hAnsi="TH Sarabun New" w:cs="TH Sarabun New"/>
-          <w:sz w:val="32"/>
-          <w:szCs w:val="32"/>
-          <w:cs/>
-        </w:rPr>
-        <w:t>.</w:t>
-      </w:r>
-      <w:r>
-        <w:rPr>
-          <w:rFonts w:ascii="TH Sarabun New" w:hAnsi="TH Sarabun New" w:cs="TH Sarabun New"/>
-          <w:sz w:val="32"/>
-          <w:szCs w:val="32"/>
-          <w:cs/>
-        </w:rPr>
-        <w:t>7</w:t>
-      </w:r>
-      <w:r>
-        <w:rPr>
-          <w:rFonts w:ascii="TH Sarabun New" w:hAnsi="TH Sarabun New" w:cs="TH Sarabun New"/>
-          <w:sz w:val="32"/>
-          <w:szCs w:val="32"/>
-          <w:cs/>
-        </w:rPr>
-        <w:t>2</w:t>
+        <w:t>39.72</w:t>
       </w:r>
       <w:r>
         <w:rPr>
@@ -403,43 +315,6 @@
           <w:rFonts w:ascii="TH Sarabun New" w:hAnsi="TH Sarabun New" w:cs="TH Sarabun New"/>
           <w:sz w:val="32"/>
           <w:szCs w:val="32"/>
-          <w:cs/>
-        </w:rPr>
-        <w:tab/>
-      </w:r>
-      <w:r>
-        <w:rPr>
-          <w:rFonts w:ascii="TH Sarabun New" w:hAnsi="TH Sarabun New" w:cs="TH Sarabun New"/>
-          <w:sz w:val="32"/>
-          <w:szCs w:val="32"/>
-          <w:cs/>
-        </w:rPr>
-        <w:tab/>
-      </w:r>
-      <w:r>
-        <w:rPr>
-          <w:rFonts w:ascii="TH Sarabun New" w:hAnsi="TH Sarabun New" w:cs="TH Sarabun New"/>
-          <w:sz w:val="32"/>
-          <w:szCs w:val="32"/>
-          <w:cs/>
-        </w:rPr>
-        <w:tab/>
-      </w:r>
-      <w:r>
-        <w:rPr>
-          <w:rFonts w:ascii="TH Sarabun New" w:hAnsi="TH Sarabun New" w:cs="TH Sarabun New"/>
-          <w:sz w:val="32"/>
-          <w:szCs w:val="32"/>
-          <w:cs/>
-        </w:rPr>
-        <w:tab/>
-      </w:r>
-      <w:r>
-        <w:rPr>
-          <w:rFonts w:ascii="TH Sarabun New" w:hAnsi="TH Sarabun New" w:cs="TH Sarabun New"/>
-          <w:sz w:val="32"/>
-          <w:szCs w:val="32"/>
-          <w:cs/>
         </w:rPr>
         <w:tab/>
       </w:r>
@@ -471,15 +346,33 @@
           <w:sz w:val="32"/>
           <w:szCs w:val="32"/>
         </w:rPr>
-        <w:t>date_long</w:t>
+        <w:t>{{</w:t>
+      </w:r>
+      <w:proofErr w:type="spellStart"/>
+      <w:r>
+        <w:rPr>
+          <w:rFonts w:ascii="TH Sarabun New" w:hAnsi="TH Sarabun New" w:cs="TH Sarabun New"/>
+          <w:sz w:val="32"/>
+          <w:szCs w:val="32"/>
+        </w:rPr>
+        <w:t>dateLong</w:t>
+      </w:r>
+      <w:proofErr w:type="spellEnd"/>
+      <w:r>
+        <w:rPr>
+          <w:rFonts w:ascii="TH Sarabun New" w:hAnsi="TH Sarabun New" w:cs="TH Sarabun New"/>
+          <w:sz w:val="32"/>
+          <w:szCs w:val="32"/>
+        </w:rPr>
+        <w:t>}}</w:t>
       </w:r>
     </w:p>
     <w:p>
       <w:pPr>
         <w:tabs>
-          <w:tab w:val="left" w:pos="709"/>
+          <w:tab w:val="left" w:pos="567"/>
         </w:tabs>
-        <w:ind w:right="-427"/>
+        <w:ind w:right="-1"/>
         <w:rPr>
           <w:rFonts w:ascii="TH Sarabun New" w:hAnsi="TH Sarabun New" w:cs="TH Sarabun New"/>
           <w:sz w:val="32"/>
@@ -529,9 +422,9 @@
     <w:p>
       <w:pPr>
         <w:tabs>
-          <w:tab w:val="left" w:pos="709"/>
+          <w:tab w:val="left" w:pos="567"/>
         </w:tabs>
-        <w:ind w:right="-427"/>
+        <w:ind w:right="-1"/>
         <w:rPr>
           <w:rFonts w:ascii="TH Sarabun New" w:hAnsi="TH Sarabun New" w:cs="TH Sarabun New"/>
           <w:sz w:val="32"/>
@@ -561,17 +454,35 @@
       <w:r>
         <w:rPr>
           <w:rFonts w:ascii="TH Sarabun New" w:hAnsi="TH Sarabun New" w:cs="TH Sarabun New"/>
-          <w:spacing w:val="-10"/>
-          <w:sz w:val="32"/>
-          <w:szCs w:val="32"/>
-        </w:rPr>
-        <w:t>document_to</w:t>
-      </w:r>
-    </w:p>
-    <w:p>
-      <w:pPr>
-        <w:spacing w:before="120"/>
-        <w:ind w:firstLine="709"/>
+          <w:sz w:val="32"/>
+          <w:szCs w:val="32"/>
+        </w:rPr>
+        <w:t>{{</w:t>
+      </w:r>
+      <w:proofErr w:type="spellStart"/>
+      <w:r>
+        <w:rPr>
+          <w:rFonts w:ascii="TH Sarabun New" w:hAnsi="TH Sarabun New" w:cs="TH Sarabun New"/>
+          <w:sz w:val="32"/>
+          <w:szCs w:val="32"/>
+        </w:rPr>
+        <w:t>documentTo</w:t>
+      </w:r>
+      <w:proofErr w:type="spellEnd"/>
+      <w:r>
+        <w:rPr>
+          <w:rFonts w:ascii="TH Sarabun New" w:hAnsi="TH Sarabun New" w:cs="TH Sarabun New"/>
+          <w:sz w:val="32"/>
+          <w:szCs w:val="32"/>
+        </w:rPr>
+        <w:t>}}</w:t>
+      </w:r>
+    </w:p>
+    <w:p>
+      <w:pPr>
+        <w:tabs>
+          <w:tab w:val="left" w:pos="567"/>
+        </w:tabs>
         <w:jc w:val="thaiDistribute"/>
         <w:rPr>
           <w:rFonts w:ascii="TH Sarabun New" w:hAnsi="TH Sarabun New" w:cs="TH Sarabun New"/>
@@ -586,6 +497,15 @@
           <w:spacing w:val="-10"/>
           <w:sz w:val="32"/>
           <w:szCs w:val="32"/>
+        </w:rPr>
+        <w:tab/>
+      </w:r>
+      <w:r>
+        <w:rPr>
+          <w:rFonts w:ascii="TH Sarabun New" w:hAnsi="TH Sarabun New" w:cs="TH Sarabun New"/>
+          <w:spacing w:val="-10"/>
+          <w:sz w:val="32"/>
+          <w:szCs w:val="32"/>
           <w:cs/>
         </w:rPr>
         <w:t>ตาม</w:t>
@@ -617,7 +537,27 @@
           <w:sz w:val="32"/>
           <w:szCs w:val="32"/>
         </w:rPr>
-        <w:t>document_form</w:t>
+        <w:t>{{</w:t>
+      </w:r>
+      <w:proofErr w:type="spellStart"/>
+      <w:r>
+        <w:rPr>
+          <w:rFonts w:ascii="TH Sarabun New" w:hAnsi="TH Sarabun New" w:cs="TH Sarabun New"/>
+          <w:spacing w:val="-10"/>
+          <w:sz w:val="32"/>
+          <w:szCs w:val="32"/>
+        </w:rPr>
+        <w:t>originalFrom</w:t>
+      </w:r>
+      <w:proofErr w:type="spellEnd"/>
+      <w:r>
+        <w:rPr>
+          <w:rFonts w:ascii="TH Sarabun New" w:hAnsi="TH Sarabun New" w:cs="TH Sarabun New"/>
+          <w:spacing w:val="-10"/>
+          <w:sz w:val="32"/>
+          <w:szCs w:val="32"/>
+        </w:rPr>
+        <w:t>}}</w:t>
       </w:r>
       <w:r>
         <w:rPr>
@@ -665,7 +605,27 @@
           <w:sz w:val="32"/>
           <w:szCs w:val="32"/>
         </w:rPr>
-        <w:t>document_number</w:t>
+        <w:t>{{</w:t>
+      </w:r>
+      <w:proofErr w:type="spellStart"/>
+      <w:r>
+        <w:rPr>
+          <w:rFonts w:ascii="TH Sarabun New" w:hAnsi="TH Sarabun New" w:cs="TH Sarabun New"/>
+          <w:spacing w:val="-10"/>
+          <w:sz w:val="32"/>
+          <w:szCs w:val="32"/>
+        </w:rPr>
+        <w:t>originalNumber</w:t>
+      </w:r>
+      <w:proofErr w:type="spellEnd"/>
+      <w:r>
+        <w:rPr>
+          <w:rFonts w:ascii="TH Sarabun New" w:hAnsi="TH Sarabun New" w:cs="TH Sarabun New"/>
+          <w:spacing w:val="-10"/>
+          <w:sz w:val="32"/>
+          <w:szCs w:val="32"/>
+        </w:rPr>
+        <w:t>}}</w:t>
       </w:r>
       <w:r>
         <w:rPr>
@@ -693,7 +653,36 @@
           <w:sz w:val="32"/>
           <w:szCs w:val="32"/>
         </w:rPr>
-        <w:t xml:space="preserve">document_date </w:t>
+        <w:t>{{</w:t>
+      </w:r>
+      <w:proofErr w:type="spellStart"/>
+      <w:r>
+        <w:rPr>
+          <w:rFonts w:ascii="TH Sarabun New" w:hAnsi="TH Sarabun New" w:cs="TH Sarabun New"/>
+          <w:spacing w:val="-10"/>
+          <w:sz w:val="32"/>
+          <w:szCs w:val="32"/>
+        </w:rPr>
+        <w:t>originalDate</w:t>
+      </w:r>
+      <w:proofErr w:type="spellEnd"/>
+      <w:r>
+        <w:rPr>
+          <w:rFonts w:ascii="TH Sarabun New" w:hAnsi="TH Sarabun New" w:cs="TH Sarabun New"/>
+          <w:spacing w:val="-10"/>
+          <w:sz w:val="32"/>
+          <w:szCs w:val="32"/>
+        </w:rPr>
+        <w:t>}}</w:t>
+      </w:r>
+      <w:r>
+        <w:rPr>
+          <w:rFonts w:ascii="TH Sarabun New" w:hAnsi="TH Sarabun New" w:cs="TH Sarabun New"/>
+          <w:spacing w:val="-10"/>
+          <w:sz w:val="32"/>
+          <w:szCs w:val="32"/>
+        </w:rPr>
+        <w:t xml:space="preserve"> </w:t>
       </w:r>
       <w:r>
         <w:rPr>
@@ -712,7 +701,27 @@
           <w:sz w:val="32"/>
           <w:szCs w:val="32"/>
         </w:rPr>
-        <w:t>document_name</w:t>
+        <w:t>{{</w:t>
+      </w:r>
+      <w:proofErr w:type="spellStart"/>
+      <w:r>
+        <w:rPr>
+          <w:rFonts w:ascii="TH Sarabun New" w:hAnsi="TH Sarabun New" w:cs="TH Sarabun New"/>
+          <w:spacing w:val="-10"/>
+          <w:sz w:val="32"/>
+          <w:szCs w:val="32"/>
+        </w:rPr>
+        <w:t>originalName</w:t>
+      </w:r>
+      <w:proofErr w:type="spellEnd"/>
+      <w:r>
+        <w:rPr>
+          <w:rFonts w:ascii="TH Sarabun New" w:hAnsi="TH Sarabun New" w:cs="TH Sarabun New"/>
+          <w:spacing w:val="-10"/>
+          <w:sz w:val="32"/>
+          <w:szCs w:val="32"/>
+        </w:rPr>
+        <w:t>}}</w:t>
       </w:r>
       <w:r>
         <w:rPr>
@@ -734,36 +743,358 @@
       </w:r>
     </w:p>
     <w:bookmarkEnd w:id="0"/>
+    <w:p>
+      <w:pPr>
+        <w:tabs>
+          <w:tab w:val="left" w:pos="567"/>
+          <w:tab w:val="left" w:pos="1701"/>
+          <w:tab w:val="left" w:pos="5387"/>
+        </w:tabs>
+        <w:ind w:right="-1"/>
+        <w:jc w:val="thaiDistribute"/>
+        <w:rPr>
+          <w:rFonts w:ascii="TH Sarabun New" w:hAnsi="TH Sarabun New" w:cs="TH Sarabun New"/>
+          <w:spacing w:val="-2"/>
+          <w:sz w:val="32"/>
+          <w:szCs w:val="32"/>
+        </w:rPr>
+      </w:pPr>
+      <w:r>
+        <w:rPr>
+          <w:rFonts w:ascii="TH Sarabun New" w:hAnsi="TH Sarabun New" w:cs="TH Sarabun New"/>
+          <w:spacing w:val="-2"/>
+          <w:sz w:val="32"/>
+          <w:szCs w:val="32"/>
+        </w:rPr>
+        <w:tab/>
+      </w:r>
+      <w:r>
+        <w:rPr>
+          <w:rFonts w:ascii="TH Sarabun New" w:hAnsi="TH Sarabun New" w:cs="TH Sarabun New"/>
+          <w:spacing w:val="-2"/>
+          <w:sz w:val="32"/>
+          <w:szCs w:val="32"/>
+          <w:cs/>
+        </w:rPr>
+        <w:t>บก.</w:t>
+      </w:r>
+      <w:r>
+        <w:rPr>
+          <w:rFonts w:ascii="TH Sarabun New" w:hAnsi="TH Sarabun New" w:cs="TH Sarabun New"/>
+          <w:spacing w:val="-2"/>
+          <w:sz w:val="32"/>
+          <w:szCs w:val="32"/>
+          <w:cs/>
+        </w:rPr>
+        <w:t>ตอท</w:t>
+      </w:r>
+      <w:r>
+        <w:rPr>
+          <w:rFonts w:ascii="TH Sarabun New" w:hAnsi="TH Sarabun New" w:cs="TH Sarabun New"/>
+          <w:spacing w:val="-2"/>
+          <w:sz w:val="32"/>
+          <w:szCs w:val="32"/>
+          <w:cs/>
+        </w:rPr>
+        <w:t>. ได้ดำเนินการตรวจ</w:t>
+      </w:r>
+      <w:r>
+        <w:rPr>
+          <w:rFonts w:ascii="TH Sarabun New" w:hAnsi="TH Sarabun New" w:cs="TH Sarabun New"/>
+          <w:spacing w:val="-2"/>
+          <w:sz w:val="32"/>
+          <w:szCs w:val="32"/>
+          <w:cs/>
+        </w:rPr>
+        <w:t>พิสู</w:t>
+      </w:r>
+      <w:r>
+        <w:rPr>
+          <w:rFonts w:ascii="TH Sarabun New" w:hAnsi="TH Sarabun New" w:cs="TH Sarabun New"/>
+          <w:spacing w:val="-2"/>
+          <w:sz w:val="32"/>
+          <w:szCs w:val="32"/>
+          <w:cs/>
+        </w:rPr>
+        <w:t>จน์</w:t>
+      </w:r>
+      <w:r>
+        <w:rPr>
+          <w:rFonts w:ascii="TH Sarabun New" w:hAnsi="TH Sarabun New" w:cs="TH Sarabun New"/>
+          <w:spacing w:val="-2"/>
+          <w:sz w:val="32"/>
+          <w:szCs w:val="32"/>
+          <w:cs/>
+        </w:rPr>
+        <w:t>พยานหลักฐานดิจิทัล</w:t>
+      </w:r>
+      <w:r>
+        <w:rPr>
+          <w:rFonts w:ascii="TH Sarabun New" w:hAnsi="TH Sarabun New" w:cs="TH Sarabun New"/>
+          <w:spacing w:val="-2"/>
+          <w:sz w:val="32"/>
+          <w:szCs w:val="32"/>
+          <w:cs/>
+        </w:rPr>
+        <w:t xml:space="preserve">เรียบร้อยแล้ว </w:t>
+      </w:r>
+      <w:r>
+        <w:rPr>
+          <w:rFonts w:ascii="TH Sarabun New" w:hAnsi="TH Sarabun New" w:cs="TH Sarabun New"/>
+          <w:spacing w:val="-2"/>
+          <w:sz w:val="32"/>
+          <w:szCs w:val="32"/>
+          <w:cs/>
+        </w:rPr>
+        <w:t xml:space="preserve">รายละเอียดปรากฏตามรายงานตรวจสอบและวิเคราะห์ กลุ่มงานตรวจพิสูจน์พยานหลักฐานดิจิทัล บก.ตอท. ที่แนบ จำนวน </w:t>
+      </w:r>
+      <w:r>
+        <w:rPr>
+          <w:rFonts w:ascii="TH Sarabun New" w:hAnsi="TH Sarabun New" w:cs="TH Sarabun New"/>
+          <w:spacing w:val="-2"/>
+          <w:sz w:val="32"/>
+          <w:szCs w:val="32"/>
+        </w:rPr>
+        <w:t>{{</w:t>
+      </w:r>
+      <w:proofErr w:type="spellStart"/>
+      <w:r>
+        <w:rPr>
+          <w:rFonts w:ascii="TH Sarabun New" w:hAnsi="TH Sarabun New" w:cs="TH Sarabun New"/>
+          <w:spacing w:val="-2"/>
+          <w:sz w:val="32"/>
+          <w:szCs w:val="32"/>
+        </w:rPr>
+        <w:t>numberOfPages</w:t>
+      </w:r>
+      <w:proofErr w:type="spellEnd"/>
+      <w:r>
+        <w:rPr>
+          <w:rFonts w:ascii="TH Sarabun New" w:hAnsi="TH Sarabun New" w:cs="TH Sarabun New"/>
+          <w:spacing w:val="-2"/>
+          <w:sz w:val="32"/>
+          <w:szCs w:val="32"/>
+        </w:rPr>
+        <w:t>}}</w:t>
+      </w:r>
+      <w:r>
+        <w:rPr>
+          <w:rFonts w:ascii="TH Sarabun New" w:hAnsi="TH Sarabun New" w:cs="TH Sarabun New"/>
+          <w:spacing w:val="-2"/>
+          <w:sz w:val="32"/>
+          <w:szCs w:val="32"/>
+          <w:cs/>
+        </w:rPr>
+        <w:t xml:space="preserve"> แผ่น </w:t>
+      </w:r>
+    </w:p>
     <w:p>
       <w:pPr>
         <w:tabs>
           <w:tab w:val="left" w:pos="1701"/>
           <w:tab w:val="left" w:pos="5387"/>
         </w:tabs>
-        <w:spacing w:before="120"/>
-        <w:ind w:firstLine="709"/>
+        <w:ind w:right="-1" w:firstLine="567"/>
         <w:jc w:val="thaiDistribute"/>
         <w:rPr>
           <w:rFonts w:ascii="TH Sarabun New" w:hAnsi="TH Sarabun New" w:cs="TH Sarabun New"/>
-          <w:spacing w:val="-2"/>
-          <w:sz w:val="32"/>
-          <w:szCs w:val="32"/>
-        </w:rPr>
-      </w:pPr>
-      <w:r>
-        <w:rPr>
-          <w:rFonts w:ascii="TH Sarabun New" w:hAnsi="TH Sarabun New" w:cs="TH Sarabun New"/>
-          <w:spacing w:val="-2"/>
-          <w:sz w:val="32"/>
-          <w:szCs w:val="32"/>
-          <w:cs/>
-        </w:rPr>
-        <w:t>บก.</w:t>
-      </w:r>
-      <w:r>
-        <w:rPr>
-          <w:rFonts w:ascii="TH Sarabun New" w:hAnsi="TH Sarabun New" w:cs="TH Sarabun New"/>
-          <w:spacing w:val="-2"/>
+          <w:sz w:val="32"/>
+          <w:szCs w:val="32"/>
+        </w:rPr>
+      </w:pPr>
+      <w:r>
+        <w:rPr>
+          <w:rFonts w:ascii="TH Sarabun New" w:hAnsi="TH Sarabun New" w:cs="TH Sarabun New"/>
+          <w:sz w:val="32"/>
+          <w:szCs w:val="32"/>
+          <w:cs/>
+        </w:rPr>
+        <w:t>จึงเรียนมาเพื่อทราบ</w:t>
+      </w:r>
+    </w:p>
+    <w:p>
+      <w:pPr>
+        <w:ind w:right="-1" w:firstLine="1418"/>
+        <w:jc w:val="thaiDistribute"/>
+        <w:rPr>
+          <w:rFonts w:ascii="TH Sarabun New" w:hAnsi="TH Sarabun New" w:cs="TH Sarabun New"/>
+          <w:sz w:val="32"/>
+          <w:szCs w:val="32"/>
+        </w:rPr>
+      </w:pPr>
+    </w:p>
+    <w:p>
+      <w:pPr>
+        <w:ind w:right="-1" w:firstLine="1418"/>
+        <w:jc w:val="thaiDistribute"/>
+        <w:rPr>
+          <w:rFonts w:ascii="TH Sarabun New" w:hAnsi="TH Sarabun New" w:cs="TH Sarabun New"/>
+          <w:sz w:val="32"/>
+          <w:szCs w:val="32"/>
+          <w:cs/>
+        </w:rPr>
+      </w:pPr>
+    </w:p>
+    <w:p>
+      <w:pPr>
+        <w:tabs>
+          <w:tab w:val="left" w:pos="4536"/>
+          <w:tab w:val="left" w:pos="5103"/>
+          <w:tab w:val="left" w:pos="5245"/>
+        </w:tabs>
+        <w:ind w:right="-1"/>
+        <w:rPr>
+          <w:rFonts w:ascii="TH Sarabun New" w:hAnsi="TH Sarabun New" w:cs="TH Sarabun New"/>
+          <w:sz w:val="32"/>
+          <w:szCs w:val="32"/>
+          <w:cs/>
+        </w:rPr>
+      </w:pPr>
+      <w:r>
+        <w:rPr>
+          <w:rFonts w:ascii="TH Sarabun New" w:hAnsi="TH Sarabun New" w:cs="TH Sarabun New"/>
+          <w:sz w:val="32"/>
+          <w:szCs w:val="32"/>
+        </w:rPr>
+        <w:tab/>
+      </w:r>
+      <w:r>
+        <w:rPr>
+          <w:rFonts w:ascii="TH Sarabun New" w:hAnsi="TH Sarabun New" w:cs="TH Sarabun New"/>
+          <w:sz w:val="32"/>
+          <w:szCs w:val="32"/>
+          <w:cs/>
+        </w:rPr>
+        <w:t>พ.ต.อ.</w:t>
+      </w:r>
+    </w:p>
+    <w:p>
+      <w:pPr>
+        <w:tabs>
+          <w:tab w:val="left" w:pos="4536"/>
+          <w:tab w:val="left" w:pos="5103"/>
+          <w:tab w:val="left" w:pos="5245"/>
+        </w:tabs>
+        <w:ind w:right="-1"/>
+        <w:rPr>
+          <w:rFonts w:ascii="TH Sarabun New" w:hAnsi="TH Sarabun New" w:cs="TH Sarabun New"/>
+          <w:sz w:val="32"/>
+          <w:szCs w:val="32"/>
+        </w:rPr>
+      </w:pPr>
+      <w:r>
+        <w:rPr>
+          <w:rFonts w:ascii="TH Sarabun New" w:hAnsi="TH Sarabun New" w:cs="TH Sarabun New"/>
+          <w:sz w:val="32"/>
+          <w:szCs w:val="32"/>
+        </w:rPr>
+        <w:tab/>
+      </w:r>
+      <w:r>
+        <w:rPr>
+          <w:rFonts w:ascii="TH Sarabun New" w:hAnsi="TH Sarabun New" w:cs="TH Sarabun New"/>
+          <w:sz w:val="32"/>
+          <w:szCs w:val="32"/>
+        </w:rPr>
+        <w:tab/>
+      </w:r>
+      <w:r>
+        <w:rPr>
+          <w:rFonts w:ascii="TH Sarabun New" w:hAnsi="TH Sarabun New" w:cs="TH Sarabun New"/>
+          <w:sz w:val="32"/>
+          <w:szCs w:val="32"/>
+          <w:cs/>
+        </w:rPr>
+        <w:tab/>
+      </w:r>
+      <w:r>
+        <w:rPr>
+          <w:rFonts w:ascii="TH Sarabun New" w:hAnsi="TH Sarabun New" w:cs="TH Sarabun New"/>
+          <w:sz w:val="32"/>
+          <w:szCs w:val="32"/>
+          <w:cs/>
+        </w:rPr>
+        <w:t xml:space="preserve">( </w:t>
+      </w:r>
+      <w:r>
+        <w:rPr>
+          <w:rFonts w:ascii="TH Sarabun New" w:hAnsi="TH Sarabun New" w:cs="TH Sarabun New"/>
+          <w:sz w:val="32"/>
+          <w:szCs w:val="32"/>
+          <w:cs/>
+        </w:rPr>
+        <w:t>บุญชัย</w:t>
+      </w:r>
+      <w:r>
+        <w:rPr>
+          <w:rFonts w:ascii="TH Sarabun New" w:hAnsi="TH Sarabun New" w:cs="TH Sarabun New"/>
+          <w:sz w:val="32"/>
+          <w:szCs w:val="32"/>
+          <w:cs/>
+        </w:rPr>
+        <w:t xml:space="preserve"> </w:t>
+      </w:r>
+      <w:r>
+        <w:rPr>
+          <w:rFonts w:ascii="TH Sarabun New" w:hAnsi="TH Sarabun New" w:cs="TH Sarabun New"/>
+          <w:sz w:val="32"/>
+          <w:szCs w:val="32"/>
+          <w:cs/>
+        </w:rPr>
+        <w:t>ปัญญาธรานุกูล</w:t>
+      </w:r>
+      <w:r>
+        <w:rPr>
+          <w:rFonts w:ascii="TH Sarabun New" w:hAnsi="TH Sarabun New" w:cs="TH Sarabun New"/>
+          <w:sz w:val="32"/>
+          <w:szCs w:val="32"/>
+          <w:cs/>
+        </w:rPr>
+        <w:t xml:space="preserve"> )</w:t>
+      </w:r>
+    </w:p>
+    <w:p>
+      <w:pPr>
+        <w:tabs>
+          <w:tab w:val="left" w:pos="4536"/>
+          <w:tab w:val="left" w:pos="5103"/>
+          <w:tab w:val="left" w:pos="5245"/>
+        </w:tabs>
+        <w:ind w:right="-1"/>
+        <w:rPr>
+          <w:rFonts w:ascii="TH Sarabun New" w:hAnsi="TH Sarabun New" w:cs="TH Sarabun New"/>
+          <w:sz w:val="32"/>
+          <w:szCs w:val="32"/>
+        </w:rPr>
+      </w:pPr>
+      <w:r>
+        <w:rPr>
+          <w:rFonts w:ascii="TH Sarabun New" w:hAnsi="TH Sarabun New" w:cs="TH Sarabun New"/>
+          <w:sz w:val="32"/>
+          <w:szCs w:val="32"/>
+        </w:rPr>
+        <w:tab/>
+      </w:r>
+      <w:r>
+        <w:rPr>
+          <w:rFonts w:ascii="TH Sarabun New" w:hAnsi="TH Sarabun New" w:cs="TH Sarabun New"/>
+          <w:sz w:val="32"/>
+          <w:szCs w:val="32"/>
+        </w:rPr>
+        <w:tab/>
+      </w:r>
+      <w:r>
+        <w:rPr>
+          <w:rFonts w:ascii="TH Sarabun New" w:hAnsi="TH Sarabun New" w:cs="TH Sarabun New"/>
+          <w:sz w:val="32"/>
+          <w:szCs w:val="32"/>
+          <w:cs/>
+        </w:rPr>
+        <w:t>รอง ผบก.ฯ ปรท.ผบก.</w:t>
+      </w:r>
+      <w:r>
+        <w:rPr>
+          <w:rFonts w:ascii="TH Sarabun New" w:hAnsi="TH Sarabun New" w:cs="TH Sarabun New"/>
           <w:sz w:val="32"/>
           <w:szCs w:val="32"/>
           <w:cs/>
@@ -773,297 +1104,6 @@
       <w:r>
         <w:rPr>
           <w:rFonts w:ascii="TH Sarabun New" w:hAnsi="TH Sarabun New" w:cs="TH Sarabun New"/>
-          <w:spacing w:val="-2"/>
-          <w:sz w:val="32"/>
-          <w:szCs w:val="32"/>
-          <w:cs/>
-        </w:rPr>
-        <w:t>. ได้ดำเนินการตรวจ</w:t>
-      </w:r>
-      <w:r>
-        <w:rPr>
-          <w:rFonts w:ascii="TH Sarabun New" w:hAnsi="TH Sarabun New" w:cs="TH Sarabun New"/>
-          <w:spacing w:val="-2"/>
-          <w:sz w:val="32"/>
-          <w:szCs w:val="32"/>
-          <w:cs/>
-        </w:rPr>
-        <w:t>พิสู</w:t>
-      </w:r>
-      <w:r>
-        <w:rPr>
-          <w:rFonts w:ascii="TH Sarabun New" w:hAnsi="TH Sarabun New" w:cs="TH Sarabun New"/>
-          <w:spacing w:val="-2"/>
-          <w:sz w:val="32"/>
-          <w:szCs w:val="32"/>
-          <w:cs/>
-        </w:rPr>
-        <w:t>จน์</w:t>
-      </w:r>
-      <w:r>
-        <w:rPr>
-          <w:rFonts w:ascii="TH Sarabun New" w:hAnsi="TH Sarabun New" w:cs="TH Sarabun New"/>
-          <w:spacing w:val="-2"/>
-          <w:sz w:val="32"/>
-          <w:szCs w:val="32"/>
-          <w:cs/>
-        </w:rPr>
-        <w:t>พยานหลักฐานดิจิทัล</w:t>
-      </w:r>
-      <w:r>
-        <w:rPr>
-          <w:rFonts w:ascii="TH Sarabun New" w:hAnsi="TH Sarabun New" w:cs="TH Sarabun New"/>
-          <w:spacing w:val="-2"/>
-          <w:sz w:val="32"/>
-          <w:szCs w:val="32"/>
-          <w:cs/>
-        </w:rPr>
-        <w:t xml:space="preserve">เรียบร้อยแล้ว </w:t>
-      </w:r>
-      <w:r>
-        <w:rPr>
-          <w:rFonts w:ascii="TH Sarabun New" w:hAnsi="TH Sarabun New" w:cs="TH Sarabun New"/>
-          <w:spacing w:val="-2"/>
-          <w:sz w:val="32"/>
-          <w:szCs w:val="32"/>
-          <w:cs/>
-        </w:rPr>
-        <w:t xml:space="preserve">รายละเอียดปรากฏตามรายงานตรวจสอบและวิเคราะห์ กลุ่มงานตรวจพิสูจน์พยานหลักฐานดิจิทัล บก.ตอท. ที่แนบ จำนวน </w:t>
-      </w:r>
-      <w:r>
-        <w:rPr>
-          <w:rFonts w:ascii="TH Sarabun New" w:hAnsi="TH Sarabun New" w:cs="TH Sarabun New"/>
-          <w:spacing w:val="-2"/>
-          <w:sz w:val="32"/>
-          <w:szCs w:val="32"/>
-        </w:rPr>
-        <w:t>number_of_result</w:t>
-      </w:r>
-      <w:r>
-        <w:rPr>
-          <w:rFonts w:ascii="TH Sarabun New" w:hAnsi="TH Sarabun New" w:cs="TH Sarabun New"/>
-          <w:spacing w:val="-2"/>
-          <w:sz w:val="32"/>
-          <w:szCs w:val="32"/>
-          <w:cs/>
-        </w:rPr>
-        <w:t xml:space="preserve"> แผ่น </w:t>
-      </w:r>
-    </w:p>
-    <w:p>
-      <w:pPr>
-        <w:tabs>
-          <w:tab w:val="left" w:pos="1701"/>
-          <w:tab w:val="left" w:pos="5387"/>
-        </w:tabs>
-        <w:spacing w:before="120"/>
-        <w:ind w:firstLine="709"/>
-        <w:jc w:val="thaiDistribute"/>
-        <w:rPr>
-          <w:rFonts w:ascii="TH Sarabun New" w:hAnsi="TH Sarabun New" w:cs="TH Sarabun New"/>
-          <w:sz w:val="32"/>
-          <w:szCs w:val="32"/>
-        </w:rPr>
-      </w:pPr>
-      <w:r>
-        <w:rPr>
-          <w:rFonts w:ascii="TH Sarabun New" w:hAnsi="TH Sarabun New" w:cs="TH Sarabun New"/>
-          <w:sz w:val="32"/>
-          <w:szCs w:val="32"/>
-          <w:cs/>
-        </w:rPr>
-        <w:t>จึงเรียนมาเพื่อทราบ</w:t>
-      </w:r>
-    </w:p>
-    <w:p>
-      <w:pPr>
-        <w:ind w:firstLine="1418"/>
-        <w:jc w:val="thaiDistribute"/>
-        <w:rPr>
-          <w:rFonts w:ascii="TH Sarabun New" w:hAnsi="TH Sarabun New" w:cs="TH Sarabun New"/>
-          <w:sz w:val="32"/>
-          <w:szCs w:val="32"/>
-        </w:rPr>
-      </w:pPr>
-    </w:p>
-    <w:p>
-      <w:pPr>
-        <w:ind w:firstLine="1418"/>
-        <w:jc w:val="thaiDistribute"/>
-        <w:rPr>
-          <w:rFonts w:ascii="TH Sarabun New" w:hAnsi="TH Sarabun New" w:cs="TH Sarabun New"/>
-          <w:sz w:val="32"/>
-          <w:szCs w:val="32"/>
-          <w:cs/>
-        </w:rPr>
-      </w:pPr>
-    </w:p>
-    <w:p>
-      <w:pPr>
-        <w:tabs>
-          <w:tab w:val="left" w:pos="5103"/>
-          <w:tab w:val="left" w:pos="5670"/>
-          <w:tab w:val="left" w:pos="5812"/>
-        </w:tabs>
-        <w:rPr>
-          <w:rFonts w:ascii="TH Sarabun New" w:hAnsi="TH Sarabun New" w:cs="TH Sarabun New"/>
-          <w:sz w:val="32"/>
-          <w:szCs w:val="32"/>
-          <w:cs/>
-        </w:rPr>
-      </w:pPr>
-      <w:r>
-        <w:rPr>
-          <w:rFonts w:ascii="TH Sarabun New" w:hAnsi="TH Sarabun New" w:cs="TH Sarabun New"/>
-          <w:sz w:val="32"/>
-          <w:szCs w:val="32"/>
-        </w:rPr>
-        <w:tab/>
-      </w:r>
-      <w:r>
-        <w:rPr>
-          <w:rFonts w:ascii="TH Sarabun New" w:hAnsi="TH Sarabun New" w:cs="TH Sarabun New"/>
-          <w:sz w:val="32"/>
-          <w:szCs w:val="32"/>
-          <w:cs/>
-        </w:rPr>
-        <w:t>พ.ต.อ.</w:t>
-      </w:r>
-    </w:p>
-    <w:p>
-      <w:pPr>
-        <w:tabs>
-          <w:tab w:val="left" w:pos="5103"/>
-          <w:tab w:val="left" w:pos="5670"/>
-          <w:tab w:val="left" w:pos="5812"/>
-        </w:tabs>
-        <w:rPr>
-          <w:rFonts w:ascii="TH Sarabun New" w:hAnsi="TH Sarabun New" w:cs="TH Sarabun New"/>
-          <w:sz w:val="32"/>
-          <w:szCs w:val="32"/>
-        </w:rPr>
-      </w:pPr>
-      <w:r>
-        <w:rPr>
-          <w:rFonts w:ascii="TH Sarabun New" w:hAnsi="TH Sarabun New" w:cs="TH Sarabun New"/>
-          <w:sz w:val="32"/>
-          <w:szCs w:val="32"/>
-        </w:rPr>
-        <w:tab/>
-      </w:r>
-      <w:r>
-        <w:rPr>
-          <w:rFonts w:ascii="TH Sarabun New" w:hAnsi="TH Sarabun New" w:cs="TH Sarabun New"/>
-          <w:sz w:val="32"/>
-          <w:szCs w:val="32"/>
-        </w:rPr>
-        <w:tab/>
-      </w:r>
-      <w:r>
-        <w:rPr>
-          <w:rFonts w:ascii="TH Sarabun New" w:hAnsi="TH Sarabun New" w:cs="TH Sarabun New"/>
-          <w:sz w:val="32"/>
-          <w:szCs w:val="32"/>
-          <w:cs/>
-        </w:rPr>
-        <w:tab/>
-      </w:r>
-      <w:r>
-        <w:rPr>
-          <w:rFonts w:ascii="TH Sarabun New" w:hAnsi="TH Sarabun New" w:cs="TH Sarabun New"/>
-          <w:sz w:val="32"/>
-          <w:szCs w:val="32"/>
-          <w:cs/>
-        </w:rPr>
-        <w:t xml:space="preserve">( </w:t>
-      </w:r>
-      <w:r>
-        <w:rPr>
-          <w:rFonts w:ascii="TH Sarabun New" w:hAnsi="TH Sarabun New" w:cs="TH Sarabun New"/>
-          <w:sz w:val="32"/>
-          <w:szCs w:val="32"/>
-          <w:cs/>
-        </w:rPr>
-        <w:t>บุญชัย</w:t>
-      </w:r>
-      <w:r>
-        <w:rPr>
-          <w:rFonts w:ascii="TH Sarabun New" w:hAnsi="TH Sarabun New" w:cs="TH Sarabun New"/>
-          <w:sz w:val="32"/>
-          <w:szCs w:val="32"/>
-          <w:cs/>
-        </w:rPr>
-        <w:t xml:space="preserve"> </w:t>
-      </w:r>
-      <w:r>
-        <w:rPr>
-          <w:rFonts w:ascii="TH Sarabun New" w:hAnsi="TH Sarabun New" w:cs="TH Sarabun New"/>
-          <w:sz w:val="32"/>
-          <w:szCs w:val="32"/>
-          <w:cs/>
-        </w:rPr>
-        <w:t>ปัญญาธรานุกูล</w:t>
-      </w:r>
-      <w:r>
-        <w:rPr>
-          <w:rFonts w:ascii="TH Sarabun New" w:hAnsi="TH Sarabun New" w:cs="TH Sarabun New"/>
-          <w:sz w:val="32"/>
-          <w:szCs w:val="32"/>
-          <w:cs/>
-        </w:rPr>
-        <w:t xml:space="preserve"> )</w:t>
-      </w:r>
-    </w:p>
-    <w:p>
-      <w:pPr>
-        <w:tabs>
-          <w:tab w:val="left" w:pos="5103"/>
-          <w:tab w:val="left" w:pos="5670"/>
-          <w:tab w:val="left" w:pos="5812"/>
-        </w:tabs>
-        <w:rPr>
-          <w:rFonts w:ascii="TH Sarabun New" w:hAnsi="TH Sarabun New" w:cs="TH Sarabun New"/>
-          <w:sz w:val="32"/>
-          <w:szCs w:val="32"/>
-        </w:rPr>
-      </w:pPr>
-      <w:r>
-        <w:rPr>
-          <w:rFonts w:ascii="TH Sarabun New" w:hAnsi="TH Sarabun New" w:cs="TH Sarabun New"/>
-          <w:sz w:val="32"/>
-          <w:szCs w:val="32"/>
-        </w:rPr>
-        <w:tab/>
-      </w:r>
-      <w:r>
-        <w:rPr>
-          <w:rFonts w:ascii="TH Sarabun New" w:hAnsi="TH Sarabun New" w:cs="TH Sarabun New"/>
-          <w:sz w:val="32"/>
-          <w:szCs w:val="32"/>
-        </w:rPr>
-        <w:tab/>
-      </w:r>
-      <w:r>
-        <w:rPr>
-          <w:rFonts w:ascii="TH Sarabun New" w:hAnsi="TH Sarabun New" w:cs="TH Sarabun New"/>
-          <w:sz w:val="32"/>
-          <w:szCs w:val="32"/>
-          <w:cs/>
-        </w:rPr>
-        <w:t>รอง ผบก.ฯ ปรท.ผบก.</w:t>
-      </w:r>
-      <w:r>
-        <w:rPr>
-          <w:rFonts w:ascii="TH Sarabun New" w:hAnsi="TH Sarabun New" w:cs="TH Sarabun New"/>
-          <w:sz w:val="32"/>
-          <w:szCs w:val="32"/>
-          <w:cs/>
-        </w:rPr>
-        <w:t>ตอท</w:t>
-      </w:r>
-      <w:r>
-        <w:rPr>
-          <w:rFonts w:ascii="TH Sarabun New" w:hAnsi="TH Sarabun New" w:cs="TH Sarabun New"/>
           <w:sz w:val="32"/>
           <w:szCs w:val="32"/>
           <w:cs/>
@@ -1073,67 +1113,67 @@
     </w:p>
     <w:p>
       <w:pPr>
-        <w:ind w:left="2880" w:firstLine="720"/>
-        <w:rPr>
-          <w:rFonts w:ascii="TH Sarabun New" w:hAnsi="TH Sarabun New" w:cs="TH Sarabun New"/>
-          <w:sz w:val="32"/>
-          <w:szCs w:val="32"/>
-        </w:rPr>
-      </w:pPr>
-    </w:p>
-    <w:p>
-      <w:pPr>
-        <w:ind w:left="2880" w:firstLine="720"/>
-        <w:rPr>
-          <w:rFonts w:ascii="TH Sarabun New" w:hAnsi="TH Sarabun New" w:cs="TH Sarabun New"/>
-          <w:sz w:val="32"/>
-          <w:szCs w:val="32"/>
-        </w:rPr>
-      </w:pPr>
-    </w:p>
-    <w:p>
-      <w:pPr>
-        <w:ind w:left="2880" w:firstLine="720"/>
-        <w:rPr>
-          <w:rFonts w:ascii="TH Sarabun New" w:hAnsi="TH Sarabun New" w:cs="TH Sarabun New"/>
-          <w:sz w:val="32"/>
-          <w:szCs w:val="32"/>
-        </w:rPr>
-      </w:pPr>
-    </w:p>
-    <w:p>
-      <w:pPr>
-        <w:ind w:left="2880" w:firstLine="720"/>
-        <w:rPr>
-          <w:rFonts w:ascii="TH Sarabun New" w:hAnsi="TH Sarabun New" w:cs="TH Sarabun New"/>
-          <w:sz w:val="32"/>
-          <w:szCs w:val="32"/>
-        </w:rPr>
-      </w:pPr>
-    </w:p>
-    <w:p>
-      <w:pPr>
-        <w:ind w:left="2880" w:firstLine="720"/>
-        <w:rPr>
-          <w:rFonts w:ascii="TH Sarabun New" w:hAnsi="TH Sarabun New" w:cs="TH Sarabun New"/>
-          <w:sz w:val="32"/>
-          <w:szCs w:val="32"/>
-        </w:rPr>
-      </w:pPr>
-    </w:p>
-    <w:p>
-      <w:pPr>
-        <w:ind w:left="2880" w:firstLine="720"/>
-        <w:rPr>
-          <w:rFonts w:ascii="TH Sarabun New" w:hAnsi="TH Sarabun New" w:cs="TH Sarabun New"/>
-          <w:sz w:val="32"/>
-          <w:szCs w:val="32"/>
-        </w:rPr>
-      </w:pPr>
-    </w:p>
-    <w:p>
-      <w:pPr>
-        <w:ind w:left="2880" w:firstLine="720"/>
+        <w:ind w:left="2880" w:right="-1" w:firstLine="720"/>
+        <w:rPr>
+          <w:rFonts w:ascii="TH Sarabun New" w:hAnsi="TH Sarabun New" w:cs="TH Sarabun New"/>
+          <w:sz w:val="32"/>
+          <w:szCs w:val="32"/>
+        </w:rPr>
+      </w:pPr>
+    </w:p>
+    <w:p>
+      <w:pPr>
+        <w:ind w:left="2880" w:right="-1" w:firstLine="720"/>
+        <w:rPr>
+          <w:rFonts w:ascii="TH Sarabun New" w:hAnsi="TH Sarabun New" w:cs="TH Sarabun New"/>
+          <w:sz w:val="32"/>
+          <w:szCs w:val="32"/>
+        </w:rPr>
+      </w:pPr>
+    </w:p>
+    <w:p>
+      <w:pPr>
+        <w:ind w:left="2880" w:right="-1" w:firstLine="720"/>
+        <w:rPr>
+          <w:rFonts w:ascii="TH Sarabun New" w:hAnsi="TH Sarabun New" w:cs="TH Sarabun New"/>
+          <w:sz w:val="32"/>
+          <w:szCs w:val="32"/>
+        </w:rPr>
+      </w:pPr>
+    </w:p>
+    <w:p>
+      <w:pPr>
+        <w:ind w:left="2880" w:right="-1" w:firstLine="720"/>
+        <w:rPr>
+          <w:rFonts w:ascii="TH Sarabun New" w:hAnsi="TH Sarabun New" w:cs="TH Sarabun New"/>
+          <w:sz w:val="32"/>
+          <w:szCs w:val="32"/>
+        </w:rPr>
+      </w:pPr>
+    </w:p>
+    <w:p>
+      <w:pPr>
+        <w:ind w:left="2880" w:right="-1" w:firstLine="720"/>
+        <w:rPr>
+          <w:rFonts w:ascii="TH Sarabun New" w:hAnsi="TH Sarabun New" w:cs="TH Sarabun New"/>
+          <w:sz w:val="32"/>
+          <w:szCs w:val="32"/>
+        </w:rPr>
+      </w:pPr>
+    </w:p>
+    <w:p>
+      <w:pPr>
+        <w:ind w:left="2880" w:right="-1" w:firstLine="720"/>
+        <w:rPr>
+          <w:rFonts w:ascii="TH Sarabun New" w:hAnsi="TH Sarabun New" w:cs="TH Sarabun New"/>
+          <w:sz w:val="32"/>
+          <w:szCs w:val="32"/>
+        </w:rPr>
+      </w:pPr>
+    </w:p>
+    <w:p>
+      <w:pPr>
+        <w:ind w:left="2880" w:right="-1" w:firstLine="720"/>
         <w:rPr>
           <w:rFonts w:ascii="TH Sarabun New" w:hAnsi="TH Sarabun New" w:cs="TH Sarabun New"/>
           <w:sz w:val="32"/>
@@ -1146,6 +1186,7 @@
         <w:tabs>
           <w:tab w:val="left" w:pos="4253"/>
         </w:tabs>
+        <w:ind w:right="-1"/>
         <w:jc w:val="thaiDistribute"/>
         <w:rPr>
           <w:rFonts w:ascii="TH Sarabun New" w:hAnsi="TH Sarabun New" w:cs="TH Sarabun New"/>
@@ -1177,6 +1218,7 @@
           <w:tab w:val="left" w:pos="7371"/>
           <w:tab w:val="left" w:pos="8080"/>
         </w:tabs>
+        <w:ind w:right="-1"/>
         <w:jc w:val="thaiDistribute"/>
         <w:rPr>
           <w:rFonts w:ascii="TH Sarabun New" w:hAnsi="TH Sarabun New" w:cs="TH Sarabun New"/>
@@ -1302,9 +1344,32 @@
           <w:rFonts w:ascii="TH Sarabun New" w:hAnsi="TH Sarabun New" w:cs="TH Sarabun New"/>
           <w:sz w:val="24"/>
           <w:szCs w:val="24"/>
-          <w:lang w:eastAsia="zh-CN"/>
-        </w:rPr>
-        <w:t>date_short</w:t>
+          <w:u w:val="dotted"/>
+          <w:lang w:eastAsia="zh-CN"/>
+        </w:rPr>
+        <w:t>{{</w:t>
+      </w:r>
+      <w:proofErr w:type="spellStart"/>
+      <w:r>
+        <w:rPr>
+          <w:rFonts w:ascii="TH Sarabun New" w:hAnsi="TH Sarabun New" w:cs="TH Sarabun New"/>
+          <w:sz w:val="24"/>
+          <w:szCs w:val="24"/>
+          <w:u w:val="dotted"/>
+          <w:lang w:eastAsia="zh-CN"/>
+        </w:rPr>
+        <w:t>dateShort</w:t>
+      </w:r>
+      <w:proofErr w:type="spellEnd"/>
+      <w:r>
+        <w:rPr>
+          <w:rFonts w:ascii="TH Sarabun New" w:hAnsi="TH Sarabun New" w:cs="TH Sarabun New"/>
+          <w:sz w:val="24"/>
+          <w:szCs w:val="24"/>
+          <w:u w:val="dotted"/>
+          <w:lang w:eastAsia="zh-CN"/>
+        </w:rPr>
+        <w:t>}}</w:t>
       </w:r>
     </w:p>
     <w:p>
@@ -1315,6 +1380,7 @@
           <w:tab w:val="left" w:pos="7371"/>
           <w:tab w:val="left" w:pos="8080"/>
         </w:tabs>
+        <w:ind w:right="-1"/>
         <w:jc w:val="thaiDistribute"/>
         <w:rPr>
           <w:rFonts w:ascii="TH Sarabun New" w:hAnsi="TH Sarabun New" w:cs="TH Sarabun New"/>
@@ -1399,10 +1465,42 @@
           <w:rFonts w:ascii="TH Sarabun New" w:hAnsi="TH Sarabun New" w:cs="TH Sarabun New"/>
           <w:sz w:val="24"/>
           <w:szCs w:val="24"/>
+          <w:u w:val="dotted"/>
           <w:lang w:eastAsia="zh-CN"/>
         </w:rPr>
         <w:tab/>
-        <w:t>date_short</w:t>
+      </w:r>
+      <w:r>
+        <w:rPr>
+          <w:rFonts w:ascii="TH Sarabun New" w:hAnsi="TH Sarabun New" w:cs="TH Sarabun New"/>
+          <w:sz w:val="24"/>
+          <w:szCs w:val="24"/>
+          <w:u w:val="dotted"/>
+          <w:lang w:eastAsia="zh-CN"/>
+        </w:rPr>
+        <w:t>{{</w:t>
+      </w:r>
+      <w:proofErr w:type="spellStart"/>
+      <w:r>
+        <w:rPr>
+          <w:rFonts w:ascii="TH Sarabun New" w:hAnsi="TH Sarabun New" w:cs="TH Sarabun New"/>
+          <w:sz w:val="24"/>
+          <w:szCs w:val="24"/>
+          <w:u w:val="dotted"/>
+          <w:lang w:eastAsia="zh-CN"/>
+        </w:rPr>
+        <w:t>dateShort</w:t>
+      </w:r>
+      <w:proofErr w:type="spellEnd"/>
+      <w:r>
+        <w:rPr>
+          <w:rFonts w:ascii="TH Sarabun New" w:hAnsi="TH Sarabun New" w:cs="TH Sarabun New"/>
+          <w:sz w:val="24"/>
+          <w:szCs w:val="24"/>
+          <w:u w:val="dotted"/>
+          <w:lang w:eastAsia="zh-CN"/>
+        </w:rPr>
+        <w:t>}}</w:t>
       </w:r>
     </w:p>
     <w:p>
@@ -1413,6 +1511,7 @@
           <w:tab w:val="left" w:pos="7371"/>
           <w:tab w:val="left" w:pos="8080"/>
         </w:tabs>
+        <w:ind w:right="-1"/>
         <w:jc w:val="thaiDistribute"/>
         <w:rPr>
           <w:rFonts w:ascii="TH Sarabun New" w:hAnsi="TH Sarabun New" w:cs="TH Sarabun New"/>
@@ -1527,10 +1626,42 @@
           <w:rFonts w:ascii="TH Sarabun New" w:hAnsi="TH Sarabun New" w:cs="TH Sarabun New"/>
           <w:sz w:val="24"/>
           <w:szCs w:val="24"/>
+          <w:u w:val="dotted"/>
           <w:lang w:eastAsia="zh-CN"/>
         </w:rPr>
         <w:tab/>
-        <w:t>date_short</w:t>
+      </w:r>
+      <w:r>
+        <w:rPr>
+          <w:rFonts w:ascii="TH Sarabun New" w:hAnsi="TH Sarabun New" w:cs="TH Sarabun New"/>
+          <w:sz w:val="24"/>
+          <w:szCs w:val="24"/>
+          <w:u w:val="dotted"/>
+          <w:lang w:eastAsia="zh-CN"/>
+        </w:rPr>
+        <w:t>{{</w:t>
+      </w:r>
+      <w:proofErr w:type="spellStart"/>
+      <w:r>
+        <w:rPr>
+          <w:rFonts w:ascii="TH Sarabun New" w:hAnsi="TH Sarabun New" w:cs="TH Sarabun New"/>
+          <w:sz w:val="24"/>
+          <w:szCs w:val="24"/>
+          <w:u w:val="dotted"/>
+          <w:lang w:eastAsia="zh-CN"/>
+        </w:rPr>
+        <w:t>dateShort</w:t>
+      </w:r>
+      <w:proofErr w:type="spellEnd"/>
+      <w:r>
+        <w:rPr>
+          <w:rFonts w:ascii="TH Sarabun New" w:hAnsi="TH Sarabun New" w:cs="TH Sarabun New"/>
+          <w:sz w:val="24"/>
+          <w:szCs w:val="24"/>
+          <w:u w:val="dotted"/>
+          <w:lang w:eastAsia="zh-CN"/>
+        </w:rPr>
+        <w:t>}}</w:t>
       </w:r>
     </w:p>
     <w:p>
@@ -1541,6 +1672,7 @@
           <w:tab w:val="left" w:pos="7371"/>
           <w:tab w:val="left" w:pos="8080"/>
         </w:tabs>
+        <w:ind w:right="-1"/>
         <w:jc w:val="thaiDistribute"/>
         <w:rPr>
           <w:rFonts w:ascii="TH Sarabun New" w:hAnsi="TH Sarabun New" w:cs="TH Sarabun New"/>
@@ -1606,10 +1738,42 @@
           <w:rFonts w:ascii="TH Sarabun New" w:hAnsi="TH Sarabun New" w:cs="TH Sarabun New"/>
           <w:sz w:val="24"/>
           <w:szCs w:val="24"/>
+          <w:u w:val="dotted"/>
           <w:lang w:eastAsia="zh-CN"/>
         </w:rPr>
         <w:tab/>
-        <w:t>date_short</w:t>
+      </w:r>
+      <w:r>
+        <w:rPr>
+          <w:rFonts w:ascii="TH Sarabun New" w:hAnsi="TH Sarabun New" w:cs="TH Sarabun New"/>
+          <w:sz w:val="24"/>
+          <w:szCs w:val="24"/>
+          <w:u w:val="dotted"/>
+          <w:lang w:eastAsia="zh-CN"/>
+        </w:rPr>
+        <w:t>{{</w:t>
+      </w:r>
+      <w:proofErr w:type="spellStart"/>
+      <w:r>
+        <w:rPr>
+          <w:rFonts w:ascii="TH Sarabun New" w:hAnsi="TH Sarabun New" w:cs="TH Sarabun New"/>
+          <w:sz w:val="24"/>
+          <w:szCs w:val="24"/>
+          <w:u w:val="dotted"/>
+          <w:lang w:eastAsia="zh-CN"/>
+        </w:rPr>
+        <w:t>dateShort</w:t>
+      </w:r>
+      <w:proofErr w:type="spellEnd"/>
+      <w:r>
+        <w:rPr>
+          <w:rFonts w:ascii="TH Sarabun New" w:hAnsi="TH Sarabun New" w:cs="TH Sarabun New"/>
+          <w:sz w:val="24"/>
+          <w:szCs w:val="24"/>
+          <w:u w:val="dotted"/>
+          <w:lang w:eastAsia="zh-CN"/>
+        </w:rPr>
+        <w:t>}}</w:t>
       </w:r>
     </w:p>
     <w:p>
@@ -1619,6 +1783,7 @@
           <w:tab w:val="left" w:pos="4395"/>
           <w:tab w:val="left" w:pos="6946"/>
         </w:tabs>
+        <w:ind w:right="-1"/>
         <w:jc w:val="thaiDistribute"/>
         <w:rPr>
           <w:rFonts w:ascii="TH Sarabun New" w:hAnsi="TH Sarabun New" w:cs="TH Sarabun New"/>
@@ -1642,6 +1807,7 @@
         <w:tabs>
           <w:tab w:val="left" w:pos="3119"/>
         </w:tabs>
+        <w:ind w:right="-1"/>
         <w:jc w:val="center"/>
         <w:rPr>
           <w:rFonts w:ascii="TH Sarabun New" w:hAnsi="TH Sarabun New" w:cs="TH Sarabun New"/>
@@ -1682,6 +1848,7 @@
         <w:tabs>
           <w:tab w:val="left" w:pos="3119"/>
         </w:tabs>
+        <w:ind w:right="-1"/>
         <w:jc w:val="center"/>
         <w:rPr>
           <w:rFonts w:ascii="TH Sarabun New" w:hAnsi="TH Sarabun New" w:cs="TH Sarabun New"/>
@@ -1693,6 +1860,10 @@
     </w:p>
     <w:p>
       <w:pPr>
+        <w:tabs>
+          <w:tab w:val="left" w:pos="5670"/>
+        </w:tabs>
+        <w:ind w:right="-1"/>
         <w:rPr>
           <w:rFonts w:ascii="TH Sarabun New" w:hAnsi="TH Sarabun New" w:cs="TH Sarabun New"/>
           <w:sz w:val="32"/>
@@ -1753,11 +1924,14 @@
     </w:p>
     <w:p>
       <w:pPr>
-        <w:rPr>
-          <w:rFonts w:ascii="TH Sarabun New" w:hAnsi="TH Sarabun New" w:cs="TH Sarabun New"/>
-          <w:sz w:val="32"/>
-          <w:szCs w:val="32"/>
-          <w:cs/>
+        <w:tabs>
+          <w:tab w:val="left" w:pos="5670"/>
+        </w:tabs>
+        <w:ind w:right="-1"/>
+        <w:rPr>
+          <w:rFonts w:ascii="TH Sarabun New" w:hAnsi="TH Sarabun New" w:cs="TH Sarabun New"/>
+          <w:sz w:val="36"/>
+          <w:szCs w:val="36"/>
         </w:rPr>
       </w:pPr>
       <w:r>
@@ -1787,25 +1961,7 @@
           <w:szCs w:val="32"/>
           <w:cs/>
         </w:rPr>
-        <w:t>39</w:t>
-      </w:r>
-      <w:r>
-        <w:rPr>
-          <w:rFonts w:ascii="TH Sarabun New" w:hAnsi="TH Sarabun New" w:cs="TH Sarabun New"/>
-          <w:sz w:val="32"/>
-          <w:szCs w:val="32"/>
-          <w:cs/>
-        </w:rPr>
-        <w:t>.</w:t>
-      </w:r>
-      <w:r>
-        <w:rPr>
-          <w:rFonts w:ascii="TH Sarabun New" w:hAnsi="TH Sarabun New" w:cs="TH Sarabun New"/>
-          <w:sz w:val="32"/>
-          <w:szCs w:val="32"/>
-          <w:cs/>
-        </w:rPr>
-        <w:t>72</w:t>
+        <w:t>39.72</w:t>
       </w:r>
       <w:r>
         <w:rPr>
@@ -1820,43 +1976,6 @@
           <w:rFonts w:ascii="TH Sarabun New" w:hAnsi="TH Sarabun New" w:cs="TH Sarabun New"/>
           <w:sz w:val="32"/>
           <w:szCs w:val="32"/>
-          <w:cs/>
-        </w:rPr>
-        <w:tab/>
-      </w:r>
-      <w:r>
-        <w:rPr>
-          <w:rFonts w:ascii="TH Sarabun New" w:hAnsi="TH Sarabun New" w:cs="TH Sarabun New"/>
-          <w:sz w:val="32"/>
-          <w:szCs w:val="32"/>
-          <w:cs/>
-        </w:rPr>
-        <w:tab/>
-      </w:r>
-      <w:r>
-        <w:rPr>
-          <w:rFonts w:ascii="TH Sarabun New" w:hAnsi="TH Sarabun New" w:cs="TH Sarabun New"/>
-          <w:sz w:val="32"/>
-          <w:szCs w:val="32"/>
-          <w:cs/>
-        </w:rPr>
-        <w:tab/>
-      </w:r>
-      <w:r>
-        <w:rPr>
-          <w:rFonts w:ascii="TH Sarabun New" w:hAnsi="TH Sarabun New" w:cs="TH Sarabun New"/>
-          <w:sz w:val="32"/>
-          <w:szCs w:val="32"/>
-          <w:cs/>
-        </w:rPr>
-        <w:tab/>
-      </w:r>
-      <w:r>
-        <w:rPr>
-          <w:rFonts w:ascii="TH Sarabun New" w:hAnsi="TH Sarabun New" w:cs="TH Sarabun New"/>
-          <w:sz w:val="32"/>
-          <w:szCs w:val="32"/>
-          <w:cs/>
         </w:rPr>
         <w:tab/>
       </w:r>
@@ -1888,7 +2007,25 @@
           <w:sz w:val="32"/>
           <w:szCs w:val="32"/>
         </w:rPr>
-        <w:t>date_long</w:t>
+        <w:t>{{</w:t>
+      </w:r>
+      <w:proofErr w:type="spellStart"/>
+      <w:r>
+        <w:rPr>
+          <w:rFonts w:ascii="TH Sarabun New" w:hAnsi="TH Sarabun New" w:cs="TH Sarabun New"/>
+          <w:sz w:val="32"/>
+          <w:szCs w:val="32"/>
+        </w:rPr>
+        <w:t>dateLong</w:t>
+      </w:r>
+      <w:proofErr w:type="spellEnd"/>
+      <w:r>
+        <w:rPr>
+          <w:rFonts w:ascii="TH Sarabun New" w:hAnsi="TH Sarabun New" w:cs="TH Sarabun New"/>
+          <w:sz w:val="32"/>
+          <w:szCs w:val="32"/>
+        </w:rPr>
+        <w:t>}}</w:t>
       </w:r>
     </w:p>
     <w:p>
@@ -1896,7 +2033,7 @@
         <w:tabs>
           <w:tab w:val="left" w:pos="709"/>
         </w:tabs>
-        <w:ind w:right="-427"/>
+        <w:ind w:right="-1"/>
         <w:rPr>
           <w:rFonts w:ascii="TH Sarabun New" w:hAnsi="TH Sarabun New" w:cs="TH Sarabun New"/>
           <w:sz w:val="32"/>
@@ -1939,7 +2076,7 @@
         <w:tabs>
           <w:tab w:val="left" w:pos="709"/>
         </w:tabs>
-        <w:ind w:right="-427"/>
+        <w:ind w:right="-1"/>
         <w:rPr>
           <w:rFonts w:ascii="TH Sarabun New" w:hAnsi="TH Sarabun New" w:cs="TH Sarabun New"/>
           <w:sz w:val="32"/>
@@ -1991,7 +2128,7 @@
     <w:p>
       <w:pPr>
         <w:spacing w:before="120"/>
-        <w:ind w:firstLine="1418"/>
+        <w:ind w:right="-1" w:firstLine="567"/>
         <w:jc w:val="thaiDistribute"/>
         <w:rPr>
           <w:rFonts w:ascii="TH Sarabun New" w:hAnsi="TH Sarabun New" w:cs="TH Sarabun New"/>
@@ -2017,25 +2154,36 @@
           <w:sz w:val="32"/>
           <w:szCs w:val="32"/>
         </w:rPr>
-        <w:t>original_fr</w:t>
-      </w:r>
-      <w:r>
-        <w:rPr>
-          <w:rFonts w:ascii="TH Sarabun New" w:hAnsi="TH Sarabun New" w:cs="TH Sarabun New"/>
-          <w:spacing w:val="-10"/>
-          <w:sz w:val="32"/>
-          <w:szCs w:val="32"/>
-        </w:rPr>
-        <w:t>o</w:t>
-      </w:r>
-      <w:r>
-        <w:rPr>
-          <w:rFonts w:ascii="TH Sarabun New" w:hAnsi="TH Sarabun New" w:cs="TH Sarabun New"/>
-          <w:spacing w:val="-10"/>
-          <w:sz w:val="32"/>
-          <w:szCs w:val="32"/>
-        </w:rPr>
-        <w:t xml:space="preserve">m </w:t>
+        <w:t>{{</w:t>
+      </w:r>
+      <w:proofErr w:type="spellStart"/>
+      <w:r>
+        <w:rPr>
+          <w:rFonts w:ascii="TH Sarabun New" w:hAnsi="TH Sarabun New" w:cs="TH Sarabun New"/>
+          <w:spacing w:val="-10"/>
+          <w:sz w:val="32"/>
+          <w:szCs w:val="32"/>
+        </w:rPr>
+        <w:t>originalFrom</w:t>
+      </w:r>
+      <w:proofErr w:type="spellEnd"/>
+      <w:r>
+        <w:rPr>
+          <w:rFonts w:ascii="TH Sarabun New" w:hAnsi="TH Sarabun New" w:cs="TH Sarabun New"/>
+          <w:spacing w:val="-10"/>
+          <w:sz w:val="32"/>
+          <w:szCs w:val="32"/>
+        </w:rPr>
+        <w:t>}}</w:t>
+      </w:r>
+      <w:r>
+        <w:rPr>
+          <w:rFonts w:ascii="TH Sarabun New" w:hAnsi="TH Sarabun New" w:cs="TH Sarabun New"/>
+          <w:spacing w:val="-10"/>
+          <w:sz w:val="32"/>
+          <w:szCs w:val="32"/>
+        </w:rPr>
+        <w:t xml:space="preserve"> </w:t>
       </w:r>
       <w:r>
         <w:rPr>
@@ -2054,7 +2202,36 @@
           <w:sz w:val="32"/>
           <w:szCs w:val="32"/>
         </w:rPr>
-        <w:t xml:space="preserve">original_number </w:t>
+        <w:t>{{</w:t>
+      </w:r>
+      <w:proofErr w:type="spellStart"/>
+      <w:r>
+        <w:rPr>
+          <w:rFonts w:ascii="TH Sarabun New" w:hAnsi="TH Sarabun New" w:cs="TH Sarabun New"/>
+          <w:spacing w:val="-10"/>
+          <w:sz w:val="32"/>
+          <w:szCs w:val="32"/>
+        </w:rPr>
+        <w:t>originalNumber</w:t>
+      </w:r>
+      <w:proofErr w:type="spellEnd"/>
+      <w:r>
+        <w:rPr>
+          <w:rFonts w:ascii="TH Sarabun New" w:hAnsi="TH Sarabun New" w:cs="TH Sarabun New"/>
+          <w:spacing w:val="-10"/>
+          <w:sz w:val="32"/>
+          <w:szCs w:val="32"/>
+        </w:rPr>
+        <w:t>}}</w:t>
+      </w:r>
+      <w:r>
+        <w:rPr>
+          <w:rFonts w:ascii="TH Sarabun New" w:hAnsi="TH Sarabun New" w:cs="TH Sarabun New"/>
+          <w:spacing w:val="-10"/>
+          <w:sz w:val="32"/>
+          <w:szCs w:val="32"/>
+        </w:rPr>
+        <w:t xml:space="preserve"> </w:t>
       </w:r>
       <w:r>
         <w:rPr>
@@ -2073,7 +2250,27 @@
           <w:sz w:val="32"/>
           <w:szCs w:val="32"/>
         </w:rPr>
-        <w:t>original_date</w:t>
+        <w:t>{{</w:t>
+      </w:r>
+      <w:proofErr w:type="spellStart"/>
+      <w:r>
+        <w:rPr>
+          <w:rFonts w:ascii="TH Sarabun New" w:hAnsi="TH Sarabun New" w:cs="TH Sarabun New"/>
+          <w:spacing w:val="-10"/>
+          <w:sz w:val="32"/>
+          <w:szCs w:val="32"/>
+        </w:rPr>
+        <w:t>originalDate</w:t>
+      </w:r>
+      <w:proofErr w:type="spellEnd"/>
+      <w:r>
+        <w:rPr>
+          <w:rFonts w:ascii="TH Sarabun New" w:hAnsi="TH Sarabun New" w:cs="TH Sarabun New"/>
+          <w:spacing w:val="-10"/>
+          <w:sz w:val="32"/>
+          <w:szCs w:val="32"/>
+        </w:rPr>
+        <w:t>}}</w:t>
       </w:r>
       <w:r>
         <w:rPr>
@@ -2101,7 +2298,36 @@
           <w:sz w:val="32"/>
           <w:szCs w:val="32"/>
         </w:rPr>
-        <w:t xml:space="preserve">original_name </w:t>
+        <w:t>{{</w:t>
+      </w:r>
+      <w:proofErr w:type="spellStart"/>
+      <w:r>
+        <w:rPr>
+          <w:rFonts w:ascii="TH Sarabun New" w:hAnsi="TH Sarabun New" w:cs="TH Sarabun New"/>
+          <w:spacing w:val="-10"/>
+          <w:sz w:val="32"/>
+          <w:szCs w:val="32"/>
+        </w:rPr>
+        <w:t>originalName</w:t>
+      </w:r>
+      <w:proofErr w:type="spellEnd"/>
+      <w:r>
+        <w:rPr>
+          <w:rFonts w:ascii="TH Sarabun New" w:hAnsi="TH Sarabun New" w:cs="TH Sarabun New"/>
+          <w:spacing w:val="-10"/>
+          <w:sz w:val="32"/>
+          <w:szCs w:val="32"/>
+        </w:rPr>
+        <w:t>}}</w:t>
+      </w:r>
+      <w:r>
+        <w:rPr>
+          <w:rFonts w:ascii="TH Sarabun New" w:hAnsi="TH Sarabun New" w:cs="TH Sarabun New"/>
+          <w:spacing w:val="-10"/>
+          <w:sz w:val="32"/>
+          <w:szCs w:val="32"/>
+        </w:rPr>
+        <w:t xml:space="preserve"> </w:t>
       </w:r>
       <w:r>
         <w:rPr>
@@ -2116,7 +2342,7 @@
     <w:p>
       <w:pPr>
         <w:spacing w:before="120"/>
-        <w:ind w:firstLine="1418"/>
+        <w:ind w:right="-1" w:firstLine="567"/>
         <w:jc w:val="thaiDistribute"/>
         <w:rPr>
           <w:rFonts w:ascii="TH Sarabun New" w:hAnsi="TH Sarabun New" w:cs="TH Sarabun New"/>
@@ -2212,7 +2438,7 @@
           <w:tab w:val="left" w:pos="5387"/>
         </w:tabs>
         <w:spacing w:before="120"/>
-        <w:ind w:firstLine="1418"/>
+        <w:ind w:right="-1" w:firstLine="567"/>
         <w:jc w:val="thaiDistribute"/>
         <w:rPr>
           <w:rFonts w:ascii="TH Sarabun New" w:hAnsi="TH Sarabun New" w:cs="TH Sarabun New"/>
@@ -2251,7 +2477,7 @@
     </w:p>
     <w:p>
       <w:pPr>
-        <w:ind w:firstLine="1418"/>
+        <w:ind w:right="-1" w:firstLine="1418"/>
         <w:jc w:val="thaiDistribute"/>
         <w:rPr>
           <w:rFonts w:ascii="TH Sarabun New" w:hAnsi="TH Sarabun New" w:cs="TH Sarabun New"/>
@@ -2262,7 +2488,7 @@
     </w:p>
     <w:p>
       <w:pPr>
-        <w:ind w:firstLine="1418"/>
+        <w:ind w:right="-1" w:firstLine="1418"/>
         <w:jc w:val="thaiDistribute"/>
         <w:rPr>
           <w:rFonts w:ascii="TH Sarabun New" w:hAnsi="TH Sarabun New" w:cs="TH Sarabun New"/>
@@ -2278,6 +2504,7 @@
           <w:tab w:val="left" w:pos="4395"/>
           <w:tab w:val="left" w:pos="5529"/>
         </w:tabs>
+        <w:ind w:right="-1"/>
         <w:rPr>
           <w:rFonts w:ascii="TH Sarabun New" w:hAnsi="TH Sarabun New" w:cs="TH Sarabun New"/>
           <w:sz w:val="32"/>
@@ -2310,6 +2537,7 @@
           <w:tab w:val="left" w:pos="4395"/>
           <w:tab w:val="left" w:pos="5529"/>
         </w:tabs>
+        <w:ind w:right="-1"/>
         <w:rPr>
           <w:rFonts w:ascii="TH Sarabun New" w:hAnsi="TH Sarabun New" w:cs="TH Sarabun New"/>
           <w:sz w:val="32"/>
@@ -2385,6 +2613,7 @@
           <w:tab w:val="left" w:pos="4395"/>
           <w:tab w:val="left" w:pos="5529"/>
         </w:tabs>
+        <w:ind w:right="-1"/>
         <w:rPr>
           <w:rFonts w:ascii="TH Sarabun New" w:hAnsi="TH Sarabun New" w:cs="TH Sarabun New"/>
           <w:color w:val="FFFFFF"/>
@@ -2432,171 +2661,16 @@
         <w:tabs>
           <w:tab w:val="left" w:pos="4253"/>
         </w:tabs>
+        <w:ind w:right="-1"/>
         <w:jc w:val="thaiDistribute"/>
         <w:rPr>
           <w:rFonts w:ascii="TH Sarabun New" w:hAnsi="TH Sarabun New" w:cs="TH Sarabun New"/>
-          <w:color w:val="FFFFFF"/>
-          <w:sz w:val="32"/>
-          <w:szCs w:val="32"/>
-        </w:rPr>
-      </w:pPr>
-    </w:p>
-    <w:p>
-      <w:pPr>
-        <w:tabs>
-          <w:tab w:val="left" w:pos="4253"/>
-        </w:tabs>
-        <w:jc w:val="thaiDistribute"/>
-        <w:rPr>
-          <w:rFonts w:ascii="TH Sarabun New" w:hAnsi="TH Sarabun New" w:cs="TH Sarabun New"/>
-          <w:color w:val="FFFFFF"/>
-          <w:sz w:val="32"/>
-          <w:szCs w:val="32"/>
-        </w:rPr>
-      </w:pPr>
-    </w:p>
-    <w:p>
-      <w:pPr>
-        <w:tabs>
-          <w:tab w:val="left" w:pos="4253"/>
-        </w:tabs>
-        <w:jc w:val="thaiDistribute"/>
-        <w:rPr>
-          <w:rFonts w:ascii="TH Sarabun New" w:hAnsi="TH Sarabun New" w:cs="TH Sarabun New"/>
-          <w:color w:val="FFFFFF"/>
-          <w:sz w:val="32"/>
-          <w:szCs w:val="32"/>
-        </w:rPr>
-      </w:pPr>
-      <w:r>
-        <w:rPr>
-          <w:rFonts w:ascii="TH Sarabun New" w:hAnsi="TH Sarabun New" w:cs="TH Sarabun New"/>
-          <w:color w:val="FFFFFF"/>
-          <w:sz w:val="32"/>
-          <w:szCs w:val="32"/>
-          <w:cs/>
-        </w:rPr>
-        <w:t xml:space="preserve"> </w:t>
-      </w:r>
-    </w:p>
-    <w:p>
-      <w:pPr>
-        <w:tabs>
-          <w:tab w:val="left" w:pos="4253"/>
-        </w:tabs>
-        <w:jc w:val="thaiDistribute"/>
-        <w:rPr>
-          <w:rFonts w:ascii="TH Sarabun New" w:hAnsi="TH Sarabun New" w:cs="TH Sarabun New"/>
-          <w:color w:val="FFFFFF"/>
-          <w:sz w:val="32"/>
-          <w:szCs w:val="32"/>
-        </w:rPr>
-      </w:pPr>
-      <w:r>
-        <w:rPr>
-          <w:rFonts w:ascii="TH Sarabun New" w:hAnsi="TH Sarabun New" w:cs="TH Sarabun New"/>
-          <w:color w:val="FFFFFF"/>
-          <w:sz w:val="32"/>
-          <w:szCs w:val="32"/>
-          <w:cs/>
-        </w:rPr>
-        <w:t xml:space="preserve">        ผบก.</w:t>
-      </w:r>
-    </w:p>
-    <w:p>
-      <w:pPr>
-        <w:tabs>
-          <w:tab w:val="left" w:pos="4253"/>
-        </w:tabs>
-        <w:jc w:val="thaiDistribute"/>
-        <w:rPr>
-          <w:rFonts w:ascii="TH Sarabun New" w:hAnsi="TH Sarabun New" w:cs="TH Sarabun New"/>
-          <w:color w:val="FFFFFF"/>
-          <w:sz w:val="32"/>
-          <w:szCs w:val="32"/>
-        </w:rPr>
-      </w:pPr>
-    </w:p>
-    <w:p>
-      <w:pPr>
-        <w:tabs>
-          <w:tab w:val="left" w:pos="4253"/>
-        </w:tabs>
-        <w:jc w:val="thaiDistribute"/>
-        <w:rPr>
-          <w:rFonts w:ascii="TH Sarabun New" w:hAnsi="TH Sarabun New" w:cs="TH Sarabun New"/>
-          <w:color w:val="FFFFFF"/>
-          <w:sz w:val="32"/>
-          <w:szCs w:val="32"/>
-        </w:rPr>
-      </w:pPr>
-    </w:p>
-    <w:p>
-      <w:pPr>
-        <w:tabs>
-          <w:tab w:val="left" w:pos="4253"/>
-        </w:tabs>
-        <w:jc w:val="thaiDistribute"/>
-        <w:rPr>
-          <w:rFonts w:ascii="TH Sarabun New" w:hAnsi="TH Sarabun New" w:cs="TH Sarabun New"/>
-          <w:color w:val="FFFFFF"/>
-          <w:sz w:val="32"/>
-          <w:szCs w:val="32"/>
-        </w:rPr>
-      </w:pPr>
-    </w:p>
-    <w:p>
-      <w:pPr>
-        <w:tabs>
-          <w:tab w:val="left" w:pos="4253"/>
-        </w:tabs>
-        <w:jc w:val="thaiDistribute"/>
-        <w:rPr>
-          <w:rFonts w:ascii="TH Sarabun New" w:hAnsi="TH Sarabun New" w:cs="TH Sarabun New"/>
-          <w:color w:val="FFFFFF"/>
-          <w:sz w:val="32"/>
-          <w:szCs w:val="32"/>
-        </w:rPr>
-      </w:pPr>
-    </w:p>
-    <w:p>
-      <w:pPr>
-        <w:tabs>
-          <w:tab w:val="left" w:pos="4253"/>
-        </w:tabs>
-        <w:jc w:val="thaiDistribute"/>
-        <w:rPr>
-          <w:rFonts w:ascii="TH Sarabun New" w:hAnsi="TH Sarabun New" w:cs="TH Sarabun New"/>
-          <w:color w:val="FFFFFF"/>
-          <w:sz w:val="32"/>
-          <w:szCs w:val="32"/>
-        </w:rPr>
-      </w:pPr>
-    </w:p>
-    <w:p>
-      <w:pPr>
-        <w:tabs>
-          <w:tab w:val="left" w:pos="4253"/>
-        </w:tabs>
-        <w:jc w:val="thaiDistribute"/>
-        <w:rPr>
-          <w:rFonts w:ascii="TH Sarabun New" w:hAnsi="TH Sarabun New" w:cs="TH Sarabun New"/>
-          <w:color w:val="FFFFFF"/>
-          <w:sz w:val="32"/>
-          <w:szCs w:val="32"/>
-          <w:cs/>
-        </w:rPr>
-      </w:pPr>
-      <w:r>
-        <w:rPr>
-          <w:rFonts w:ascii="TH Sarabun New" w:hAnsi="TH Sarabun New" w:cs="TH Sarabun New"/>
-          <w:color w:val="FFFFFF"/>
-          <w:sz w:val="32"/>
-          <w:szCs w:val="32"/>
-          <w:cs/>
-        </w:rPr>
-        <w:t>สสท.</w:t>
-      </w:r>
+          <w:color w:val="000000"/>
+          <w:sz w:val="32"/>
+          <w:szCs w:val="32"/>
+          <w:cs/>
+        </w:rPr>
+      </w:pPr>
     </w:p>
     <w:sectPr>
       <w:headerReference w:type="even" r:id="rId9"/>
@@ -3442,7 +3516,7 @@
   <w:style w:type="paragraph" w:default="1" w:styleId="Normal">
     <w:name w:val="Normal"/>
     <w:qFormat/>
-    <w:rsid w:val="007E5329"/>
+    <w:rsid w:val="00103F7F"/>
     <w:rPr>
       <w:rFonts w:ascii="CordiaUPC" w:hAnsi="CordiaUPC" w:cs="CordiaUPC"/>
     </w:rPr>
@@ -3615,6 +3689,21 @@
       <w:i/>
       <w:iCs/>
     </w:rPr>
+  </w:style>
+  <w:style w:type="table" w:styleId="TableGrid">
+    <w:name w:val="Table Grid"/>
+    <w:basedOn w:val="TableNormal"/>
+    <w:rsid w:val="00B26A45"/>
+    <w:tblPr>
+      <w:tblBorders>
+        <w:top w:val="single" w:sz="4" w:space="0" w:color="auto"/>
+        <w:left w:val="single" w:sz="4" w:space="0" w:color="auto"/>
+        <w:bottom w:val="single" w:sz="4" w:space="0" w:color="auto"/>
+        <w:right w:val="single" w:sz="4" w:space="0" w:color="auto"/>
+        <w:insideH w:val="single" w:sz="4" w:space="0" w:color="auto"/>
+        <w:insideV w:val="single" w:sz="4" w:space="0" w:color="auto"/>
+      </w:tblBorders>
+    </w:tblPr>
   </w:style>
 </w:styles>
 </file>

</xml_diff>

<commit_message>
feat: export data in form
</commit_message>
<xml_diff>
--- a/app/src/main/res/raw/index_case_template.docx
+++ b/app/src/main/res/raw/index_case_template.docx
@@ -5,7 +5,6 @@
     <w:p>
       <w:pPr>
         <w:spacing w:line="240" w:lineRule="exact"/>
-        <w:ind w:right="-1"/>
         <w:rPr>
           <w:rFonts w:ascii="TH Sarabun New" w:hAnsi="TH Sarabun New" w:cs="TH Sarabun New"/>
           <w:b/>
@@ -41,7 +40,7 @@
             <v:path o:extrusionok="f" gradientshapeok="t" o:connecttype="rect"/>
             <o:lock v:ext="edit" aspectratio="t"/>
           </v:shapetype>
-          <v:shape id="_x0000_s2055" type="#_x0000_t75" style="position:absolute;margin-left:-.3pt;margin-top:-.75pt;width:39.7pt;height:45.35pt;z-index:-2" fillcolor="window">
+          <v:shape id="_x0000_s2055" type="#_x0000_t75" style="position:absolute;margin-left:-.3pt;margin-top:-.75pt;width:39.7pt;height:45.35pt;z-index:-4" fillcolor="window">
             <v:imagedata r:id="rId8" o:title=""/>
             <o:lock v:ext="edit" aspectratio="f"/>
           </v:shape>
@@ -60,10 +59,6 @@
     </w:p>
     <w:p>
       <w:pPr>
-        <w:tabs>
-          <w:tab w:val="left" w:pos="3119"/>
-        </w:tabs>
-        <w:ind w:right="-1"/>
         <w:jc w:val="center"/>
         <w:rPr>
           <w:rFonts w:ascii="TH Sarabun New" w:hAnsi="TH Sarabun New" w:cs="TH Sarabun New"/>
@@ -170,7 +165,6 @@
     </w:p>
     <w:p>
       <w:pPr>
-        <w:ind w:right="-1"/>
         <w:jc w:val="center"/>
         <w:rPr>
           <w:rFonts w:ascii="TH Sarabun New" w:hAnsi="TH Sarabun New" w:cs="TH Sarabun New"/>
@@ -182,11 +176,9 @@
     <w:p>
       <w:pPr>
         <w:tabs>
-          <w:tab w:val="left" w:pos="709"/>
-          <w:tab w:val="left" w:pos="5387"/>
-          <w:tab w:val="left" w:pos="6237"/>
+          <w:tab w:val="left" w:pos="5103"/>
+          <w:tab w:val="left" w:pos="5670"/>
         </w:tabs>
-        <w:ind w:right="-1"/>
         <w:rPr>
           <w:rFonts w:ascii="TH Sarabun New" w:hAnsi="TH Sarabun New" w:cs="TH Sarabun New"/>
           <w:sz w:val="32"/>
@@ -202,27 +194,125 @@
           <w:szCs w:val="32"/>
           <w:cs/>
         </w:rPr>
-        <w:t>ส่วนราชการ</w:t>
-      </w:r>
-      <w:r>
-        <w:rPr>
-          <w:rFonts w:ascii="TH Sarabun New" w:hAnsi="TH Sarabun New" w:cs="TH Sarabun New" w:hint="cs"/>
+        <w:t xml:space="preserve">ส่วนราชการ  </w:t>
+      </w:r>
+      <w:r>
+        <w:rPr>
+          <w:rFonts w:ascii="TH Sarabun New" w:hAnsi="TH Sarabun New" w:cs="TH Sarabun New"/>
+          <w:sz w:val="32"/>
+          <w:szCs w:val="32"/>
+          <w:cs/>
+        </w:rPr>
+        <w:t>บก.ตอท.</w:t>
+      </w:r>
+      <w:r>
+        <w:rPr>
+          <w:rFonts w:ascii="TH Sarabun New" w:hAnsi="TH Sarabun New" w:cs="TH Sarabun New"/>
+          <w:sz w:val="32"/>
+          <w:szCs w:val="32"/>
+        </w:rPr>
+        <w:tab/>
+      </w:r>
+      <w:r>
+        <w:rPr>
+          <w:rFonts w:ascii="TH Sarabun New" w:hAnsi="TH Sarabun New" w:cs="TH Sarabun New"/>
+          <w:sz w:val="32"/>
+          <w:szCs w:val="32"/>
+          <w:cs/>
+        </w:rPr>
+        <w:t>โทร.</w:t>
+      </w:r>
+      <w:r>
+        <w:rPr>
+          <w:rFonts w:ascii="TH Sarabun New" w:hAnsi="TH Sarabun New" w:cs="TH Sarabun New"/>
+          <w:sz w:val="32"/>
+          <w:szCs w:val="32"/>
+        </w:rPr>
+        <w:t xml:space="preserve">  </w:t>
+      </w:r>
+      <w:r>
+        <w:rPr>
+          <w:rFonts w:ascii="TH Sarabun New" w:hAnsi="TH Sarabun New" w:cs="TH Sarabun New"/>
+          <w:sz w:val="32"/>
+          <w:szCs w:val="32"/>
+          <w:cs/>
+        </w:rPr>
+        <w:t>02</w:t>
+      </w:r>
+      <w:r>
+        <w:rPr>
+          <w:rFonts w:ascii="TH Sarabun New" w:hAnsi="TH Sarabun New" w:cs="TH Sarabun New"/>
+          <w:sz w:val="32"/>
+          <w:szCs w:val="32"/>
+        </w:rPr>
+        <w:t xml:space="preserve"> </w:t>
+      </w:r>
+      <w:r>
+        <w:rPr>
+          <w:rFonts w:ascii="TH Sarabun New" w:hAnsi="TH Sarabun New" w:cs="TH Sarabun New"/>
+          <w:sz w:val="32"/>
+          <w:szCs w:val="32"/>
+          <w:cs/>
+        </w:rPr>
+        <w:t>504</w:t>
+      </w:r>
+      <w:r>
+        <w:rPr>
+          <w:rFonts w:ascii="TH Sarabun New" w:hAnsi="TH Sarabun New" w:cs="TH Sarabun New"/>
+          <w:sz w:val="32"/>
+          <w:szCs w:val="32"/>
+        </w:rPr>
+        <w:t xml:space="preserve"> </w:t>
+      </w:r>
+      <w:r>
+        <w:rPr>
+          <w:rFonts w:ascii="TH Sarabun New" w:hAnsi="TH Sarabun New" w:cs="TH Sarabun New"/>
+          <w:sz w:val="32"/>
+          <w:szCs w:val="32"/>
+          <w:cs/>
+        </w:rPr>
+        <w:t>4852</w:t>
+      </w:r>
+    </w:p>
+    <w:p>
+      <w:pPr>
+        <w:tabs>
+          <w:tab w:val="left" w:pos="5103"/>
+          <w:tab w:val="left" w:pos="5670"/>
+        </w:tabs>
+        <w:rPr>
+          <w:rFonts w:ascii="TH Sarabun New" w:hAnsi="TH Sarabun New" w:cs="TH Sarabun New"/>
+          <w:sz w:val="36"/>
+          <w:szCs w:val="36"/>
+        </w:rPr>
+      </w:pPr>
+      <w:r>
+        <w:rPr>
+          <w:rFonts w:ascii="TH Sarabun New" w:hAnsi="TH Sarabun New" w:cs="TH Sarabun New"/>
           <w:b/>
           <w:bCs/>
           <w:sz w:val="32"/>
           <w:szCs w:val="32"/>
           <w:cs/>
         </w:rPr>
-        <w:t xml:space="preserve">  </w:t>
-      </w:r>
-      <w:r>
-        <w:rPr>
-          <w:rFonts w:ascii="TH Sarabun New" w:hAnsi="TH Sarabun New" w:cs="TH Sarabun New"/>
-          <w:sz w:val="32"/>
-          <w:szCs w:val="32"/>
-          <w:cs/>
-        </w:rPr>
-        <w:t>บก.ตอท.</w:t>
+        <w:t xml:space="preserve">ที่  </w:t>
+      </w:r>
+      <w:r>
+        <w:rPr>
+          <w:rFonts w:ascii="TH Sarabun New" w:hAnsi="TH Sarabun New" w:cs="TH Sarabun New"/>
+          <w:sz w:val="32"/>
+          <w:szCs w:val="32"/>
+          <w:cs/>
+        </w:rPr>
+        <w:t>0039.72</w:t>
+      </w:r>
+      <w:r>
+        <w:rPr>
+          <w:rFonts w:ascii="TH Sarabun New" w:hAnsi="TH Sarabun New" w:cs="TH Sarabun New"/>
+          <w:sz w:val="32"/>
+          <w:szCs w:val="32"/>
+        </w:rPr>
+        <w:t>/</w:t>
       </w:r>
       <w:r>
         <w:rPr>
@@ -232,47 +322,6 @@
         </w:rPr>
         <w:tab/>
       </w:r>
-      <w:r>
-        <w:rPr>
-          <w:rFonts w:ascii="TH Sarabun New" w:hAnsi="TH Sarabun New" w:cs="TH Sarabun New"/>
-          <w:sz w:val="32"/>
-          <w:szCs w:val="32"/>
-          <w:cs/>
-        </w:rPr>
-        <w:t>โทร.</w:t>
-      </w:r>
-      <w:r>
-        <w:rPr>
-          <w:rFonts w:ascii="TH Sarabun New" w:hAnsi="TH Sarabun New" w:cs="TH Sarabun New"/>
-          <w:sz w:val="32"/>
-          <w:szCs w:val="32"/>
-        </w:rPr>
-        <w:tab/>
-      </w:r>
-      <w:r>
-        <w:rPr>
-          <w:rFonts w:ascii="TH Sarabun New" w:hAnsi="TH Sarabun New" w:cs="TH Sarabun New"/>
-          <w:sz w:val="32"/>
-          <w:szCs w:val="32"/>
-          <w:cs/>
-        </w:rPr>
-        <w:t>02 504 4852</w:t>
-      </w:r>
-    </w:p>
-    <w:p>
-      <w:pPr>
-        <w:tabs>
-          <w:tab w:val="left" w:pos="709"/>
-          <w:tab w:val="left" w:pos="5387"/>
-          <w:tab w:val="left" w:pos="6237"/>
-        </w:tabs>
-        <w:ind w:right="-1"/>
-        <w:rPr>
-          <w:rFonts w:ascii="TH Sarabun New" w:hAnsi="TH Sarabun New" w:cs="TH Sarabun New"/>
-          <w:sz w:val="36"/>
-          <w:szCs w:val="36"/>
-        </w:rPr>
-      </w:pPr>
       <w:r>
         <w:rPr>
           <w:rFonts w:ascii="TH Sarabun New" w:hAnsi="TH Sarabun New" w:cs="TH Sarabun New"/>
@@ -282,41 +331,7 @@
           <w:szCs w:val="32"/>
           <w:cs/>
         </w:rPr>
-        <w:t xml:space="preserve">ที่  </w:t>
-      </w:r>
-      <w:r>
-        <w:rPr>
-          <w:rFonts w:ascii="TH Sarabun New" w:hAnsi="TH Sarabun New" w:cs="TH Sarabun New" w:hint="cs"/>
-          <w:sz w:val="32"/>
-          <w:szCs w:val="32"/>
-          <w:cs/>
-        </w:rPr>
-        <w:t>00</w:t>
-      </w:r>
-      <w:r>
-        <w:rPr>
-          <w:rFonts w:ascii="TH Sarabun New" w:hAnsi="TH Sarabun New" w:cs="TH Sarabun New"/>
-          <w:sz w:val="32"/>
-          <w:szCs w:val="32"/>
-          <w:cs/>
-        </w:rPr>
-        <w:t>39.72</w:t>
-      </w:r>
-      <w:r>
-        <w:rPr>
-          <w:rFonts w:ascii="TH Sarabun New" w:hAnsi="TH Sarabun New" w:cs="TH Sarabun New"/>
-          <w:sz w:val="32"/>
-          <w:szCs w:val="32"/>
-        </w:rPr>
-        <w:t>/</w:t>
-      </w:r>
-      <w:r>
-        <w:rPr>
-          <w:rFonts w:ascii="TH Sarabun New" w:hAnsi="TH Sarabun New" w:cs="TH Sarabun New"/>
-          <w:sz w:val="32"/>
-          <w:szCs w:val="32"/>
-        </w:rPr>
-        <w:tab/>
+        <w:t>วันที่</w:t>
       </w:r>
       <w:r>
         <w:rPr>
@@ -325,20 +340,8 @@
           <w:bCs/>
           <w:sz w:val="32"/>
           <w:szCs w:val="32"/>
-          <w:cs/>
-        </w:rPr>
-        <w:t>วันที่</w:t>
-      </w:r>
-      <w:r>
-        <w:rPr>
-          <w:rFonts w:ascii="TH Sarabun New" w:hAnsi="TH Sarabun New" w:cs="TH Sarabun New"/>
-          <w:b/>
-          <w:bCs/>
-          <w:sz w:val="32"/>
-          <w:szCs w:val="32"/>
-          <w:cs/>
-        </w:rPr>
-        <w:tab/>
+        </w:rPr>
+        <w:t xml:space="preserve">  </w:t>
       </w:r>
       <w:proofErr w:type="spellStart"/>
       <w:r>
@@ -356,7 +359,6 @@
         <w:tabs>
           <w:tab w:val="left" w:pos="567"/>
         </w:tabs>
-        <w:ind w:right="-1"/>
         <w:rPr>
           <w:rFonts w:ascii="TH Sarabun New" w:hAnsi="TH Sarabun New" w:cs="TH Sarabun New"/>
           <w:sz w:val="32"/>
@@ -408,7 +410,6 @@
         <w:tabs>
           <w:tab w:val="left" w:pos="567"/>
         </w:tabs>
-        <w:ind w:right="-1"/>
         <w:rPr>
           <w:rFonts w:ascii="TH Sarabun New" w:hAnsi="TH Sarabun New" w:cs="TH Sarabun New"/>
           <w:sz w:val="32"/>
@@ -419,7 +420,7 @@
       <w:bookmarkStart w:id="0" w:name="_Hlk496181916"/>
       <w:r>
         <w:rPr>
-          <w:rFonts w:ascii="TH Sarabun New" w:hAnsi="TH Sarabun New" w:cs="TH Sarabun New" w:hint="cs"/>
+          <w:rFonts w:ascii="TH Sarabun New" w:hAnsi="TH Sarabun New" w:cs="TH Sarabun New"/>
           <w:sz w:val="32"/>
           <w:szCs w:val="32"/>
           <w:cs/>
@@ -643,10 +644,7 @@
       <w:pPr>
         <w:tabs>
           <w:tab w:val="left" w:pos="567"/>
-          <w:tab w:val="left" w:pos="1701"/>
-          <w:tab w:val="left" w:pos="5387"/>
         </w:tabs>
-        <w:ind w:right="-1"/>
         <w:jc w:val="thaiDistribute"/>
         <w:rPr>
           <w:rFonts w:ascii="TH Sarabun New" w:hAnsi="TH Sarabun New" w:cs="TH Sarabun New"/>
@@ -769,17 +767,25 @@
     <w:p>
       <w:pPr>
         <w:tabs>
-          <w:tab w:val="left" w:pos="1701"/>
-          <w:tab w:val="left" w:pos="5387"/>
+          <w:tab w:val="left" w:pos="567"/>
         </w:tabs>
-        <w:ind w:right="-1" w:firstLine="567"/>
         <w:jc w:val="thaiDistribute"/>
         <w:rPr>
           <w:rFonts w:ascii="TH Sarabun New" w:hAnsi="TH Sarabun New" w:cs="TH Sarabun New"/>
-          <w:sz w:val="32"/>
-          <w:szCs w:val="32"/>
-        </w:rPr>
-      </w:pPr>
+          <w:spacing w:val="-2"/>
+          <w:sz w:val="32"/>
+          <w:szCs w:val="32"/>
+        </w:rPr>
+      </w:pPr>
+      <w:r>
+        <w:rPr>
+          <w:rFonts w:ascii="TH Sarabun New" w:hAnsi="TH Sarabun New" w:cs="TH Sarabun New"/>
+          <w:spacing w:val="-2"/>
+          <w:sz w:val="32"/>
+          <w:szCs w:val="32"/>
+        </w:rPr>
+        <w:tab/>
+      </w:r>
       <w:r>
         <w:rPr>
           <w:rFonts w:ascii="TH Sarabun New" w:hAnsi="TH Sarabun New" w:cs="TH Sarabun New"/>
@@ -789,177 +795,172 @@
         </w:rPr>
         <w:t>จึงเรียนมาเพื่อทราบ</w:t>
       </w:r>
-    </w:p>
-    <w:p>
-      <w:pPr>
-        <w:ind w:right="-1" w:firstLine="1418"/>
-        <w:jc w:val="thaiDistribute"/>
-        <w:rPr>
-          <w:rFonts w:ascii="TH Sarabun New" w:hAnsi="TH Sarabun New" w:cs="TH Sarabun New"/>
-          <w:sz w:val="32"/>
-          <w:szCs w:val="32"/>
-        </w:rPr>
-      </w:pPr>
-    </w:p>
-    <w:p>
-      <w:pPr>
-        <w:ind w:right="-1" w:firstLine="1418"/>
-        <w:jc w:val="thaiDistribute"/>
-        <w:rPr>
-          <w:rFonts w:ascii="TH Sarabun New" w:hAnsi="TH Sarabun New" w:cs="TH Sarabun New"/>
-          <w:sz w:val="32"/>
-          <w:szCs w:val="32"/>
-          <w:cs/>
-        </w:rPr>
-      </w:pPr>
     </w:p>
     <w:p>
       <w:pPr>
         <w:tabs>
           <w:tab w:val="left" w:pos="4536"/>
-          <w:tab w:val="left" w:pos="5103"/>
           <w:tab w:val="left" w:pos="5245"/>
+          <w:tab w:val="left" w:pos="5670"/>
         </w:tabs>
-        <w:ind w:right="-1"/>
-        <w:rPr>
-          <w:rFonts w:ascii="TH Sarabun New" w:hAnsi="TH Sarabun New" w:cs="TH Sarabun New"/>
-          <w:sz w:val="32"/>
-          <w:szCs w:val="32"/>
-          <w:cs/>
-        </w:rPr>
-      </w:pPr>
-      <w:r>
-        <w:rPr>
-          <w:rFonts w:ascii="TH Sarabun New" w:hAnsi="TH Sarabun New" w:cs="TH Sarabun New"/>
-          <w:sz w:val="32"/>
-          <w:szCs w:val="32"/>
-        </w:rPr>
-        <w:tab/>
-      </w:r>
-      <w:r>
-        <w:rPr>
-          <w:rFonts w:ascii="TH Sarabun New" w:hAnsi="TH Sarabun New" w:cs="TH Sarabun New"/>
-          <w:sz w:val="32"/>
-          <w:szCs w:val="32"/>
-          <w:cs/>
-        </w:rPr>
-        <w:t>พ.ต.อ.</w:t>
-      </w:r>
+        <w:jc w:val="thaiDistribute"/>
+        <w:rPr>
+          <w:rFonts w:ascii="TH Sarabun New" w:hAnsi="TH Sarabun New" w:cs="TH Sarabun New"/>
+          <w:sz w:val="32"/>
+          <w:szCs w:val="32"/>
+        </w:rPr>
+      </w:pPr>
     </w:p>
     <w:p>
       <w:pPr>
         <w:tabs>
           <w:tab w:val="left" w:pos="4536"/>
-          <w:tab w:val="left" w:pos="5103"/>
           <w:tab w:val="left" w:pos="5245"/>
+          <w:tab w:val="left" w:pos="5670"/>
         </w:tabs>
-        <w:ind w:right="-1"/>
-        <w:rPr>
-          <w:rFonts w:ascii="TH Sarabun New" w:hAnsi="TH Sarabun New" w:cs="TH Sarabun New"/>
-          <w:sz w:val="32"/>
-          <w:szCs w:val="32"/>
-        </w:rPr>
-      </w:pPr>
-      <w:r>
-        <w:rPr>
-          <w:rFonts w:ascii="TH Sarabun New" w:hAnsi="TH Sarabun New" w:cs="TH Sarabun New"/>
-          <w:sz w:val="32"/>
-          <w:szCs w:val="32"/>
-        </w:rPr>
-        <w:tab/>
-      </w:r>
-      <w:r>
-        <w:rPr>
-          <w:rFonts w:ascii="TH Sarabun New" w:hAnsi="TH Sarabun New" w:cs="TH Sarabun New"/>
-          <w:sz w:val="32"/>
-          <w:szCs w:val="32"/>
-        </w:rPr>
-        <w:tab/>
-      </w:r>
-      <w:r>
-        <w:rPr>
-          <w:rFonts w:ascii="TH Sarabun New" w:hAnsi="TH Sarabun New" w:cs="TH Sarabun New"/>
-          <w:sz w:val="32"/>
-          <w:szCs w:val="32"/>
-          <w:cs/>
-        </w:rPr>
-        <w:tab/>
-      </w:r>
-      <w:r>
-        <w:rPr>
-          <w:rFonts w:ascii="TH Sarabun New" w:hAnsi="TH Sarabun New" w:cs="TH Sarabun New"/>
-          <w:sz w:val="32"/>
-          <w:szCs w:val="32"/>
-          <w:cs/>
-        </w:rPr>
-        <w:t xml:space="preserve">( </w:t>
-      </w:r>
-      <w:r>
-        <w:rPr>
-          <w:rFonts w:ascii="TH Sarabun New" w:hAnsi="TH Sarabun New" w:cs="TH Sarabun New"/>
-          <w:sz w:val="32"/>
-          <w:szCs w:val="32"/>
-          <w:cs/>
-        </w:rPr>
-        <w:t>บุญชัย</w:t>
-      </w:r>
-      <w:r>
-        <w:rPr>
-          <w:rFonts w:ascii="TH Sarabun New" w:hAnsi="TH Sarabun New" w:cs="TH Sarabun New"/>
-          <w:sz w:val="32"/>
-          <w:szCs w:val="32"/>
-          <w:cs/>
-        </w:rPr>
-        <w:t xml:space="preserve"> </w:t>
-      </w:r>
-      <w:r>
-        <w:rPr>
-          <w:rFonts w:ascii="TH Sarabun New" w:hAnsi="TH Sarabun New" w:cs="TH Sarabun New"/>
-          <w:sz w:val="32"/>
-          <w:szCs w:val="32"/>
-          <w:cs/>
-        </w:rPr>
-        <w:t>ปัญญาธรานุกูล</w:t>
-      </w:r>
-      <w:r>
-        <w:rPr>
-          <w:rFonts w:ascii="TH Sarabun New" w:hAnsi="TH Sarabun New" w:cs="TH Sarabun New"/>
-          <w:sz w:val="32"/>
-          <w:szCs w:val="32"/>
-          <w:cs/>
-        </w:rPr>
-        <w:t xml:space="preserve"> )</w:t>
-      </w:r>
+        <w:jc w:val="thaiDistribute"/>
+        <w:rPr>
+          <w:rFonts w:ascii="TH Sarabun New" w:hAnsi="TH Sarabun New" w:cs="TH Sarabun New"/>
+          <w:sz w:val="32"/>
+          <w:szCs w:val="32"/>
+        </w:rPr>
+      </w:pPr>
     </w:p>
     <w:p>
       <w:pPr>
         <w:tabs>
           <w:tab w:val="left" w:pos="4536"/>
-          <w:tab w:val="left" w:pos="5103"/>
           <w:tab w:val="left" w:pos="5245"/>
+          <w:tab w:val="left" w:pos="5670"/>
         </w:tabs>
-        <w:ind w:right="-1"/>
-        <w:rPr>
-          <w:rFonts w:ascii="TH Sarabun New" w:hAnsi="TH Sarabun New" w:cs="TH Sarabun New"/>
-          <w:sz w:val="32"/>
-          <w:szCs w:val="32"/>
-        </w:rPr>
-      </w:pPr>
-      <w:r>
-        <w:rPr>
-          <w:rFonts w:ascii="TH Sarabun New" w:hAnsi="TH Sarabun New" w:cs="TH Sarabun New"/>
-          <w:sz w:val="32"/>
-          <w:szCs w:val="32"/>
-        </w:rPr>
-        <w:tab/>
-      </w:r>
-      <w:r>
-        <w:rPr>
-          <w:rFonts w:ascii="TH Sarabun New" w:hAnsi="TH Sarabun New" w:cs="TH Sarabun New"/>
-          <w:sz w:val="32"/>
-          <w:szCs w:val="32"/>
-        </w:rPr>
-        <w:tab/>
+        <w:jc w:val="thaiDistribute"/>
+        <w:rPr>
+          <w:rFonts w:ascii="TH Sarabun New" w:hAnsi="TH Sarabun New" w:cs="TH Sarabun New"/>
+          <w:sz w:val="32"/>
+          <w:szCs w:val="32"/>
+        </w:rPr>
+      </w:pPr>
+    </w:p>
+    <w:p>
+      <w:pPr>
+        <w:tabs>
+          <w:tab w:val="left" w:pos="4536"/>
+          <w:tab w:val="left" w:pos="5245"/>
+          <w:tab w:val="left" w:pos="5670"/>
+        </w:tabs>
+        <w:jc w:val="thaiDistribute"/>
+        <w:rPr>
+          <w:rFonts w:ascii="TH Sarabun New" w:hAnsi="TH Sarabun New" w:cs="TH Sarabun New"/>
+          <w:sz w:val="32"/>
+          <w:szCs w:val="32"/>
+          <w:cs/>
+        </w:rPr>
+      </w:pPr>
+    </w:p>
+    <w:p>
+      <w:pPr>
+        <w:rPr>
+          <w:rFonts w:ascii="TH Sarabun New" w:hAnsi="TH Sarabun New" w:cs="TH Sarabun New"/>
+          <w:sz w:val="32"/>
+          <w:szCs w:val="32"/>
+          <w:cs/>
+        </w:rPr>
+      </w:pPr>
+      <w:r>
+        <w:rPr>
+          <w:rFonts w:ascii="TH Sarabun New" w:hAnsi="TH Sarabun New" w:cs="TH Sarabun New"/>
+          <w:sz w:val="32"/>
+          <w:szCs w:val="32"/>
+        </w:rPr>
+        <w:t xml:space="preserve">                                                                      </w:t>
+      </w:r>
+      <w:r>
+        <w:rPr>
+          <w:rFonts w:ascii="TH Sarabun New" w:hAnsi="TH Sarabun New" w:cs="TH Sarabun New"/>
+          <w:sz w:val="32"/>
+          <w:szCs w:val="32"/>
+          <w:cs/>
+        </w:rPr>
+        <w:t>พ.ต.อ.</w:t>
+      </w:r>
+    </w:p>
+    <w:p>
+      <w:pPr>
+        <w:rPr>
+          <w:rFonts w:ascii="TH Sarabun New" w:hAnsi="TH Sarabun New" w:cs="TH Sarabun New"/>
+          <w:sz w:val="32"/>
+          <w:szCs w:val="32"/>
+        </w:rPr>
+      </w:pPr>
+      <w:r>
+        <w:rPr>
+          <w:rFonts w:ascii="TH Sarabun New" w:hAnsi="TH Sarabun New" w:cs="TH Sarabun New"/>
+          <w:sz w:val="32"/>
+          <w:szCs w:val="32"/>
+        </w:rPr>
+        <w:t xml:space="preserve">                                                                            </w:t>
+      </w:r>
+      <w:r>
+        <w:rPr>
+          <w:rFonts w:ascii="TH Sarabun New" w:hAnsi="TH Sarabun New" w:cs="TH Sarabun New"/>
+          <w:sz w:val="32"/>
+          <w:szCs w:val="32"/>
+          <w:cs/>
+        </w:rPr>
+        <w:t xml:space="preserve">( </w:t>
+      </w:r>
+      <w:r>
+        <w:rPr>
+          <w:rFonts w:ascii="TH Sarabun New" w:hAnsi="TH Sarabun New" w:cs="TH Sarabun New"/>
+          <w:sz w:val="32"/>
+          <w:szCs w:val="32"/>
+          <w:cs/>
+        </w:rPr>
+        <w:t>บุญชัย</w:t>
+      </w:r>
+      <w:r>
+        <w:rPr>
+          <w:rFonts w:ascii="TH Sarabun New" w:hAnsi="TH Sarabun New" w:cs="TH Sarabun New"/>
+          <w:sz w:val="32"/>
+          <w:szCs w:val="32"/>
+          <w:cs/>
+        </w:rPr>
+        <w:t xml:space="preserve"> </w:t>
+      </w:r>
+      <w:r>
+        <w:rPr>
+          <w:rFonts w:ascii="TH Sarabun New" w:hAnsi="TH Sarabun New" w:cs="TH Sarabun New"/>
+          <w:sz w:val="32"/>
+          <w:szCs w:val="32"/>
+          <w:cs/>
+        </w:rPr>
+        <w:t>ปัญญาธรานุกูล</w:t>
+      </w:r>
+      <w:r>
+        <w:rPr>
+          <w:rFonts w:ascii="TH Sarabun New" w:hAnsi="TH Sarabun New" w:cs="TH Sarabun New"/>
+          <w:sz w:val="32"/>
+          <w:szCs w:val="32"/>
+          <w:cs/>
+        </w:rPr>
+        <w:t xml:space="preserve"> )</w:t>
+      </w:r>
+    </w:p>
+    <w:p>
+      <w:pPr>
+        <w:rPr>
+          <w:rFonts w:ascii="TH Sarabun New" w:hAnsi="TH Sarabun New" w:cs="TH Sarabun New"/>
+          <w:sz w:val="32"/>
+          <w:szCs w:val="32"/>
+        </w:rPr>
+      </w:pPr>
+      <w:r>
+        <w:rPr>
+          <w:rFonts w:ascii="TH Sarabun New" w:hAnsi="TH Sarabun New" w:cs="TH Sarabun New"/>
+          <w:sz w:val="32"/>
+          <w:szCs w:val="32"/>
+        </w:rPr>
+        <w:t xml:space="preserve">                                                                          </w:t>
       </w:r>
       <w:r>
         <w:rPr>
@@ -991,67 +992,60 @@
     </w:p>
     <w:p>
       <w:pPr>
-        <w:ind w:left="2880" w:right="-1" w:firstLine="720"/>
-        <w:rPr>
-          <w:rFonts w:ascii="TH Sarabun New" w:hAnsi="TH Sarabun New" w:cs="TH Sarabun New"/>
-          <w:sz w:val="32"/>
-          <w:szCs w:val="32"/>
-        </w:rPr>
-      </w:pPr>
-    </w:p>
-    <w:p>
-      <w:pPr>
-        <w:ind w:left="2880" w:right="-1" w:firstLine="720"/>
-        <w:rPr>
-          <w:rFonts w:ascii="TH Sarabun New" w:hAnsi="TH Sarabun New" w:cs="TH Sarabun New"/>
-          <w:sz w:val="32"/>
-          <w:szCs w:val="32"/>
-        </w:rPr>
-      </w:pPr>
-    </w:p>
-    <w:p>
-      <w:pPr>
-        <w:ind w:left="2880" w:right="-1" w:firstLine="720"/>
-        <w:rPr>
-          <w:rFonts w:ascii="TH Sarabun New" w:hAnsi="TH Sarabun New" w:cs="TH Sarabun New"/>
-          <w:sz w:val="32"/>
-          <w:szCs w:val="32"/>
-        </w:rPr>
-      </w:pPr>
-    </w:p>
-    <w:p>
-      <w:pPr>
-        <w:ind w:left="2880" w:right="-1" w:firstLine="720"/>
-        <w:rPr>
-          <w:rFonts w:ascii="TH Sarabun New" w:hAnsi="TH Sarabun New" w:cs="TH Sarabun New"/>
-          <w:sz w:val="32"/>
-          <w:szCs w:val="32"/>
-        </w:rPr>
-      </w:pPr>
-    </w:p>
-    <w:p>
-      <w:pPr>
-        <w:ind w:left="2880" w:right="-1" w:firstLine="720"/>
-        <w:rPr>
-          <w:rFonts w:ascii="TH Sarabun New" w:hAnsi="TH Sarabun New" w:cs="TH Sarabun New"/>
-          <w:sz w:val="32"/>
-          <w:szCs w:val="32"/>
-        </w:rPr>
-      </w:pPr>
-    </w:p>
-    <w:p>
-      <w:pPr>
-        <w:ind w:left="2880" w:right="-1" w:firstLine="720"/>
-        <w:rPr>
-          <w:rFonts w:ascii="TH Sarabun New" w:hAnsi="TH Sarabun New" w:cs="TH Sarabun New"/>
-          <w:sz w:val="32"/>
-          <w:szCs w:val="32"/>
-        </w:rPr>
-      </w:pPr>
-    </w:p>
-    <w:p>
-      <w:pPr>
-        <w:ind w:left="2880" w:right="-1" w:firstLine="720"/>
+        <w:rPr>
+          <w:rFonts w:ascii="TH Sarabun New" w:hAnsi="TH Sarabun New" w:cs="TH Sarabun New"/>
+          <w:sz w:val="32"/>
+          <w:szCs w:val="32"/>
+        </w:rPr>
+      </w:pPr>
+    </w:p>
+    <w:p>
+      <w:pPr>
+        <w:rPr>
+          <w:rFonts w:ascii="TH Sarabun New" w:hAnsi="TH Sarabun New" w:cs="TH Sarabun New"/>
+          <w:sz w:val="32"/>
+          <w:szCs w:val="32"/>
+        </w:rPr>
+      </w:pPr>
+    </w:p>
+    <w:p>
+      <w:pPr>
+        <w:rPr>
+          <w:rFonts w:ascii="TH Sarabun New" w:hAnsi="TH Sarabun New" w:cs="TH Sarabun New"/>
+          <w:sz w:val="32"/>
+          <w:szCs w:val="32"/>
+        </w:rPr>
+      </w:pPr>
+    </w:p>
+    <w:p>
+      <w:pPr>
+        <w:rPr>
+          <w:rFonts w:ascii="TH Sarabun New" w:hAnsi="TH Sarabun New" w:cs="TH Sarabun New"/>
+          <w:sz w:val="32"/>
+          <w:szCs w:val="32"/>
+        </w:rPr>
+      </w:pPr>
+    </w:p>
+    <w:p>
+      <w:pPr>
+        <w:rPr>
+          <w:rFonts w:ascii="TH Sarabun New" w:hAnsi="TH Sarabun New" w:cs="TH Sarabun New"/>
+          <w:sz w:val="32"/>
+          <w:szCs w:val="32"/>
+        </w:rPr>
+      </w:pPr>
+    </w:p>
+    <w:p>
+      <w:pPr>
+        <w:rPr>
+          <w:rFonts w:ascii="TH Sarabun New" w:hAnsi="TH Sarabun New" w:cs="TH Sarabun New"/>
+          <w:sz w:val="32"/>
+          <w:szCs w:val="32"/>
+        </w:rPr>
+      </w:pPr>
+    </w:p>
+    <w:p>
+      <w:pPr>
         <w:rPr>
           <w:rFonts w:ascii="TH Sarabun New" w:hAnsi="TH Sarabun New" w:cs="TH Sarabun New"/>
           <w:sz w:val="32"/>
@@ -1062,9 +1056,8 @@
     <w:p>
       <w:pPr>
         <w:tabs>
-          <w:tab w:val="left" w:pos="4253"/>
+          <w:tab w:val="left" w:pos="1985"/>
         </w:tabs>
-        <w:ind w:right="-1"/>
         <w:jc w:val="thaiDistribute"/>
         <w:rPr>
           <w:rFonts w:ascii="TH Sarabun New" w:hAnsi="TH Sarabun New" w:cs="TH Sarabun New"/>
@@ -1091,12 +1084,10 @@
     <w:p>
       <w:pPr>
         <w:tabs>
-          <w:tab w:val="left" w:pos="3119"/>
-          <w:tab w:val="left" w:pos="3402"/>
+          <w:tab w:val="left" w:pos="1985"/>
+          <w:tab w:val="left" w:pos="6804"/>
           <w:tab w:val="left" w:pos="7371"/>
-          <w:tab w:val="left" w:pos="8080"/>
         </w:tabs>
-        <w:ind w:right="-1"/>
         <w:jc w:val="thaiDistribute"/>
         <w:rPr>
           <w:rFonts w:ascii="TH Sarabun New" w:hAnsi="TH Sarabun New" w:cs="TH Sarabun New"/>
@@ -1131,10 +1122,78 @@
           <w:sz w:val="24"/>
           <w:szCs w:val="24"/>
           <w:u w:val="dotted"/>
-          <w:cs/>
-          <w:lang w:eastAsia="zh-CN"/>
-        </w:rPr>
-        <w:tab/>
+          <w:lang w:eastAsia="zh-CN"/>
+        </w:rPr>
+        <w:t xml:space="preserve">            </w:t>
+      </w:r>
+      <w:r>
+        <w:rPr>
+          <w:rFonts w:ascii="TH Sarabun New" w:hAnsi="TH Sarabun New" w:cs="TH Sarabun New"/>
+          <w:sz w:val="24"/>
+          <w:szCs w:val="24"/>
+          <w:cs/>
+          <w:lang w:eastAsia="zh-CN"/>
+        </w:rPr>
+        <w:t>ผกก.ก</w:t>
+      </w:r>
+      <w:r>
+        <w:rPr>
+          <w:rFonts w:ascii="TH Sarabun New" w:hAnsi="TH Sarabun New" w:cs="TH Sarabun New"/>
+          <w:sz w:val="24"/>
+          <w:szCs w:val="24"/>
+          <w:cs/>
+          <w:lang w:eastAsia="zh-CN"/>
+        </w:rPr>
+        <w:t>ลุ่มงานตรวจพิสูจน์พยานหลักฐานดิจิทัล</w:t>
+      </w:r>
+      <w:r>
+        <w:rPr>
+          <w:rFonts w:ascii="TH Sarabun New" w:hAnsi="TH Sarabun New" w:cs="TH Sarabun New"/>
+          <w:sz w:val="24"/>
+          <w:szCs w:val="24"/>
+          <w:cs/>
+          <w:lang w:eastAsia="zh-CN"/>
+        </w:rPr>
+        <w:t>.บก.</w:t>
+      </w:r>
+      <w:r>
+        <w:rPr>
+          <w:rFonts w:ascii="TH Sarabun New" w:hAnsi="TH Sarabun New" w:cs="TH Sarabun New"/>
+          <w:sz w:val="24"/>
+          <w:szCs w:val="24"/>
+          <w:cs/>
+          <w:lang w:eastAsia="zh-CN"/>
+        </w:rPr>
+        <w:t>ตอ</w:t>
+      </w:r>
+      <w:r>
+        <w:rPr>
+          <w:rFonts w:ascii="TH Sarabun New" w:hAnsi="TH Sarabun New" w:cs="TH Sarabun New"/>
+          <w:sz w:val="24"/>
+          <w:szCs w:val="24"/>
+          <w:cs/>
+          <w:lang w:eastAsia="zh-CN"/>
+        </w:rPr>
+        <w:t>ท.</w:t>
+      </w:r>
+      <w:r>
+        <w:rPr>
+          <w:rFonts w:ascii="TH Sarabun New" w:hAnsi="TH Sarabun New" w:cs="TH Sarabun New"/>
+          <w:sz w:val="24"/>
+          <w:szCs w:val="24"/>
+          <w:lang w:eastAsia="zh-CN"/>
+        </w:rPr>
+        <w:t xml:space="preserve">                              </w:t>
+      </w:r>
+      <w:r>
+        <w:rPr>
+          <w:rFonts w:ascii="TH Sarabun New" w:hAnsi="TH Sarabun New" w:cs="TH Sarabun New"/>
+          <w:sz w:val="24"/>
+          <w:szCs w:val="24"/>
+          <w:cs/>
+          <w:lang w:eastAsia="zh-CN"/>
+        </w:rPr>
+        <w:t>วันที่</w:t>
       </w:r>
       <w:r>
         <w:rPr>
@@ -1144,69 +1203,9 @@
           <w:u w:val="dotted"/>
           <w:lang w:eastAsia="zh-CN"/>
         </w:rPr>
-        <w:tab/>
-      </w:r>
-      <w:r>
-        <w:rPr>
-          <w:rFonts w:ascii="TH Sarabun New" w:hAnsi="TH Sarabun New" w:cs="TH Sarabun New"/>
-          <w:sz w:val="24"/>
-          <w:szCs w:val="24"/>
-          <w:cs/>
-          <w:lang w:eastAsia="zh-CN"/>
-        </w:rPr>
-        <w:t>ผกก.ก</w:t>
-      </w:r>
-      <w:r>
-        <w:rPr>
-          <w:rFonts w:ascii="TH Sarabun New" w:hAnsi="TH Sarabun New" w:cs="TH Sarabun New"/>
-          <w:sz w:val="24"/>
-          <w:szCs w:val="24"/>
-          <w:cs/>
-          <w:lang w:eastAsia="zh-CN"/>
-        </w:rPr>
-        <w:t>ลุ่มงานตรวจพิสูจน์พยานหลักฐานดิจิทัล</w:t>
-      </w:r>
-      <w:r>
-        <w:rPr>
-          <w:rFonts w:ascii="TH Sarabun New" w:hAnsi="TH Sarabun New" w:cs="TH Sarabun New"/>
-          <w:sz w:val="24"/>
-          <w:szCs w:val="24"/>
-          <w:cs/>
-          <w:lang w:eastAsia="zh-CN"/>
-        </w:rPr>
-        <w:t>.บก.</w:t>
-      </w:r>
-      <w:r>
-        <w:rPr>
-          <w:rFonts w:ascii="TH Sarabun New" w:hAnsi="TH Sarabun New" w:cs="TH Sarabun New"/>
-          <w:sz w:val="24"/>
-          <w:szCs w:val="24"/>
-          <w:cs/>
-          <w:lang w:eastAsia="zh-CN"/>
-        </w:rPr>
-        <w:t>ตอ</w:t>
-      </w:r>
-      <w:r>
-        <w:rPr>
-          <w:rFonts w:ascii="TH Sarabun New" w:hAnsi="TH Sarabun New" w:cs="TH Sarabun New"/>
-          <w:sz w:val="24"/>
-          <w:szCs w:val="24"/>
-          <w:cs/>
-          <w:lang w:eastAsia="zh-CN"/>
-        </w:rPr>
-        <w:t>ท.</w:t>
-      </w:r>
-      <w:r>
-        <w:rPr>
-          <w:rFonts w:ascii="TH Sarabun New" w:hAnsi="TH Sarabun New" w:cs="TH Sarabun New"/>
-          <w:sz w:val="24"/>
-          <w:szCs w:val="24"/>
-          <w:cs/>
-          <w:lang w:eastAsia="zh-CN"/>
-        </w:rPr>
-        <w:tab/>
-        <w:t>วันที่</w:t>
-      </w:r>
+        <w:t xml:space="preserve">      </w:t>
+      </w:r>
+      <w:proofErr w:type="spellStart"/>
       <w:r>
         <w:rPr>
           <w:rFonts w:ascii="TH Sarabun New" w:hAnsi="TH Sarabun New" w:cs="TH Sarabun New"/>
@@ -1215,9 +1214,35 @@
           <w:u w:val="dotted"/>
           <w:lang w:eastAsia="zh-CN"/>
         </w:rPr>
-        <w:tab/>
-      </w:r>
-      <w:proofErr w:type="spellStart"/>
+        <w:t>dateShort</w:t>
+      </w:r>
+      <w:proofErr w:type="spellEnd"/>
+    </w:p>
+    <w:p>
+      <w:pPr>
+        <w:tabs>
+          <w:tab w:val="left" w:pos="1985"/>
+          <w:tab w:val="left" w:pos="6804"/>
+          <w:tab w:val="left" w:pos="7371"/>
+        </w:tabs>
+        <w:jc w:val="thaiDistribute"/>
+        <w:rPr>
+          <w:rFonts w:ascii="TH Sarabun New" w:hAnsi="TH Sarabun New" w:cs="TH Sarabun New"/>
+          <w:sz w:val="24"/>
+          <w:szCs w:val="24"/>
+          <w:lang w:eastAsia="zh-CN"/>
+        </w:rPr>
+      </w:pPr>
+      <w:r>
+        <w:rPr>
+          <w:rFonts w:ascii="TH Sarabun New" w:hAnsi="TH Sarabun New" w:cs="TH Sarabun New"/>
+          <w:sz w:val="24"/>
+          <w:szCs w:val="24"/>
+          <w:cs/>
+          <w:lang w:eastAsia="zh-CN"/>
+        </w:rPr>
+        <w:t>พ.ต.ท.</w:t>
+      </w:r>
       <w:r>
         <w:rPr>
           <w:rFonts w:ascii="TH Sarabun New" w:hAnsi="TH Sarabun New" w:cs="TH Sarabun New"/>
@@ -1226,27 +1251,18 @@
           <w:u w:val="dotted"/>
           <w:lang w:eastAsia="zh-CN"/>
         </w:rPr>
-        <w:t>dateShort</w:t>
-      </w:r>
-      <w:proofErr w:type="spellEnd"/>
-    </w:p>
-    <w:p>
-      <w:pPr>
-        <w:tabs>
-          <w:tab w:val="left" w:pos="3119"/>
-          <w:tab w:val="left" w:pos="3402"/>
-          <w:tab w:val="left" w:pos="7371"/>
-          <w:tab w:val="left" w:pos="8080"/>
-        </w:tabs>
-        <w:ind w:right="-1"/>
-        <w:jc w:val="thaiDistribute"/>
+        <w:t xml:space="preserve">                 </w:t>
+      </w:r>
+      <w:r>
         <w:rPr>
           <w:rFonts w:ascii="TH Sarabun New" w:hAnsi="TH Sarabun New" w:cs="TH Sarabun New"/>
           <w:sz w:val="24"/>
           <w:szCs w:val="24"/>
-          <w:lang w:eastAsia="zh-CN"/>
-        </w:rPr>
-      </w:pPr>
+          <w:cs/>
+          <w:lang w:eastAsia="zh-CN"/>
+        </w:rPr>
+        <w:t>รอง ผกก.</w:t>
+      </w:r>
       <w:r>
         <w:rPr>
           <w:rFonts w:ascii="TH Sarabun New" w:hAnsi="TH Sarabun New" w:cs="TH Sarabun New"/>
@@ -1255,7 +1271,26 @@
           <w:cs/>
           <w:lang w:eastAsia="zh-CN"/>
         </w:rPr>
-        <w:t>พ.ต.ท.</w:t>
+        <w:t>กลุ่มงานตรวจพิสูจน์พยานหลักฐานดิจิทัล.บก.ตอท.</w:t>
+      </w:r>
+      <w:r>
+        <w:rPr>
+          <w:rFonts w:ascii="TH Sarabun New" w:hAnsi="TH Sarabun New" w:cs="TH Sarabun New"/>
+          <w:sz w:val="24"/>
+          <w:szCs w:val="24"/>
+          <w:lang w:eastAsia="zh-CN"/>
+        </w:rPr>
+        <w:t xml:space="preserve">                         </w:t>
+      </w:r>
+      <w:r>
+        <w:rPr>
+          <w:rFonts w:ascii="TH Sarabun New" w:hAnsi="TH Sarabun New" w:cs="TH Sarabun New"/>
+          <w:sz w:val="24"/>
+          <w:szCs w:val="24"/>
+          <w:cs/>
+          <w:lang w:eastAsia="zh-CN"/>
+        </w:rPr>
+        <w:t>วันที</w:t>
       </w:r>
       <w:r>
         <w:rPr>
@@ -1263,11 +1298,11 @@
           <w:sz w:val="24"/>
           <w:szCs w:val="24"/>
           <w:u w:val="dotted"/>
-          <w:cs/>
-          <w:lang w:eastAsia="zh-CN"/>
-        </w:rPr>
-        <w:tab/>
-      </w:r>
+          <w:lang w:eastAsia="zh-CN"/>
+        </w:rPr>
+        <w:t xml:space="preserve">      </w:t>
+      </w:r>
+      <w:proofErr w:type="spellStart"/>
       <w:r>
         <w:rPr>
           <w:rFonts w:ascii="TH Sarabun New" w:hAnsi="TH Sarabun New" w:cs="TH Sarabun New"/>
@@ -1276,18 +1311,25 @@
           <w:u w:val="dotted"/>
           <w:lang w:eastAsia="zh-CN"/>
         </w:rPr>
-        <w:tab/>
-      </w:r>
-      <w:r>
+        <w:t>dateShort</w:t>
+      </w:r>
+      <w:proofErr w:type="spellEnd"/>
+    </w:p>
+    <w:p>
+      <w:pPr>
+        <w:tabs>
+          <w:tab w:val="left" w:pos="1985"/>
+          <w:tab w:val="left" w:pos="6804"/>
+          <w:tab w:val="left" w:pos="7371"/>
+        </w:tabs>
+        <w:jc w:val="thaiDistribute"/>
         <w:rPr>
           <w:rFonts w:ascii="TH Sarabun New" w:hAnsi="TH Sarabun New" w:cs="TH Sarabun New"/>
           <w:sz w:val="24"/>
           <w:szCs w:val="24"/>
-          <w:cs/>
-          <w:lang w:eastAsia="zh-CN"/>
-        </w:rPr>
-        <w:t>รอง ผกก.</w:t>
-      </w:r>
+          <w:lang w:eastAsia="zh-CN"/>
+        </w:rPr>
+      </w:pPr>
       <w:r>
         <w:rPr>
           <w:rFonts w:ascii="TH Sarabun New" w:hAnsi="TH Sarabun New" w:cs="TH Sarabun New"/>
@@ -1296,7 +1338,7 @@
           <w:cs/>
           <w:lang w:eastAsia="zh-CN"/>
         </w:rPr>
-        <w:t>กลุ่มงานตรวจพิสูจน์พยานหลักฐานดิจิทัล.บก.ตอท.</w:t>
+        <w:t>พ.ต.</w:t>
       </w:r>
       <w:r>
         <w:rPr>
@@ -1306,7 +1348,7 @@
           <w:cs/>
           <w:lang w:eastAsia="zh-CN"/>
         </w:rPr>
-        <w:tab/>
+        <w:t>ท</w:t>
       </w:r>
       <w:r>
         <w:rPr>
@@ -1316,7 +1358,7 @@
           <w:cs/>
           <w:lang w:eastAsia="zh-CN"/>
         </w:rPr>
-        <w:t>วันที</w:t>
+        <w:t>.</w:t>
       </w:r>
       <w:r>
         <w:rPr>
@@ -1326,9 +1368,57 @@
           <w:u w:val="dotted"/>
           <w:lang w:eastAsia="zh-CN"/>
         </w:rPr>
-        <w:tab/>
-      </w:r>
-      <w:proofErr w:type="spellStart"/>
+        <w:t xml:space="preserve">                 </w:t>
+      </w:r>
+      <w:r>
+        <w:rPr>
+          <w:rFonts w:ascii="TH Sarabun New" w:hAnsi="TH Sarabun New" w:cs="TH Sarabun New"/>
+          <w:sz w:val="24"/>
+          <w:szCs w:val="24"/>
+          <w:cs/>
+          <w:lang w:eastAsia="zh-CN"/>
+        </w:rPr>
+        <w:t>สว.</w:t>
+      </w:r>
+      <w:r>
+        <w:rPr>
+          <w:rFonts w:ascii="TH Sarabun New" w:hAnsi="TH Sarabun New" w:cs="TH Sarabun New"/>
+          <w:sz w:val="24"/>
+          <w:szCs w:val="24"/>
+          <w:cs/>
+          <w:lang w:eastAsia="zh-CN"/>
+        </w:rPr>
+        <w:t>กลุ่มงานตรวจพิสูจน์พยานหลักฐานดิจิทัล.บก.ตอท</w:t>
+      </w:r>
+      <w:r>
+        <w:rPr>
+          <w:rFonts w:ascii="TH Sarabun New" w:hAnsi="TH Sarabun New" w:cs="TH Sarabun New"/>
+          <w:sz w:val="24"/>
+          <w:szCs w:val="24"/>
+          <w:cs/>
+          <w:lang w:eastAsia="zh-CN"/>
+        </w:rPr>
+        <w:t>.</w:t>
+      </w:r>
+      <w:r>
+        <w:rPr>
+          <w:rFonts w:ascii="TH Sarabun New" w:hAnsi="TH Sarabun New" w:cs="TH Sarabun New"/>
+          <w:sz w:val="24"/>
+          <w:szCs w:val="24"/>
+          <w:lang w:eastAsia="zh-CN"/>
+        </w:rPr>
+        <w:t xml:space="preserve">                                 </w:t>
+      </w:r>
+      <w:r>
+        <w:rPr>
+          <w:rFonts w:ascii="TH Sarabun New" w:hAnsi="TH Sarabun New" w:cs="TH Sarabun New"/>
+          <w:sz w:val="24"/>
+          <w:szCs w:val="24"/>
+          <w:cs/>
+          <w:lang w:eastAsia="zh-CN"/>
+        </w:rPr>
+        <w:t>วันที่</w:t>
+      </w:r>
       <w:r>
         <w:rPr>
           <w:rFonts w:ascii="TH Sarabun New" w:hAnsi="TH Sarabun New" w:cs="TH Sarabun New"/>
@@ -1337,69 +1427,29 @@
           <w:u w:val="dotted"/>
           <w:lang w:eastAsia="zh-CN"/>
         </w:rPr>
-        <w:t>dateShort</w:t>
-      </w:r>
-      <w:proofErr w:type="spellEnd"/>
-    </w:p>
-    <w:p>
-      <w:pPr>
-        <w:tabs>
-          <w:tab w:val="left" w:pos="3119"/>
-          <w:tab w:val="left" w:pos="3402"/>
-          <w:tab w:val="left" w:pos="7371"/>
-          <w:tab w:val="left" w:pos="8080"/>
-        </w:tabs>
-        <w:ind w:right="-1"/>
-        <w:jc w:val="thaiDistribute"/>
-        <w:rPr>
-          <w:rFonts w:ascii="TH Sarabun New" w:hAnsi="TH Sarabun New" w:cs="TH Sarabun New"/>
-          <w:sz w:val="24"/>
-          <w:szCs w:val="24"/>
-          <w:lang w:eastAsia="zh-CN"/>
-        </w:rPr>
-      </w:pPr>
-      <w:r>
-        <w:rPr>
-          <w:rFonts w:ascii="TH Sarabun New" w:hAnsi="TH Sarabun New" w:cs="TH Sarabun New"/>
-          <w:sz w:val="24"/>
-          <w:szCs w:val="24"/>
-          <w:cs/>
-          <w:lang w:eastAsia="zh-CN"/>
-        </w:rPr>
-        <w:t>พ.ต.</w:t>
-      </w:r>
-      <w:r>
-        <w:rPr>
-          <w:rFonts w:ascii="TH Sarabun New" w:hAnsi="TH Sarabun New" w:cs="TH Sarabun New"/>
-          <w:sz w:val="24"/>
-          <w:szCs w:val="24"/>
-          <w:cs/>
-          <w:lang w:eastAsia="zh-CN"/>
-        </w:rPr>
-        <w:t>ท</w:t>
-      </w:r>
-      <w:r>
-        <w:rPr>
-          <w:rFonts w:ascii="TH Sarabun New" w:hAnsi="TH Sarabun New" w:cs="TH Sarabun New"/>
-          <w:sz w:val="24"/>
-          <w:szCs w:val="24"/>
-          <w:cs/>
-          <w:lang w:eastAsia="zh-CN"/>
-        </w:rPr>
-        <w:t>.</w:t>
-      </w:r>
+        <w:t xml:space="preserve">      </w:t>
+      </w:r>
+      <w:proofErr w:type="spellStart"/>
       <w:r>
         <w:rPr>
           <w:rFonts w:ascii="TH Sarabun New" w:hAnsi="TH Sarabun New" w:cs="TH Sarabun New"/>
           <w:sz w:val="24"/>
           <w:szCs w:val="24"/>
           <w:u w:val="dotted"/>
-          <w:cs/>
-          <w:lang w:eastAsia="zh-CN"/>
-        </w:rPr>
-        <w:tab/>
-      </w:r>
-      <w:r>
+          <w:lang w:eastAsia="zh-CN"/>
+        </w:rPr>
+        <w:t>dateShort</w:t>
+      </w:r>
+      <w:proofErr w:type="spellEnd"/>
+    </w:p>
+    <w:p>
+      <w:pPr>
+        <w:tabs>
+          <w:tab w:val="left" w:pos="1985"/>
+          <w:tab w:val="left" w:pos="6804"/>
+          <w:tab w:val="left" w:pos="7371"/>
+        </w:tabs>
+        <w:jc w:val="thaiDistribute"/>
         <w:rPr>
           <w:rFonts w:ascii="TH Sarabun New" w:hAnsi="TH Sarabun New" w:cs="TH Sarabun New"/>
           <w:sz w:val="24"/>
@@ -1407,8 +1457,7 @@
           <w:u w:val="dotted"/>
           <w:lang w:eastAsia="zh-CN"/>
         </w:rPr>
-        <w:tab/>
-      </w:r>
+      </w:pPr>
       <w:r>
         <w:rPr>
           <w:rFonts w:ascii="TH Sarabun New" w:hAnsi="TH Sarabun New" w:cs="TH Sarabun New"/>
@@ -1417,47 +1466,7 @@
           <w:cs/>
           <w:lang w:eastAsia="zh-CN"/>
         </w:rPr>
-        <w:t>สว.</w:t>
-      </w:r>
-      <w:r>
-        <w:rPr>
-          <w:rFonts w:ascii="TH Sarabun New" w:hAnsi="TH Sarabun New" w:cs="TH Sarabun New"/>
-          <w:sz w:val="24"/>
-          <w:szCs w:val="24"/>
-          <w:cs/>
-          <w:lang w:eastAsia="zh-CN"/>
-        </w:rPr>
-        <w:t>กลุ่มงานตรวจพิสูจน์พยานหลักฐานดิจิทัล.บก.ตอท</w:t>
-      </w:r>
-      <w:r>
-        <w:rPr>
-          <w:rFonts w:ascii="TH Sarabun New" w:hAnsi="TH Sarabun New" w:cs="TH Sarabun New"/>
-          <w:sz w:val="24"/>
-          <w:szCs w:val="24"/>
-          <w:cs/>
-          <w:lang w:eastAsia="zh-CN"/>
-        </w:rPr>
-        <w:t>.</w:t>
-      </w:r>
-      <w:r>
-        <w:rPr>
-          <w:rFonts w:ascii="TH Sarabun New" w:hAnsi="TH Sarabun New" w:cs="TH Sarabun New"/>
-          <w:sz w:val="24"/>
-          <w:szCs w:val="24"/>
-          <w:cs/>
-          <w:lang w:eastAsia="zh-CN"/>
-        </w:rPr>
-        <w:tab/>
-      </w:r>
-      <w:r>
-        <w:rPr>
-          <w:rFonts w:ascii="TH Sarabun New" w:hAnsi="TH Sarabun New" w:cs="TH Sarabun New"/>
-          <w:sz w:val="24"/>
-          <w:szCs w:val="24"/>
-          <w:cs/>
-          <w:lang w:eastAsia="zh-CN"/>
-        </w:rPr>
-        <w:t>วันที่</w:t>
+        <w:t>ร.ต.ท.</w:t>
       </w:r>
       <w:r>
         <w:rPr>
@@ -1467,9 +1476,8 @@
           <w:u w:val="dotted"/>
           <w:lang w:eastAsia="zh-CN"/>
         </w:rPr>
-        <w:tab/>
-      </w:r>
-      <w:proofErr w:type="spellStart"/>
+        <w:t xml:space="preserve">                 </w:t>
+      </w:r>
       <w:r>
         <w:rPr>
           <w:rFonts w:ascii="TH Sarabun New" w:hAnsi="TH Sarabun New" w:cs="TH Sarabun New"/>
@@ -1478,36 +1486,36 @@
           <w:u w:val="dotted"/>
           <w:lang w:eastAsia="zh-CN"/>
         </w:rPr>
-        <w:t>dateShort</w:t>
-      </w:r>
-      <w:proofErr w:type="spellEnd"/>
-    </w:p>
-    <w:p>
-      <w:pPr>
-        <w:tabs>
-          <w:tab w:val="left" w:pos="3119"/>
-          <w:tab w:val="left" w:pos="3402"/>
-          <w:tab w:val="left" w:pos="7371"/>
-          <w:tab w:val="left" w:pos="8080"/>
-        </w:tabs>
-        <w:ind w:right="-1"/>
-        <w:jc w:val="thaiDistribute"/>
+        <w:t xml:space="preserve"> </w:t>
+      </w:r>
+      <w:r>
         <w:rPr>
           <w:rFonts w:ascii="TH Sarabun New" w:hAnsi="TH Sarabun New" w:cs="TH Sarabun New"/>
           <w:sz w:val="24"/>
           <w:szCs w:val="24"/>
-          <w:lang w:eastAsia="zh-CN"/>
-        </w:rPr>
-      </w:pPr>
+          <w:cs/>
+          <w:lang w:eastAsia="zh-CN"/>
+        </w:rPr>
+        <w:t>รอง สว.กลุ่มงานตรวจพิสูจน์พยานหลักฐานดิจิทัล.บก.ตอท.</w:t>
+      </w:r>
       <w:r>
         <w:rPr>
           <w:rFonts w:ascii="TH Sarabun New" w:hAnsi="TH Sarabun New" w:cs="TH Sarabun New"/>
           <w:sz w:val="24"/>
           <w:szCs w:val="24"/>
-          <w:cs/>
-          <w:lang w:eastAsia="zh-CN"/>
-        </w:rPr>
-        <w:t>ร.ต.ท.</w:t>
+          <w:lang w:eastAsia="zh-CN"/>
+        </w:rPr>
+        <w:t xml:space="preserve">                           </w:t>
+      </w:r>
+      <w:r>
+        <w:rPr>
+          <w:rFonts w:ascii="TH Sarabun New" w:hAnsi="TH Sarabun New" w:cs="TH Sarabun New"/>
+          <w:sz w:val="24"/>
+          <w:szCs w:val="24"/>
+          <w:cs/>
+          <w:lang w:eastAsia="zh-CN"/>
+        </w:rPr>
+        <w:t>วันที่</w:t>
       </w:r>
       <w:r>
         <w:rPr>
@@ -1515,11 +1523,11 @@
           <w:sz w:val="24"/>
           <w:szCs w:val="24"/>
           <w:u w:val="dotted"/>
-          <w:cs/>
-          <w:lang w:eastAsia="zh-CN"/>
-        </w:rPr>
-        <w:tab/>
-      </w:r>
+          <w:lang w:eastAsia="zh-CN"/>
+        </w:rPr>
+        <w:t xml:space="preserve">      </w:t>
+      </w:r>
+      <w:proofErr w:type="spellStart"/>
       <w:r>
         <w:rPr>
           <w:rFonts w:ascii="TH Sarabun New" w:hAnsi="TH Sarabun New" w:cs="TH Sarabun New"/>
@@ -1528,29 +1536,21 @@
           <w:u w:val="dotted"/>
           <w:lang w:eastAsia="zh-CN"/>
         </w:rPr>
-        <w:tab/>
-      </w:r>
-      <w:r>
-        <w:rPr>
-          <w:rFonts w:ascii="TH Sarabun New" w:hAnsi="TH Sarabun New" w:cs="TH Sarabun New"/>
-          <w:sz w:val="24"/>
-          <w:szCs w:val="24"/>
-          <w:cs/>
-          <w:lang w:eastAsia="zh-CN"/>
-        </w:rPr>
-        <w:t>รอง สว.กลุ่มงานตรวจพิสูจน์พยานหลักฐานดิจิทัล.บก.ตอท.</w:t>
-      </w:r>
-      <w:r>
-        <w:rPr>
-          <w:rFonts w:ascii="TH Sarabun New" w:hAnsi="TH Sarabun New" w:cs="TH Sarabun New"/>
-          <w:sz w:val="24"/>
-          <w:szCs w:val="24"/>
-          <w:cs/>
-          <w:lang w:eastAsia="zh-CN"/>
-        </w:rPr>
-        <w:tab/>
-        <w:t>วันที่</w:t>
-      </w:r>
+        <w:t>dateShort</w:t>
+      </w:r>
+      <w:proofErr w:type="spellEnd"/>
+    </w:p>
+    <w:p>
+      <w:pPr>
+        <w:spacing w:line="240" w:lineRule="exact"/>
+        <w:rPr>
+          <w:rFonts w:ascii="TH Sarabun New" w:hAnsi="TH Sarabun New" w:cs="TH Sarabun New"/>
+          <w:b/>
+          <w:bCs/>
+          <w:sz w:val="32"/>
+          <w:szCs w:val="32"/>
+        </w:rPr>
+      </w:pPr>
       <w:r>
         <w:rPr>
           <w:rFonts w:ascii="TH Sarabun New" w:hAnsi="TH Sarabun New" w:cs="TH Sarabun New"/>
@@ -1559,20 +1559,754 @@
           <w:u w:val="dotted"/>
           <w:lang w:eastAsia="zh-CN"/>
         </w:rPr>
+        <w:br w:type="page"/>
+      </w:r>
+      <w:r>
+        <w:rPr>
+          <w:rFonts w:ascii="TH Sarabun New" w:hAnsi="TH Sarabun New" w:cs="TH Sarabun New"/>
+          <w:noProof/>
+          <w:sz w:val="32"/>
+          <w:szCs w:val="32"/>
+        </w:rPr>
+        <w:lastRenderedPageBreak/>
+        <w:pict w14:anchorId="18405F21">
+          <v:shape id="_x0000_s2060" type="#_x0000_t75" style="position:absolute;margin-left:-.3pt;margin-top:-.75pt;width:39.7pt;height:45.35pt;z-index:-1" fillcolor="window">
+            <v:imagedata r:id="rId8" o:title=""/>
+            <o:lock v:ext="edit" aspectratio="f"/>
+          </v:shape>
+        </w:pict>
+      </w:r>
+      <w:r>
+        <w:rPr>
+          <w:rFonts w:ascii="TH Sarabun New" w:hAnsi="TH Sarabun New" w:cs="TH Sarabun New"/>
+          <w:b/>
+          <w:bCs/>
+          <w:sz w:val="32"/>
+          <w:szCs w:val="32"/>
+        </w:rPr>
+        <w:t xml:space="preserve"> </w:t>
+      </w:r>
+    </w:p>
+    <w:p>
+      <w:pPr>
+        <w:jc w:val="center"/>
+        <w:rPr>
+          <w:rFonts w:ascii="TH Sarabun New" w:hAnsi="TH Sarabun New" w:cs="TH Sarabun New"/>
+          <w:b/>
+          <w:bCs/>
+          <w:sz w:val="36"/>
+          <w:szCs w:val="36"/>
+        </w:rPr>
+      </w:pPr>
+      <w:r>
+        <w:rPr>
+          <w:rFonts w:ascii="TH Sarabun New" w:hAnsi="TH Sarabun New" w:cs="TH Sarabun New"/>
+          <w:b/>
+          <w:bCs/>
+          <w:noProof/>
+          <w:sz w:val="36"/>
+          <w:szCs w:val="36"/>
+        </w:rPr>
+        <w:pict w14:anchorId="788E29A9">
+          <v:shape id="_x0000_s2059" type="#_x0000_t202" style="position:absolute;left:0;text-align:left;margin-left:355pt;margin-top:-48.9pt;width:113.9pt;height:45.55pt;z-index:4;visibility:visible;mso-width-relative:margin;mso-height-relative:margin" o:gfxdata="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">
+            <v:textbox style="mso-next-textbox:#_x0000_s2059">
+              <w:txbxContent>
+                <w:p>
+                  <w:pPr>
+                    <w:jc w:val="center"/>
+                    <w:rPr>
+                      <w:rFonts w:ascii="TH SarabunIT๙" w:hAnsi="TH SarabunIT๙" w:cs="TH SarabunIT๙"/>
+                      <w:sz w:val="32"/>
+                      <w:szCs w:val="32"/>
+                    </w:rPr>
+                  </w:pPr>
+                  <w:r>
+                    <w:rPr>
+                      <w:rFonts w:ascii="TH SarabunIT๙" w:hAnsi="TH SarabunIT๙" w:cs="TH SarabunIT๙"/>
+                      <w:sz w:val="32"/>
+                      <w:szCs w:val="32"/>
+                      <w:cs/>
+                    </w:rPr>
+                    <w:t>ลำดับผลการตรวจสอบ</w:t>
+                  </w:r>
+                </w:p>
+                <w:p>
+                  <w:pPr>
+                    <w:jc w:val="center"/>
+                    <w:rPr>
+                      <w:rFonts w:ascii="TH SarabunIT๙" w:hAnsi="TH SarabunIT๙" w:cs="TH SarabunIT๙"/>
+                      <w:sz w:val="32"/>
+                      <w:szCs w:val="32"/>
+                    </w:rPr>
+                  </w:pPr>
+                  <w:r>
+                    <w:rPr>
+                      <w:rFonts w:ascii="TH SarabunIT๙" w:hAnsi="TH SarabunIT๙" w:cs="TH SarabunIT๙"/>
+                      <w:sz w:val="32"/>
+                      <w:szCs w:val="32"/>
+                    </w:rPr>
+                    <w:t>………7……/2566</w:t>
+                  </w:r>
+                </w:p>
+              </w:txbxContent>
+            </v:textbox>
+          </v:shape>
+        </w:pict>
+      </w:r>
+      <w:r>
+        <w:rPr>
+          <w:rFonts w:ascii="TH Sarabun New" w:hAnsi="TH Sarabun New" w:cs="TH Sarabun New"/>
+          <w:b/>
+          <w:bCs/>
+          <w:sz w:val="36"/>
+          <w:szCs w:val="36"/>
+          <w:cs/>
+        </w:rPr>
+        <w:t>บันทึกข้อความ</w:t>
+      </w:r>
+    </w:p>
+    <w:p>
+      <w:pPr>
+        <w:jc w:val="center"/>
+        <w:rPr>
+          <w:rFonts w:ascii="TH Sarabun New" w:hAnsi="TH Sarabun New" w:cs="TH Sarabun New"/>
+          <w:sz w:val="36"/>
+          <w:szCs w:val="36"/>
+        </w:rPr>
+      </w:pPr>
+    </w:p>
+    <w:p>
+      <w:pPr>
+        <w:tabs>
+          <w:tab w:val="left" w:pos="5103"/>
+          <w:tab w:val="left" w:pos="5670"/>
+        </w:tabs>
+        <w:rPr>
+          <w:rFonts w:ascii="TH Sarabun New" w:hAnsi="TH Sarabun New" w:cs="TH Sarabun New"/>
+          <w:sz w:val="32"/>
+          <w:szCs w:val="32"/>
+        </w:rPr>
+      </w:pPr>
+      <w:r>
+        <w:rPr>
+          <w:rFonts w:ascii="TH Sarabun New" w:hAnsi="TH Sarabun New" w:cs="TH Sarabun New"/>
+          <w:b/>
+          <w:bCs/>
+          <w:sz w:val="32"/>
+          <w:szCs w:val="32"/>
+          <w:cs/>
+        </w:rPr>
+        <w:t xml:space="preserve">ส่วนราชการ  </w:t>
+      </w:r>
+      <w:r>
+        <w:rPr>
+          <w:rFonts w:ascii="TH Sarabun New" w:hAnsi="TH Sarabun New" w:cs="TH Sarabun New"/>
+          <w:sz w:val="32"/>
+          <w:szCs w:val="32"/>
+          <w:cs/>
+        </w:rPr>
+        <w:t>บก.ตอท.</w:t>
+      </w:r>
+      <w:r>
+        <w:rPr>
+          <w:rFonts w:ascii="TH Sarabun New" w:hAnsi="TH Sarabun New" w:cs="TH Sarabun New"/>
+          <w:sz w:val="32"/>
+          <w:szCs w:val="32"/>
+        </w:rPr>
         <w:tab/>
       </w:r>
+      <w:r>
+        <w:rPr>
+          <w:rFonts w:ascii="TH Sarabun New" w:hAnsi="TH Sarabun New" w:cs="TH Sarabun New"/>
+          <w:sz w:val="32"/>
+          <w:szCs w:val="32"/>
+          <w:cs/>
+        </w:rPr>
+        <w:t>โทร.</w:t>
+      </w:r>
+      <w:r>
+        <w:rPr>
+          <w:rFonts w:ascii="TH Sarabun New" w:hAnsi="TH Sarabun New" w:cs="TH Sarabun New"/>
+          <w:sz w:val="32"/>
+          <w:szCs w:val="32"/>
+        </w:rPr>
+        <w:t xml:space="preserve">  </w:t>
+      </w:r>
+      <w:r>
+        <w:rPr>
+          <w:rFonts w:ascii="TH Sarabun New" w:hAnsi="TH Sarabun New" w:cs="TH Sarabun New"/>
+          <w:sz w:val="32"/>
+          <w:szCs w:val="32"/>
+          <w:cs/>
+        </w:rPr>
+        <w:t>02</w:t>
+      </w:r>
+      <w:r>
+        <w:rPr>
+          <w:rFonts w:ascii="TH Sarabun New" w:hAnsi="TH Sarabun New" w:cs="TH Sarabun New"/>
+          <w:sz w:val="32"/>
+          <w:szCs w:val="32"/>
+        </w:rPr>
+        <w:t xml:space="preserve"> </w:t>
+      </w:r>
+      <w:r>
+        <w:rPr>
+          <w:rFonts w:ascii="TH Sarabun New" w:hAnsi="TH Sarabun New" w:cs="TH Sarabun New"/>
+          <w:sz w:val="32"/>
+          <w:szCs w:val="32"/>
+          <w:cs/>
+        </w:rPr>
+        <w:t>504</w:t>
+      </w:r>
+      <w:r>
+        <w:rPr>
+          <w:rFonts w:ascii="TH Sarabun New" w:hAnsi="TH Sarabun New" w:cs="TH Sarabun New"/>
+          <w:sz w:val="32"/>
+          <w:szCs w:val="32"/>
+        </w:rPr>
+        <w:t xml:space="preserve"> </w:t>
+      </w:r>
+      <w:r>
+        <w:rPr>
+          <w:rFonts w:ascii="TH Sarabun New" w:hAnsi="TH Sarabun New" w:cs="TH Sarabun New"/>
+          <w:sz w:val="32"/>
+          <w:szCs w:val="32"/>
+          <w:cs/>
+        </w:rPr>
+        <w:t>4852</w:t>
+      </w:r>
+    </w:p>
+    <w:p>
+      <w:pPr>
+        <w:tabs>
+          <w:tab w:val="left" w:pos="5103"/>
+          <w:tab w:val="left" w:pos="5670"/>
+        </w:tabs>
+        <w:rPr>
+          <w:rFonts w:ascii="TH Sarabun New" w:hAnsi="TH Sarabun New" w:cs="TH Sarabun New"/>
+          <w:sz w:val="36"/>
+          <w:szCs w:val="36"/>
+        </w:rPr>
+      </w:pPr>
+      <w:r>
+        <w:rPr>
+          <w:rFonts w:ascii="TH Sarabun New" w:hAnsi="TH Sarabun New" w:cs="TH Sarabun New"/>
+          <w:b/>
+          <w:bCs/>
+          <w:sz w:val="32"/>
+          <w:szCs w:val="32"/>
+          <w:cs/>
+        </w:rPr>
+        <w:t xml:space="preserve">ที่  </w:t>
+      </w:r>
+      <w:r>
+        <w:rPr>
+          <w:rFonts w:ascii="TH Sarabun New" w:hAnsi="TH Sarabun New" w:cs="TH Sarabun New"/>
+          <w:sz w:val="32"/>
+          <w:szCs w:val="32"/>
+          <w:cs/>
+        </w:rPr>
+        <w:t>0039.72</w:t>
+      </w:r>
+      <w:r>
+        <w:rPr>
+          <w:rFonts w:ascii="TH Sarabun New" w:hAnsi="TH Sarabun New" w:cs="TH Sarabun New"/>
+          <w:sz w:val="32"/>
+          <w:szCs w:val="32"/>
+        </w:rPr>
+        <w:t>/</w:t>
+      </w:r>
+      <w:r>
+        <w:rPr>
+          <w:rFonts w:ascii="TH Sarabun New" w:hAnsi="TH Sarabun New" w:cs="TH Sarabun New"/>
+          <w:sz w:val="32"/>
+          <w:szCs w:val="32"/>
+        </w:rPr>
+        <w:tab/>
+      </w:r>
+      <w:r>
+        <w:rPr>
+          <w:rFonts w:ascii="TH Sarabun New" w:hAnsi="TH Sarabun New" w:cs="TH Sarabun New"/>
+          <w:b/>
+          <w:bCs/>
+          <w:sz w:val="32"/>
+          <w:szCs w:val="32"/>
+          <w:cs/>
+        </w:rPr>
+        <w:t>วันที่</w:t>
+      </w:r>
+      <w:r>
+        <w:rPr>
+          <w:rFonts w:ascii="TH Sarabun New" w:hAnsi="TH Sarabun New" w:cs="TH Sarabun New"/>
+          <w:b/>
+          <w:bCs/>
+          <w:sz w:val="32"/>
+          <w:szCs w:val="32"/>
+        </w:rPr>
+        <w:t xml:space="preserve">  </w:t>
+      </w:r>
       <w:proofErr w:type="spellStart"/>
       <w:r>
         <w:rPr>
           <w:rFonts w:ascii="TH Sarabun New" w:hAnsi="TH Sarabun New" w:cs="TH Sarabun New"/>
-          <w:sz w:val="24"/>
-          <w:szCs w:val="24"/>
-          <w:u w:val="dotted"/>
-          <w:lang w:eastAsia="zh-CN"/>
-        </w:rPr>
-        <w:t>dateShort</w:t>
+          <w:sz w:val="32"/>
+          <w:szCs w:val="32"/>
+        </w:rPr>
+        <w:t>dateLong</w:t>
       </w:r>
       <w:proofErr w:type="spellEnd"/>
+    </w:p>
+    <w:p>
+      <w:pPr>
+        <w:tabs>
+          <w:tab w:val="left" w:pos="567"/>
+        </w:tabs>
+        <w:rPr>
+          <w:rFonts w:ascii="TH Sarabun New" w:hAnsi="TH Sarabun New" w:cs="TH Sarabun New"/>
+          <w:sz w:val="32"/>
+          <w:szCs w:val="32"/>
+        </w:rPr>
+      </w:pPr>
+      <w:r>
+        <w:rPr>
+          <w:rFonts w:ascii="TH Sarabun New" w:hAnsi="TH Sarabun New" w:cs="TH Sarabun New"/>
+          <w:b/>
+          <w:bCs/>
+          <w:sz w:val="32"/>
+          <w:szCs w:val="32"/>
+          <w:cs/>
+        </w:rPr>
+        <w:t>เรื่อง</w:t>
+      </w:r>
+      <w:r>
+        <w:rPr>
+          <w:rFonts w:ascii="TH Sarabun New" w:hAnsi="TH Sarabun New" w:cs="TH Sarabun New"/>
+          <w:sz w:val="32"/>
+          <w:szCs w:val="32"/>
+          <w:cs/>
+        </w:rPr>
+        <w:tab/>
+        <w:t>รายงานผลการตรวจพิสูจน์พยานหลักฐานดิจิทัล</w:t>
+      </w:r>
+    </w:p>
+    <w:p>
+      <w:pPr>
+        <w:tabs>
+          <w:tab w:val="left" w:pos="567"/>
+        </w:tabs>
+        <w:rPr>
+          <w:rFonts w:ascii="TH Sarabun New" w:hAnsi="TH Sarabun New" w:cs="TH Sarabun New"/>
+          <w:sz w:val="32"/>
+          <w:szCs w:val="32"/>
+          <w:cs/>
+        </w:rPr>
+      </w:pPr>
+      <w:r>
+        <w:rPr>
+          <w:rFonts w:ascii="TH Sarabun New" w:hAnsi="TH Sarabun New" w:cs="TH Sarabun New"/>
+          <w:sz w:val="32"/>
+          <w:szCs w:val="32"/>
+          <w:cs/>
+        </w:rPr>
+        <w:t>เรียน</w:t>
+      </w:r>
+      <w:r>
+        <w:rPr>
+          <w:rFonts w:ascii="TH Sarabun New" w:hAnsi="TH Sarabun New" w:cs="TH Sarabun New"/>
+          <w:sz w:val="32"/>
+          <w:szCs w:val="32"/>
+          <w:cs/>
+        </w:rPr>
+        <w:tab/>
+      </w:r>
+      <w:proofErr w:type="spellStart"/>
+      <w:r>
+        <w:rPr>
+          <w:rFonts w:ascii="TH Sarabun New" w:hAnsi="TH Sarabun New" w:cs="TH Sarabun New"/>
+          <w:sz w:val="32"/>
+          <w:szCs w:val="32"/>
+        </w:rPr>
+        <w:t>documentTo</w:t>
+      </w:r>
+      <w:proofErr w:type="spellEnd"/>
+    </w:p>
+    <w:p>
+      <w:pPr>
+        <w:tabs>
+          <w:tab w:val="left" w:pos="567"/>
+        </w:tabs>
+        <w:jc w:val="thaiDistribute"/>
+        <w:rPr>
+          <w:rFonts w:ascii="TH Sarabun New" w:hAnsi="TH Sarabun New" w:cs="TH Sarabun New"/>
+          <w:sz w:val="32"/>
+          <w:szCs w:val="32"/>
+          <w:cs/>
+        </w:rPr>
+      </w:pPr>
+      <w:r>
+        <w:rPr>
+          <w:rFonts w:ascii="TH Sarabun New" w:hAnsi="TH Sarabun New" w:cs="TH Sarabun New"/>
+          <w:spacing w:val="-10"/>
+          <w:sz w:val="32"/>
+          <w:szCs w:val="32"/>
+        </w:rPr>
+        <w:tab/>
+      </w:r>
+      <w:r>
+        <w:rPr>
+          <w:rFonts w:ascii="TH Sarabun New" w:hAnsi="TH Sarabun New" w:cs="TH Sarabun New"/>
+          <w:spacing w:val="-10"/>
+          <w:sz w:val="32"/>
+          <w:szCs w:val="32"/>
+          <w:cs/>
+        </w:rPr>
+        <w:t xml:space="preserve">ตามหนังสือ </w:t>
+      </w:r>
+      <w:proofErr w:type="spellStart"/>
+      <w:r>
+        <w:rPr>
+          <w:rFonts w:ascii="TH Sarabun New" w:hAnsi="TH Sarabun New" w:cs="TH Sarabun New"/>
+          <w:spacing w:val="-10"/>
+          <w:sz w:val="32"/>
+          <w:szCs w:val="32"/>
+        </w:rPr>
+        <w:t>originalFrom</w:t>
+      </w:r>
+      <w:proofErr w:type="spellEnd"/>
+      <w:r>
+        <w:rPr>
+          <w:rFonts w:ascii="TH Sarabun New" w:hAnsi="TH Sarabun New" w:cs="TH Sarabun New"/>
+          <w:spacing w:val="-10"/>
+          <w:sz w:val="32"/>
+          <w:szCs w:val="32"/>
+        </w:rPr>
+        <w:t xml:space="preserve"> </w:t>
+      </w:r>
+      <w:r>
+        <w:rPr>
+          <w:rFonts w:ascii="TH Sarabun New" w:hAnsi="TH Sarabun New" w:cs="TH Sarabun New"/>
+          <w:spacing w:val="-10"/>
+          <w:sz w:val="32"/>
+          <w:szCs w:val="32"/>
+          <w:cs/>
+        </w:rPr>
+        <w:t xml:space="preserve">ที่ </w:t>
+      </w:r>
+      <w:proofErr w:type="spellStart"/>
+      <w:r>
+        <w:rPr>
+          <w:rFonts w:ascii="TH Sarabun New" w:hAnsi="TH Sarabun New" w:cs="TH Sarabun New"/>
+          <w:spacing w:val="-10"/>
+          <w:sz w:val="32"/>
+          <w:szCs w:val="32"/>
+        </w:rPr>
+        <w:t>originalNumber</w:t>
+      </w:r>
+      <w:proofErr w:type="spellEnd"/>
+      <w:r>
+        <w:rPr>
+          <w:rFonts w:ascii="TH Sarabun New" w:hAnsi="TH Sarabun New" w:cs="TH Sarabun New"/>
+          <w:spacing w:val="-10"/>
+          <w:sz w:val="32"/>
+          <w:szCs w:val="32"/>
+        </w:rPr>
+        <w:t xml:space="preserve"> </w:t>
+      </w:r>
+      <w:r>
+        <w:rPr>
+          <w:rFonts w:ascii="TH Sarabun New" w:hAnsi="TH Sarabun New" w:cs="TH Sarabun New"/>
+          <w:spacing w:val="-10"/>
+          <w:sz w:val="32"/>
+          <w:szCs w:val="32"/>
+          <w:cs/>
+        </w:rPr>
+        <w:t xml:space="preserve">ลงวันที่ </w:t>
+      </w:r>
+      <w:proofErr w:type="spellStart"/>
+      <w:r>
+        <w:rPr>
+          <w:rFonts w:ascii="TH Sarabun New" w:hAnsi="TH Sarabun New" w:cs="TH Sarabun New"/>
+          <w:spacing w:val="-10"/>
+          <w:sz w:val="32"/>
+          <w:szCs w:val="32"/>
+        </w:rPr>
+        <w:t>originalDate</w:t>
+      </w:r>
+      <w:proofErr w:type="spellEnd"/>
+      <w:r>
+        <w:rPr>
+          <w:rFonts w:ascii="TH Sarabun New" w:hAnsi="TH Sarabun New" w:cs="TH Sarabun New"/>
+          <w:spacing w:val="-10"/>
+          <w:sz w:val="32"/>
+          <w:szCs w:val="32"/>
+        </w:rPr>
+        <w:t xml:space="preserve"> </w:t>
+      </w:r>
+      <w:r>
+        <w:rPr>
+          <w:rFonts w:ascii="TH Sarabun New" w:hAnsi="TH Sarabun New" w:cs="TH Sarabun New"/>
+          <w:spacing w:val="-10"/>
+          <w:sz w:val="32"/>
+          <w:szCs w:val="32"/>
+          <w:cs/>
+        </w:rPr>
+        <w:t xml:space="preserve">เรื่อง </w:t>
+      </w:r>
+      <w:proofErr w:type="spellStart"/>
+      <w:r>
+        <w:rPr>
+          <w:rFonts w:ascii="TH Sarabun New" w:hAnsi="TH Sarabun New" w:cs="TH Sarabun New"/>
+          <w:spacing w:val="-10"/>
+          <w:sz w:val="32"/>
+          <w:szCs w:val="32"/>
+        </w:rPr>
+        <w:t>originalName</w:t>
+      </w:r>
+      <w:proofErr w:type="spellEnd"/>
+      <w:r>
+        <w:rPr>
+          <w:rFonts w:ascii="TH Sarabun New" w:hAnsi="TH Sarabun New" w:cs="TH Sarabun New"/>
+          <w:spacing w:val="-10"/>
+          <w:sz w:val="32"/>
+          <w:szCs w:val="32"/>
+        </w:rPr>
+        <w:t xml:space="preserve"> </w:t>
+      </w:r>
+      <w:r>
+        <w:rPr>
+          <w:rFonts w:ascii="TH Sarabun New" w:hAnsi="TH Sarabun New" w:cs="TH Sarabun New"/>
+          <w:sz w:val="32"/>
+          <w:szCs w:val="32"/>
+          <w:cs/>
+        </w:rPr>
+        <w:t>นั้น</w:t>
+      </w:r>
+    </w:p>
+    <w:p>
+      <w:pPr>
+        <w:tabs>
+          <w:tab w:val="left" w:pos="567"/>
+        </w:tabs>
+        <w:jc w:val="thaiDistribute"/>
+        <w:rPr>
+          <w:rFonts w:ascii="TH Sarabun New" w:hAnsi="TH Sarabun New" w:cs="TH Sarabun New"/>
+          <w:spacing w:val="-2"/>
+          <w:sz w:val="32"/>
+          <w:szCs w:val="32"/>
+        </w:rPr>
+      </w:pPr>
+      <w:r>
+        <w:rPr>
+          <w:rFonts w:ascii="TH Sarabun New" w:hAnsi="TH Sarabun New" w:cs="TH Sarabun New"/>
+          <w:spacing w:val="-2"/>
+          <w:sz w:val="32"/>
+          <w:szCs w:val="32"/>
+        </w:rPr>
+        <w:tab/>
+      </w:r>
+      <w:r>
+        <w:rPr>
+          <w:rFonts w:ascii="TH Sarabun New" w:hAnsi="TH Sarabun New" w:cs="TH Sarabun New"/>
+          <w:spacing w:val="-2"/>
+          <w:sz w:val="32"/>
+          <w:szCs w:val="32"/>
+          <w:cs/>
+        </w:rPr>
+        <w:t xml:space="preserve">บก.ตอท. ได้ดำเนินการตรวจพิสูจน์พยานหลักฐานดิจิทัลเรียบร้อยแล้ว รายละเอียดปรากฏตามรายงานตรวจสอบและวิเคราะห์ กลุ่มงานตรวจพิสูจน์พยานหลักฐานดิจิทัล บก.ตอท. ที่แนบ จำนวน </w:t>
+      </w:r>
+      <w:proofErr w:type="spellStart"/>
+      <w:r>
+        <w:rPr>
+          <w:rFonts w:ascii="TH Sarabun New" w:hAnsi="TH Sarabun New" w:cs="TH Sarabun New"/>
+          <w:spacing w:val="-2"/>
+          <w:sz w:val="32"/>
+          <w:szCs w:val="32"/>
+        </w:rPr>
+        <w:t>numberOfPages</w:t>
+      </w:r>
+      <w:proofErr w:type="spellEnd"/>
+      <w:r>
+        <w:rPr>
+          <w:rFonts w:ascii="TH Sarabun New" w:hAnsi="TH Sarabun New" w:cs="TH Sarabun New"/>
+          <w:spacing w:val="-2"/>
+          <w:sz w:val="32"/>
+          <w:szCs w:val="32"/>
+          <w:cs/>
+        </w:rPr>
+        <w:t xml:space="preserve"> แผ่น </w:t>
+      </w:r>
+    </w:p>
+    <w:p>
+      <w:pPr>
+        <w:tabs>
+          <w:tab w:val="left" w:pos="567"/>
+        </w:tabs>
+        <w:jc w:val="thaiDistribute"/>
+        <w:rPr>
+          <w:rFonts w:ascii="TH Sarabun New" w:hAnsi="TH Sarabun New" w:cs="TH Sarabun New"/>
+          <w:spacing w:val="-2"/>
+          <w:sz w:val="32"/>
+          <w:szCs w:val="32"/>
+        </w:rPr>
+      </w:pPr>
+      <w:r>
+        <w:rPr>
+          <w:rFonts w:ascii="TH Sarabun New" w:hAnsi="TH Sarabun New" w:cs="TH Sarabun New"/>
+          <w:spacing w:val="-2"/>
+          <w:sz w:val="32"/>
+          <w:szCs w:val="32"/>
+        </w:rPr>
+        <w:tab/>
+      </w:r>
+      <w:r>
+        <w:rPr>
+          <w:rFonts w:ascii="TH Sarabun New" w:hAnsi="TH Sarabun New" w:cs="TH Sarabun New"/>
+          <w:sz w:val="32"/>
+          <w:szCs w:val="32"/>
+          <w:cs/>
+        </w:rPr>
+        <w:t>จึงเรียนมาเพื่อทราบ</w:t>
+      </w:r>
+    </w:p>
+    <w:p>
+      <w:pPr>
+        <w:tabs>
+          <w:tab w:val="left" w:pos="4536"/>
+          <w:tab w:val="left" w:pos="5245"/>
+          <w:tab w:val="left" w:pos="5670"/>
+        </w:tabs>
+        <w:jc w:val="thaiDistribute"/>
+        <w:rPr>
+          <w:rFonts w:ascii="TH Sarabun New" w:hAnsi="TH Sarabun New" w:cs="TH Sarabun New"/>
+          <w:sz w:val="32"/>
+          <w:szCs w:val="32"/>
+        </w:rPr>
+      </w:pPr>
+    </w:p>
+    <w:p>
+      <w:pPr>
+        <w:tabs>
+          <w:tab w:val="left" w:pos="4536"/>
+          <w:tab w:val="left" w:pos="5245"/>
+          <w:tab w:val="left" w:pos="5670"/>
+        </w:tabs>
+        <w:jc w:val="thaiDistribute"/>
+        <w:rPr>
+          <w:rFonts w:ascii="TH Sarabun New" w:hAnsi="TH Sarabun New" w:cs="TH Sarabun New"/>
+          <w:sz w:val="32"/>
+          <w:szCs w:val="32"/>
+        </w:rPr>
+      </w:pPr>
+    </w:p>
+    <w:p>
+      <w:pPr>
+        <w:tabs>
+          <w:tab w:val="left" w:pos="4536"/>
+          <w:tab w:val="left" w:pos="5245"/>
+          <w:tab w:val="left" w:pos="5670"/>
+        </w:tabs>
+        <w:jc w:val="thaiDistribute"/>
+        <w:rPr>
+          <w:rFonts w:ascii="TH Sarabun New" w:hAnsi="TH Sarabun New" w:cs="TH Sarabun New"/>
+          <w:sz w:val="32"/>
+          <w:szCs w:val="32"/>
+        </w:rPr>
+      </w:pPr>
+    </w:p>
+    <w:p>
+      <w:pPr>
+        <w:tabs>
+          <w:tab w:val="left" w:pos="4536"/>
+          <w:tab w:val="left" w:pos="5245"/>
+          <w:tab w:val="left" w:pos="5670"/>
+        </w:tabs>
+        <w:jc w:val="thaiDistribute"/>
+        <w:rPr>
+          <w:rFonts w:ascii="TH Sarabun New" w:hAnsi="TH Sarabun New" w:cs="TH Sarabun New"/>
+          <w:sz w:val="32"/>
+          <w:szCs w:val="32"/>
+          <w:cs/>
+        </w:rPr>
+      </w:pPr>
+    </w:p>
+    <w:p>
+      <w:pPr>
+        <w:rPr>
+          <w:rFonts w:ascii="TH Sarabun New" w:hAnsi="TH Sarabun New" w:cs="TH Sarabun New"/>
+          <w:sz w:val="32"/>
+          <w:szCs w:val="32"/>
+          <w:cs/>
+        </w:rPr>
+      </w:pPr>
+      <w:r>
+        <w:rPr>
+          <w:rFonts w:ascii="TH Sarabun New" w:hAnsi="TH Sarabun New" w:cs="TH Sarabun New"/>
+          <w:sz w:val="32"/>
+          <w:szCs w:val="32"/>
+        </w:rPr>
+        <w:t xml:space="preserve">                                                                      </w:t>
+      </w:r>
+      <w:r>
+        <w:rPr>
+          <w:rFonts w:ascii="TH Sarabun New" w:hAnsi="TH Sarabun New" w:cs="TH Sarabun New"/>
+          <w:sz w:val="32"/>
+          <w:szCs w:val="32"/>
+          <w:cs/>
+        </w:rPr>
+        <w:t>พ.ต.อ.</w:t>
+      </w:r>
+    </w:p>
+    <w:p>
+      <w:pPr>
+        <w:rPr>
+          <w:rFonts w:ascii="TH Sarabun New" w:hAnsi="TH Sarabun New" w:cs="TH Sarabun New"/>
+          <w:sz w:val="32"/>
+          <w:szCs w:val="32"/>
+        </w:rPr>
+      </w:pPr>
+      <w:r>
+        <w:rPr>
+          <w:rFonts w:ascii="TH Sarabun New" w:hAnsi="TH Sarabun New" w:cs="TH Sarabun New"/>
+          <w:sz w:val="32"/>
+          <w:szCs w:val="32"/>
+        </w:rPr>
+        <w:t xml:space="preserve">                                                                            </w:t>
+      </w:r>
+      <w:r>
+        <w:rPr>
+          <w:rFonts w:ascii="TH Sarabun New" w:hAnsi="TH Sarabun New" w:cs="TH Sarabun New"/>
+          <w:sz w:val="32"/>
+          <w:szCs w:val="32"/>
+          <w:cs/>
+        </w:rPr>
+        <w:t>( บุญชัย ปัญญาธรานุกูล )</w:t>
+      </w:r>
+    </w:p>
+    <w:p>
+      <w:pPr>
+        <w:rPr>
+          <w:rFonts w:ascii="TH Sarabun New" w:hAnsi="TH Sarabun New" w:cs="TH Sarabun New"/>
+          <w:sz w:val="32"/>
+          <w:szCs w:val="32"/>
+        </w:rPr>
+      </w:pPr>
+      <w:r>
+        <w:rPr>
+          <w:rFonts w:ascii="TH Sarabun New" w:hAnsi="TH Sarabun New" w:cs="TH Sarabun New"/>
+          <w:sz w:val="32"/>
+          <w:szCs w:val="32"/>
+        </w:rPr>
+        <w:t xml:space="preserve">                                                                          </w:t>
+      </w:r>
+      <w:r>
+        <w:rPr>
+          <w:rFonts w:ascii="TH Sarabun New" w:hAnsi="TH Sarabun New" w:cs="TH Sarabun New"/>
+          <w:sz w:val="32"/>
+          <w:szCs w:val="32"/>
+          <w:cs/>
+        </w:rPr>
+        <w:t>รอง ผบก.ฯ ปรท.ผบก.ตอท.</w:t>
+      </w:r>
     </w:p>
     <w:p>
       <w:pPr>
@@ -1581,7 +2315,6 @@
           <w:tab w:val="left" w:pos="4395"/>
           <w:tab w:val="left" w:pos="6946"/>
         </w:tabs>
-        <w:ind w:right="-1"/>
         <w:jc w:val="thaiDistribute"/>
         <w:rPr>
           <w:rFonts w:ascii="TH Sarabun New" w:hAnsi="TH Sarabun New" w:cs="TH Sarabun New"/>
@@ -1605,7 +2338,6 @@
         <w:tabs>
           <w:tab w:val="left" w:pos="3119"/>
         </w:tabs>
-        <w:ind w:right="-1"/>
         <w:jc w:val="center"/>
         <w:rPr>
           <w:rFonts w:ascii="TH Sarabun New" w:hAnsi="TH Sarabun New" w:cs="TH Sarabun New"/>
@@ -1623,7 +2355,7 @@
           <w:szCs w:val="32"/>
         </w:rPr>
         <w:pict w14:anchorId="68485D49">
-          <v:shape id="_x0000_s2057" type="#_x0000_t75" style="position:absolute;left:0;text-align:left;margin-left:-1.65pt;margin-top:-11.05pt;width:39.7pt;height:45.35pt;z-index:-1" fillcolor="window">
+          <v:shape id="_x0000_s2057" type="#_x0000_t75" style="position:absolute;left:0;text-align:left;margin-left:-1.65pt;margin-top:-11.05pt;width:39.7pt;height:45.35pt;z-index:-3" fillcolor="window">
             <v:imagedata r:id="rId8" o:title=""/>
             <o:lock v:ext="edit" aspectratio="f"/>
           </v:shape>
@@ -1646,7 +2378,6 @@
         <w:tabs>
           <w:tab w:val="left" w:pos="3119"/>
         </w:tabs>
-        <w:ind w:right="-1"/>
         <w:jc w:val="center"/>
         <w:rPr>
           <w:rFonts w:ascii="TH Sarabun New" w:hAnsi="TH Sarabun New" w:cs="TH Sarabun New"/>
@@ -1660,8 +2391,8 @@
       <w:pPr>
         <w:tabs>
           <w:tab w:val="left" w:pos="5670"/>
+          <w:tab w:val="left" w:pos="6237"/>
         </w:tabs>
-        <w:ind w:right="-1"/>
         <w:rPr>
           <w:rFonts w:ascii="TH Sarabun New" w:hAnsi="TH Sarabun New" w:cs="TH Sarabun New"/>
           <w:sz w:val="32"/>
@@ -1682,7 +2413,7 @@
       </w:r>
       <w:r>
         <w:rPr>
-          <w:rFonts w:ascii="TH Sarabun New" w:hAnsi="TH Sarabun New" w:cs="TH Sarabun New" w:hint="cs"/>
+          <w:rFonts w:ascii="TH Sarabun New" w:hAnsi="TH Sarabun New" w:cs="TH Sarabun New"/>
           <w:b/>
           <w:bCs/>
           <w:sz w:val="32"/>
@@ -1715,17 +2446,25 @@
           <w:rFonts w:ascii="TH Sarabun New" w:hAnsi="TH Sarabun New" w:cs="TH Sarabun New"/>
           <w:sz w:val="32"/>
           <w:szCs w:val="32"/>
-          <w:cs/>
-        </w:rPr>
-        <w:t xml:space="preserve">  02 504 4852 ต่อ 611</w:t>
+        </w:rPr>
+        <w:t xml:space="preserve">  </w:t>
+      </w:r>
+      <w:r>
+        <w:rPr>
+          <w:rFonts w:ascii="TH Sarabun New" w:hAnsi="TH Sarabun New" w:cs="TH Sarabun New"/>
+          <w:sz w:val="32"/>
+          <w:szCs w:val="32"/>
+          <w:cs/>
+        </w:rPr>
+        <w:t>02 504 4852 ต่อ 611</w:t>
       </w:r>
     </w:p>
     <w:p>
       <w:pPr>
         <w:tabs>
           <w:tab w:val="left" w:pos="5670"/>
+          <w:tab w:val="left" w:pos="6237"/>
         </w:tabs>
-        <w:ind w:right="-1"/>
         <w:rPr>
           <w:rFonts w:ascii="TH Sarabun New" w:hAnsi="TH Sarabun New" w:cs="TH Sarabun New"/>
           <w:sz w:val="36"/>
@@ -1745,21 +2484,12 @@
       </w:r>
       <w:r>
         <w:rPr>
-          <w:rFonts w:ascii="TH Sarabun New" w:hAnsi="TH Sarabun New" w:cs="TH Sarabun New" w:hint="cs"/>
-          <w:sz w:val="32"/>
-          <w:szCs w:val="32"/>
-          <w:cs/>
-        </w:rPr>
-        <w:t>00</w:t>
-      </w:r>
-      <w:r>
-        <w:rPr>
-          <w:rFonts w:ascii="TH Sarabun New" w:hAnsi="TH Sarabun New" w:cs="TH Sarabun New"/>
-          <w:sz w:val="32"/>
-          <w:szCs w:val="32"/>
-          <w:cs/>
-        </w:rPr>
-        <w:t>39.72</w:t>
+          <w:rFonts w:ascii="TH Sarabun New" w:hAnsi="TH Sarabun New" w:cs="TH Sarabun New"/>
+          <w:sz w:val="32"/>
+          <w:szCs w:val="32"/>
+          <w:cs/>
+        </w:rPr>
+        <w:t>0039.72</w:t>
       </w:r>
       <w:r>
         <w:rPr>
@@ -1795,9 +2525,8 @@
           <w:bCs/>
           <w:sz w:val="32"/>
           <w:szCs w:val="32"/>
-          <w:cs/>
-        </w:rPr>
-        <w:tab/>
+        </w:rPr>
+        <w:t xml:space="preserve">  </w:t>
       </w:r>
       <w:proofErr w:type="spellStart"/>
       <w:r>
@@ -1813,9 +2542,8 @@
     <w:p>
       <w:pPr>
         <w:tabs>
-          <w:tab w:val="left" w:pos="709"/>
+          <w:tab w:val="left" w:pos="567"/>
         </w:tabs>
-        <w:ind w:right="-1"/>
         <w:rPr>
           <w:rFonts w:ascii="TH Sarabun New" w:hAnsi="TH Sarabun New" w:cs="TH Sarabun New"/>
           <w:sz w:val="32"/>
@@ -1831,7 +2559,7 @@
           <w:szCs w:val="32"/>
           <w:cs/>
         </w:rPr>
-        <w:t xml:space="preserve">เรื่อง  </w:t>
+        <w:t>เรื่อง</w:t>
       </w:r>
       <w:r>
         <w:rPr>
@@ -1856,14 +2584,12 @@
     <w:p>
       <w:pPr>
         <w:tabs>
-          <w:tab w:val="left" w:pos="709"/>
+          <w:tab w:val="left" w:pos="567"/>
         </w:tabs>
-        <w:ind w:right="-1"/>
-        <w:rPr>
-          <w:rFonts w:ascii="TH Sarabun New" w:hAnsi="TH Sarabun New" w:cs="TH Sarabun New"/>
-          <w:sz w:val="32"/>
-          <w:szCs w:val="32"/>
-          <w:cs/>
+        <w:rPr>
+          <w:rFonts w:ascii="TH Sarabun New" w:hAnsi="TH Sarabun New" w:cs="TH Sarabun New"/>
+          <w:sz w:val="32"/>
+          <w:szCs w:val="32"/>
         </w:rPr>
       </w:pPr>
       <w:r>
@@ -1882,18 +2608,6 @@
           <w:bCs/>
           <w:sz w:val="32"/>
           <w:szCs w:val="32"/>
-          <w:cs/>
-        </w:rPr>
-        <w:t xml:space="preserve">  </w:t>
-      </w:r>
-      <w:r>
-        <w:rPr>
-          <w:rFonts w:ascii="TH Sarabun New" w:hAnsi="TH Sarabun New" w:cs="TH Sarabun New"/>
-          <w:b/>
-          <w:bCs/>
-          <w:sz w:val="32"/>
-          <w:szCs w:val="32"/>
-          <w:cs/>
         </w:rPr>
         <w:tab/>
       </w:r>
@@ -1909,16 +2623,24 @@
     </w:p>
     <w:p>
       <w:pPr>
-        <w:spacing w:before="120"/>
-        <w:ind w:right="-1" w:firstLine="567"/>
+        <w:tabs>
+          <w:tab w:val="left" w:pos="567"/>
+        </w:tabs>
         <w:jc w:val="thaiDistribute"/>
         <w:rPr>
           <w:rFonts w:ascii="TH Sarabun New" w:hAnsi="TH Sarabun New" w:cs="TH Sarabun New"/>
           <w:sz w:val="32"/>
           <w:szCs w:val="32"/>
-          <w:cs/>
-        </w:rPr>
-      </w:pPr>
+        </w:rPr>
+      </w:pPr>
+      <w:r>
+        <w:rPr>
+          <w:rFonts w:ascii="TH Sarabun New" w:hAnsi="TH Sarabun New" w:cs="TH Sarabun New"/>
+          <w:sz w:val="32"/>
+          <w:szCs w:val="32"/>
+        </w:rPr>
+        <w:tab/>
+      </w:r>
       <w:r>
         <w:rPr>
           <w:rFonts w:ascii="TH Sarabun New" w:hAnsi="TH Sarabun New" w:cs="TH Sarabun New"/>
@@ -2051,8 +2773,9 @@
     </w:p>
     <w:p>
       <w:pPr>
-        <w:spacing w:before="120"/>
-        <w:ind w:right="-1" w:firstLine="567"/>
+        <w:tabs>
+          <w:tab w:val="left" w:pos="567"/>
+        </w:tabs>
         <w:jc w:val="thaiDistribute"/>
         <w:rPr>
           <w:rFonts w:ascii="TH Sarabun New" w:hAnsi="TH Sarabun New" w:cs="TH Sarabun New"/>
@@ -2066,6 +2789,14 @@
           <w:rFonts w:ascii="TH Sarabun New" w:hAnsi="TH Sarabun New" w:cs="TH Sarabun New"/>
           <w:sz w:val="32"/>
           <w:szCs w:val="32"/>
+        </w:rPr>
+        <w:tab/>
+      </w:r>
+      <w:r>
+        <w:rPr>
+          <w:rFonts w:ascii="TH Sarabun New" w:hAnsi="TH Sarabun New" w:cs="TH Sarabun New"/>
+          <w:sz w:val="32"/>
+          <w:szCs w:val="32"/>
           <w:cs/>
         </w:rPr>
         <w:t>กลุ่มงานตรวจพิสูจน์พยานหลักฐานดิจิทัล บก.ตอท.</w:t>
@@ -2144,11 +2875,8 @@
     <w:p>
       <w:pPr>
         <w:tabs>
-          <w:tab w:val="left" w:pos="1701"/>
-          <w:tab w:val="left" w:pos="5387"/>
+          <w:tab w:val="left" w:pos="567"/>
         </w:tabs>
-        <w:spacing w:before="120"/>
-        <w:ind w:right="-1" w:firstLine="567"/>
         <w:jc w:val="thaiDistribute"/>
         <w:rPr>
           <w:rFonts w:ascii="TH Sarabun New" w:hAnsi="TH Sarabun New" w:cs="TH Sarabun New"/>
@@ -2162,6 +2890,14 @@
           <w:rFonts w:ascii="TH Sarabun New" w:hAnsi="TH Sarabun New" w:cs="TH Sarabun New"/>
           <w:sz w:val="32"/>
           <w:szCs w:val="32"/>
+        </w:rPr>
+        <w:tab/>
+      </w:r>
+      <w:r>
+        <w:rPr>
+          <w:rFonts w:ascii="TH Sarabun New" w:hAnsi="TH Sarabun New" w:cs="TH Sarabun New"/>
+          <w:sz w:val="32"/>
+          <w:szCs w:val="32"/>
           <w:cs/>
         </w:rPr>
         <w:t>จึงเรียนมาเพื่อ</w:t>
@@ -2187,7 +2923,9 @@
     </w:p>
     <w:p>
       <w:pPr>
-        <w:ind w:right="-1" w:firstLine="1418"/>
+        <w:tabs>
+          <w:tab w:val="left" w:pos="567"/>
+        </w:tabs>
         <w:jc w:val="thaiDistribute"/>
         <w:rPr>
           <w:rFonts w:ascii="TH Sarabun New" w:hAnsi="TH Sarabun New" w:cs="TH Sarabun New"/>
@@ -2198,37 +2936,37 @@
     </w:p>
     <w:p>
       <w:pPr>
-        <w:ind w:right="-1" w:firstLine="1418"/>
-        <w:jc w:val="thaiDistribute"/>
-        <w:rPr>
-          <w:rFonts w:ascii="TH Sarabun New" w:hAnsi="TH Sarabun New" w:cs="TH Sarabun New"/>
-          <w:sz w:val="32"/>
-          <w:szCs w:val="32"/>
-        </w:rPr>
-      </w:pPr>
-    </w:p>
-    <w:p>
-      <w:pPr>
-        <w:tabs>
-          <w:tab w:val="left" w:pos="3828"/>
-          <w:tab w:val="left" w:pos="4395"/>
-          <w:tab w:val="left" w:pos="5529"/>
-        </w:tabs>
-        <w:ind w:right="-1"/>
-        <w:rPr>
-          <w:rFonts w:ascii="TH Sarabun New" w:hAnsi="TH Sarabun New" w:cs="TH Sarabun New"/>
-          <w:sz w:val="32"/>
-          <w:szCs w:val="32"/>
-          <w:cs/>
-        </w:rPr>
-      </w:pPr>
-      <w:r>
-        <w:rPr>
-          <w:rFonts w:ascii="TH Sarabun New" w:hAnsi="TH Sarabun New" w:cs="TH Sarabun New"/>
-          <w:sz w:val="32"/>
-          <w:szCs w:val="32"/>
-        </w:rPr>
-        <w:tab/>
+        <w:rPr>
+          <w:rFonts w:ascii="TH Sarabun New" w:hAnsi="TH Sarabun New" w:cs="TH Sarabun New"/>
+          <w:sz w:val="32"/>
+          <w:szCs w:val="32"/>
+        </w:rPr>
+      </w:pPr>
+    </w:p>
+    <w:p>
+      <w:pPr>
+        <w:rPr>
+          <w:rFonts w:ascii="TH Sarabun New" w:hAnsi="TH Sarabun New" w:cs="TH Sarabun New"/>
+          <w:sz w:val="32"/>
+          <w:szCs w:val="32"/>
+        </w:rPr>
+      </w:pPr>
+    </w:p>
+    <w:p>
+      <w:pPr>
+        <w:rPr>
+          <w:rFonts w:ascii="TH Sarabun New" w:hAnsi="TH Sarabun New" w:cs="TH Sarabun New"/>
+          <w:sz w:val="32"/>
+          <w:szCs w:val="32"/>
+        </w:rPr>
+      </w:pPr>
+      <w:r>
+        <w:rPr>
+          <w:rFonts w:ascii="TH Sarabun New" w:hAnsi="TH Sarabun New" w:cs="TH Sarabun New"/>
+          <w:sz w:val="32"/>
+          <w:szCs w:val="32"/>
+        </w:rPr>
+        <w:t xml:space="preserve">                                                          </w:t>
       </w:r>
       <w:r>
         <w:rPr>
@@ -2242,42 +2980,19 @@
     </w:p>
     <w:p>
       <w:pPr>
-        <w:tabs>
-          <w:tab w:val="left" w:pos="3828"/>
-          <w:tab w:val="left" w:pos="4395"/>
-          <w:tab w:val="left" w:pos="5529"/>
-        </w:tabs>
-        <w:ind w:right="-1"/>
-        <w:rPr>
-          <w:rFonts w:ascii="TH Sarabun New" w:hAnsi="TH Sarabun New" w:cs="TH Sarabun New"/>
-          <w:sz w:val="32"/>
-          <w:szCs w:val="32"/>
-        </w:rPr>
-      </w:pPr>
-      <w:r>
-        <w:rPr>
-          <w:rFonts w:ascii="TH Sarabun New" w:hAnsi="TH Sarabun New" w:cs="TH Sarabun New"/>
-          <w:sz w:val="32"/>
-          <w:szCs w:val="32"/>
-        </w:rPr>
-        <w:tab/>
-      </w:r>
-      <w:r>
-        <w:rPr>
-          <w:rFonts w:ascii="TH Sarabun New" w:hAnsi="TH Sarabun New" w:cs="TH Sarabun New"/>
-          <w:sz w:val="32"/>
-          <w:szCs w:val="32"/>
-        </w:rPr>
-        <w:tab/>
-      </w:r>
-      <w:r>
-        <w:rPr>
-          <w:rFonts w:ascii="TH Sarabun New" w:hAnsi="TH Sarabun New" w:cs="TH Sarabun New"/>
-          <w:sz w:val="32"/>
-          <w:szCs w:val="32"/>
-          <w:cs/>
-        </w:rPr>
-        <w:tab/>
+        <w:rPr>
+          <w:rFonts w:ascii="TH Sarabun New" w:hAnsi="TH Sarabun New" w:cs="TH Sarabun New"/>
+          <w:sz w:val="32"/>
+          <w:szCs w:val="32"/>
+        </w:rPr>
+      </w:pPr>
+      <w:r>
+        <w:rPr>
+          <w:rFonts w:ascii="TH Sarabun New" w:hAnsi="TH Sarabun New" w:cs="TH Sarabun New"/>
+          <w:sz w:val="32"/>
+          <w:szCs w:val="32"/>
+        </w:rPr>
+        <w:t xml:space="preserve">                                                                     </w:t>
       </w:r>
       <w:r>
         <w:rPr>
@@ -2295,92 +3010,53 @@
           <w:szCs w:val="32"/>
           <w:cs/>
         </w:rPr>
-        <w:t>มนชนก จำรูญโรจน์</w:t>
-      </w:r>
-      <w:r>
-        <w:rPr>
-          <w:rFonts w:ascii="TH Sarabun New" w:hAnsi="TH Sarabun New" w:cs="TH Sarabun New" w:hint="cs"/>
-          <w:sz w:val="32"/>
-          <w:szCs w:val="32"/>
-          <w:cs/>
+        <w:t xml:space="preserve">มนชนก จำรูญโรจน์ </w:t>
+      </w:r>
+      <w:r>
+        <w:rPr>
+          <w:rFonts w:ascii="TH Sarabun New" w:hAnsi="TH Sarabun New" w:cs="TH Sarabun New"/>
+          <w:sz w:val="32"/>
+          <w:szCs w:val="32"/>
+          <w:cs/>
+        </w:rPr>
+        <w:t>)</w:t>
+      </w:r>
+    </w:p>
+    <w:p>
+      <w:pPr>
+        <w:rPr>
+          <w:rFonts w:ascii="TH Sarabun New" w:hAnsi="TH Sarabun New" w:cs="TH Sarabun New"/>
+          <w:sz w:val="32"/>
+          <w:szCs w:val="32"/>
+          <w:cs/>
+        </w:rPr>
+      </w:pPr>
+      <w:r>
+        <w:rPr>
+          <w:rFonts w:ascii="TH Sarabun New" w:hAnsi="TH Sarabun New" w:cs="TH Sarabun New"/>
+          <w:sz w:val="32"/>
+          <w:szCs w:val="32"/>
+        </w:rPr>
+        <w:t xml:space="preserve">                                                  </w:t>
+      </w:r>
+      <w:r>
+        <w:rPr>
+          <w:rFonts w:ascii="TH Sarabun New" w:hAnsi="TH Sarabun New" w:cs="TH Sarabun New"/>
+          <w:sz w:val="32"/>
+          <w:szCs w:val="32"/>
+          <w:cs/>
+        </w:rPr>
+        <w:t>ผกก.กลุ่มงานตรวจพิสูจน์พยานหลักฐานดิจิทัล บก.ตอท.</w:t>
+      </w:r>
+      <w:r>
+        <w:rPr>
+          <w:rFonts w:ascii="TH Sarabun New" w:hAnsi="TH Sarabun New" w:cs="TH Sarabun New"/>
+          <w:color w:val="FFFFFF"/>
+          <w:sz w:val="32"/>
+          <w:szCs w:val="32"/>
         </w:rPr>
         <w:t xml:space="preserve"> </w:t>
       </w:r>
-      <w:r>
-        <w:rPr>
-          <w:rFonts w:ascii="TH Sarabun New" w:hAnsi="TH Sarabun New" w:cs="TH Sarabun New"/>
-          <w:sz w:val="32"/>
-          <w:szCs w:val="32"/>
-          <w:cs/>
-        </w:rPr>
-        <w:t>)</w:t>
-      </w:r>
-    </w:p>
-    <w:p>
-      <w:pPr>
-        <w:tabs>
-          <w:tab w:val="left" w:pos="3828"/>
-          <w:tab w:val="left" w:pos="4395"/>
-          <w:tab w:val="left" w:pos="5529"/>
-        </w:tabs>
-        <w:ind w:right="-1"/>
-        <w:rPr>
-          <w:rFonts w:ascii="TH Sarabun New" w:hAnsi="TH Sarabun New" w:cs="TH Sarabun New"/>
-          <w:color w:val="FFFFFF"/>
-          <w:sz w:val="32"/>
-          <w:szCs w:val="32"/>
-        </w:rPr>
-      </w:pPr>
-      <w:r>
-        <w:rPr>
-          <w:rFonts w:ascii="TH Sarabun New" w:hAnsi="TH Sarabun New" w:cs="TH Sarabun New"/>
-          <w:sz w:val="32"/>
-          <w:szCs w:val="32"/>
-        </w:rPr>
-        <w:tab/>
-      </w:r>
-      <w:r>
-        <w:rPr>
-          <w:rFonts w:ascii="TH Sarabun New" w:hAnsi="TH Sarabun New" w:cs="TH Sarabun New"/>
-          <w:sz w:val="32"/>
-          <w:szCs w:val="32"/>
-        </w:rPr>
-        <w:tab/>
-      </w:r>
-      <w:r>
-        <w:rPr>
-          <w:rFonts w:ascii="TH Sarabun New" w:hAnsi="TH Sarabun New" w:cs="TH Sarabun New"/>
-          <w:sz w:val="32"/>
-          <w:szCs w:val="32"/>
-          <w:cs/>
-        </w:rPr>
-        <w:t>ผกก.กลุ่มงานตรวจพิสูจน์พยานหลักฐานดิจิทัล บก.ตอท.</w:t>
-      </w:r>
-      <w:r>
-        <w:rPr>
-          <w:rFonts w:ascii="TH Sarabun New" w:hAnsi="TH Sarabun New" w:cs="TH Sarabun New"/>
-          <w:color w:val="FFFFFF"/>
-          <w:sz w:val="32"/>
-          <w:szCs w:val="32"/>
-        </w:rPr>
-        <w:t xml:space="preserve"> </w:t>
-      </w:r>
-    </w:p>
-    <w:p>
-      <w:pPr>
-        <w:tabs>
-          <w:tab w:val="left" w:pos="4253"/>
-        </w:tabs>
-        <w:ind w:right="-1"/>
-        <w:jc w:val="thaiDistribute"/>
-        <w:rPr>
-          <w:rFonts w:ascii="TH Sarabun New" w:hAnsi="TH Sarabun New" w:cs="TH Sarabun New"/>
-          <w:color w:val="000000"/>
-          <w:sz w:val="32"/>
-          <w:szCs w:val="32"/>
-          <w:cs/>
-        </w:rPr>
-      </w:pPr>
     </w:p>
     <w:sectPr>
       <w:headerReference w:type="even" r:id="rId9"/>

</xml_diff>

<commit_message>
fix: yyyy in thai
</commit_message>
<xml_diff>
--- a/app/src/main/res/raw/index_case_template.docx
+++ b/app/src/main/res/raw/index_case_template.docx
@@ -40,7 +40,7 @@
             <v:path o:extrusionok="f" gradientshapeok="t" o:connecttype="rect"/>
             <o:lock v:ext="edit" aspectratio="t"/>
           </v:shapetype>
-          <v:shape id="_x0000_s2055" type="#_x0000_t75" style="position:absolute;margin-left:-.3pt;margin-top:-.75pt;width:39.7pt;height:45.35pt;z-index:-4" fillcolor="window">
+          <v:shape id="_x0000_s2055" type="#_x0000_t75" style="position:absolute;margin-left:-.3pt;margin-top:-.75pt;width:39.7pt;height:45.35pt;z-index:-3" fillcolor="window">
             <v:imagedata r:id="rId8" o:title=""/>
             <o:lock v:ext="edit" aspectratio="f"/>
           </v:shape>
@@ -343,6 +343,16 @@
         </w:rPr>
         <w:t xml:space="preserve">  </w:t>
       </w:r>
+      <w:r>
+        <w:rPr>
+          <w:rFonts w:ascii="TH Sarabun New" w:hAnsi="TH Sarabun New" w:cs="TH Sarabun New"/>
+          <w:b/>
+          <w:bCs/>
+          <w:sz w:val="32"/>
+          <w:szCs w:val="32"/>
+        </w:rPr>
+        <w:t xml:space="preserve">    </w:t>
+      </w:r>
       <w:proofErr w:type="spellStart"/>
       <w:r>
         <w:rPr>
@@ -1608,7 +1618,7 @@
           <w:szCs w:val="36"/>
         </w:rPr>
         <w:pict w14:anchorId="788E29A9">
-          <v:shape id="_x0000_s2059" type="#_x0000_t202" style="position:absolute;left:0;text-align:left;margin-left:355pt;margin-top:-48.9pt;width:113.9pt;height:45.55pt;z-index:4;visibility:visible;mso-width-relative:margin;mso-height-relative:margin" o:gfxdata="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">
+          <v:shape id="_x0000_s2059" type="#_x0000_t202" style="position:absolute;left:0;text-align:left;margin-left:355pt;margin-top:-48.9pt;width:113.9pt;height:45.55pt;z-index:2;visibility:visible;mso-width-relative:margin;mso-height-relative:margin" o:gfxdata="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">
             <v:textbox style="mso-next-textbox:#_x0000_s2059">
               <w:txbxContent>
                 <w:p>
@@ -1845,6 +1855,16 @@
         </w:rPr>
         <w:t xml:space="preserve">  </w:t>
       </w:r>
+      <w:r>
+        <w:rPr>
+          <w:rFonts w:ascii="TH Sarabun New" w:hAnsi="TH Sarabun New" w:cs="TH Sarabun New"/>
+          <w:b/>
+          <w:bCs/>
+          <w:sz w:val="32"/>
+          <w:szCs w:val="32"/>
+        </w:rPr>
+        <w:t xml:space="preserve">    </w:t>
+      </w:r>
       <w:proofErr w:type="spellStart"/>
       <w:r>
         <w:rPr>
@@ -2355,7 +2375,7 @@
           <w:szCs w:val="32"/>
         </w:rPr>
         <w:pict w14:anchorId="68485D49">
-          <v:shape id="_x0000_s2057" type="#_x0000_t75" style="position:absolute;left:0;text-align:left;margin-left:-1.65pt;margin-top:-11.05pt;width:39.7pt;height:45.35pt;z-index:-3" fillcolor="window">
+          <v:shape id="_x0000_s2057" type="#_x0000_t75" style="position:absolute;left:0;text-align:left;margin-left:-1.65pt;margin-top:-11.05pt;width:39.7pt;height:45.35pt;z-index:-2" fillcolor="window">
             <v:imagedata r:id="rId8" o:title=""/>
             <o:lock v:ext="edit" aspectratio="f"/>
           </v:shape>
@@ -2526,7 +2546,27 @@
           <w:sz w:val="32"/>
           <w:szCs w:val="32"/>
         </w:rPr>
-        <w:t xml:space="preserve">  </w:t>
+        <w:t xml:space="preserve"> </w:t>
+      </w:r>
+      <w:r>
+        <w:rPr>
+          <w:rFonts w:ascii="TH Sarabun New" w:hAnsi="TH Sarabun New" w:cs="TH Sarabun New"/>
+          <w:b/>
+          <w:bCs/>
+          <w:sz w:val="32"/>
+          <w:szCs w:val="32"/>
+        </w:rPr>
+        <w:t xml:space="preserve">    </w:t>
+      </w:r>
+      <w:r>
+        <w:rPr>
+          <w:rFonts w:ascii="TH Sarabun New" w:hAnsi="TH Sarabun New" w:cs="TH Sarabun New"/>
+          <w:b/>
+          <w:bCs/>
+          <w:sz w:val="32"/>
+          <w:szCs w:val="32"/>
+        </w:rPr>
+        <w:t xml:space="preserve"> </w:t>
       </w:r>
       <w:proofErr w:type="spellStart"/>
       <w:r>

</xml_diff>